<commit_message>
[report] Update report file - purpose and contents
</commit_message>
<xml_diff>
--- a/report/2021후기_착수보고서_8_PLMS_Hyperledger 블록체인 플랫폼 기반 학습 인증 서비스 개발.docx
+++ b/report/2021후기_착수보고서_8_PLMS_Hyperledger 블록체인 플랫폼 기반 학습 인증 서비스 개발.docx
@@ -832,7 +832,7 @@
         <w:rPr>
           <w:rFonts w:hint="eastAsia"/>
         </w:rPr>
-        <w:t>학습의 일상성과 중요성</w:t>
+        <w:t>선정 이유</w:t>
       </w:r>
     </w:p>
     <w:p>
@@ -843,7 +843,25 @@
         <w:rPr>
           <w:rFonts w:hint="eastAsia"/>
         </w:rPr>
-        <w:t>일상은 학습이다.</w:t>
+        <w:t>학습</w:t>
+      </w:r>
+      <w:r>
+        <w:rPr>
+          <w:rFonts w:hint="eastAsia"/>
+        </w:rPr>
+        <w:t xml:space="preserve">은 </w:t>
+      </w:r>
+      <w:r>
+        <w:rPr>
+          <w:rFonts w:hint="eastAsia"/>
+        </w:rPr>
+        <w:t>일상</w:t>
+      </w:r>
+      <w:r>
+        <w:rPr>
+          <w:rFonts w:hint="eastAsia"/>
+        </w:rPr>
+        <w:t>이다.</w:t>
       </w:r>
       <w:r>
         <w:t xml:space="preserve"> </w:t>
@@ -1135,13 +1153,19 @@
         <w:rPr>
           <w:rFonts w:hint="eastAsia"/>
         </w:rPr>
-        <w:t xml:space="preserve">기존의 </w:t>
+        <w:t xml:space="preserve">기존 </w:t>
       </w:r>
       <w:r>
         <w:rPr>
           <w:rFonts w:hint="eastAsia"/>
         </w:rPr>
         <w:t>학습 과정</w:t>
+      </w:r>
+      <w:r>
+        <w:rPr>
+          <w:rFonts w:hint="eastAsia"/>
+        </w:rPr>
+        <w:t>의 문제점</w:t>
       </w:r>
     </w:p>
     <w:p>
@@ -1500,19 +1524,11 @@
         </w:rPr>
         <w:t xml:space="preserve">인증서의 </w:t>
       </w:r>
-      <w:proofErr w:type="spellStart"/>
-      <w:r>
-        <w:rPr>
-          <w:rFonts w:hint="eastAsia"/>
-        </w:rPr>
-        <w:t>위변조</w:t>
-      </w:r>
-      <w:proofErr w:type="spellEnd"/>
-      <w:r>
-        <w:rPr>
-          <w:rFonts w:hint="eastAsia"/>
-        </w:rPr>
-        <w:t xml:space="preserve"> 여부를</w:t>
+      <w:r>
+        <w:rPr>
+          <w:rFonts w:hint="eastAsia"/>
+        </w:rPr>
+        <w:t>위변조 여부를</w:t>
       </w:r>
       <w:r>
         <w:rPr>
@@ -1559,19 +1575,11 @@
         </w:rPr>
         <w:t xml:space="preserve">발급 기관에서는 </w:t>
       </w:r>
-      <w:proofErr w:type="spellStart"/>
-      <w:r>
-        <w:rPr>
-          <w:rFonts w:hint="eastAsia"/>
-        </w:rPr>
-        <w:t>위변조</w:t>
-      </w:r>
-      <w:proofErr w:type="spellEnd"/>
-      <w:r>
-        <w:rPr>
-          <w:rFonts w:hint="eastAsia"/>
-        </w:rPr>
-        <w:t xml:space="preserve"> 방지를 위해 통상적으로 일정 기간 이후에 </w:t>
+      <w:r>
+        <w:rPr>
+          <w:rFonts w:hint="eastAsia"/>
+        </w:rPr>
+        <w:t xml:space="preserve">위변조 방지를 위해 통상적으로 일정 기간 이후에 </w:t>
       </w:r>
       <w:r>
         <w:rPr>
@@ -2375,15 +2383,7 @@
     </w:p>
     <w:p>
       <w:r>
-        <w:t xml:space="preserve">- 인증서(수료증/졸업장/성적표) 매번 발급하고 </w:t>
-      </w:r>
-      <w:proofErr w:type="spellStart"/>
-      <w:r>
-        <w:t>위변조</w:t>
-      </w:r>
-      <w:proofErr w:type="spellEnd"/>
-      <w:r>
-        <w:t xml:space="preserve"> 확인하는 문제 해결</w:t>
+        <w:t>- 인증서(수료증/졸업장/성적표) 매번 발급하고 위변조 확인하는 문제 해결</w:t>
       </w:r>
     </w:p>
     <w:p>
@@ -2400,6 +2400,109 @@
     <w:p>
       <w:r>
         <w:t>- 온라인 기반 학습에서 사이트 자체 발급으로 인한 조작 문제 해결, 사이트 없어지는 경우 발급 증명</w:t>
+      </w:r>
+    </w:p>
+    <w:p>
+      <w:pPr>
+        <w:ind w:firstLineChars="50" w:firstLine="110"/>
+      </w:pPr>
+      <w:r>
+        <w:rPr>
+          <w:rFonts w:hint="eastAsia"/>
+        </w:rPr>
+        <w:t>블록체인의</w:t>
+      </w:r>
+      <w:r>
+        <w:t xml:space="preserve"> 중요한 특징으로는 기록이 담긴 원장을 </w:t>
+      </w:r>
+      <w:r>
+        <w:rPr>
+          <w:rFonts w:hint="eastAsia"/>
+        </w:rPr>
+        <w:t>제</w:t>
+      </w:r>
+      <w:r>
+        <w:t>3자에게 맡기지 않고, 참여자들이 직접 검증과 승인 등의 활동을 하며 만들고 관리할 수 있는 탈중앙성, 블록의 거래 기록을 참여자들 누구나 볼 수 있는 투명성, 연결된 블록은 수정하거나 삭제하기 어려운 불변성이 있다 [4]. 이런 특징을 이용한다면 현재 학습 시스템이 가진 문제점을 해결할 수 있다.</w:t>
+      </w:r>
+    </w:p>
+    <w:p>
+      <w:pPr>
+        <w:ind w:firstLineChars="50" w:firstLine="110"/>
+      </w:pPr>
+      <w:r>
+        <w:rPr>
+          <w:rFonts w:hint="eastAsia"/>
+        </w:rPr>
+        <w:lastRenderedPageBreak/>
+        <w:t>먼저</w:t>
+      </w:r>
+      <w:r>
+        <w:t xml:space="preserve"> 수료증, 졸업장, 성적표 등 다양한 인증서를 필요할 때마다 매번 새로 </w:t>
+      </w:r>
+      <w:proofErr w:type="spellStart"/>
+      <w:r>
+        <w:t>발급해야하는</w:t>
+      </w:r>
+      <w:proofErr w:type="spellEnd"/>
+      <w:r>
+        <w:t xml:space="preserve"> 문제를 해결할 수 있다. 연결된 어느 한 블록을 수정하거나 삭제하려면 모든 참여자의 컴퓨터에 있는 모든 블록 내용을 한꺼번에 바꾸어야 하기 때문에 내용을 </w:t>
+      </w:r>
+      <w:proofErr w:type="spellStart"/>
+      <w:r>
+        <w:t>위변조할</w:t>
+      </w:r>
+      <w:proofErr w:type="spellEnd"/>
+      <w:r>
+        <w:t xml:space="preserve"> 수 없다. 따라서 인증서를 새로 발급하고 별도로 확인해야하는 과정을 없앨 수 있다.</w:t>
+      </w:r>
+    </w:p>
+    <w:p>
+      <w:pPr>
+        <w:ind w:firstLineChars="50" w:firstLine="110"/>
+      </w:pPr>
+      <w:r>
+        <w:rPr>
+          <w:rFonts w:hint="eastAsia"/>
+        </w:rPr>
+        <w:t>두번째로</w:t>
+      </w:r>
+      <w:r>
+        <w:t xml:space="preserve"> 현재의 결과만 나와있는 인증서와 달리 학습을 진행하면서 받은 평가와 진행 사항을 블록에 기록하여 학습 진행 과정을 명확하게 파악할 수 있다. 학습자가 어떤 순서로 과정을 수강했는지, 활동을 했다면 어떤 역할을 맡았는지, 또 어떤 평가를 받았는지를 투명하게 확인하여 평가 시스템을 믿을 수 있는지 판단할 수 있다.</w:t>
+      </w:r>
+    </w:p>
+    <w:p>
+      <w:pPr>
+        <w:ind w:firstLineChars="50" w:firstLine="110"/>
+        <w:rPr>
+          <w:rFonts w:hint="eastAsia"/>
+        </w:rPr>
+      </w:pPr>
+      <w:r>
+        <w:rPr>
+          <w:rFonts w:hint="eastAsia"/>
+        </w:rPr>
+        <w:t>마지막으로</w:t>
+      </w:r>
+      <w:r>
+        <w:t xml:space="preserve"> []. 또 중앙 집중형 서버에서 인증서를 발급하고 증명해주는 것이 아니라 </w:t>
+      </w:r>
+      <w:r>
+        <w:rPr>
+          <w:rFonts w:hint="eastAsia"/>
+        </w:rPr>
+        <w:t>참여자 간에</w:t>
+      </w:r>
+      <w:r>
+        <w:t xml:space="preserve"> 직접 기록을 확인할 수 있어 현재의 사이트가 </w:t>
+      </w:r>
+      <w:r>
+        <w:rPr>
+          <w:rFonts w:hint="eastAsia"/>
+        </w:rPr>
+        <w:t>사라졌을 때</w:t>
+      </w:r>
+      <w:r>
+        <w:t xml:space="preserve"> 인증을 받을 수 없는 문제를 해결할 수 있다.</w:t>
       </w:r>
     </w:p>
     <w:p>
@@ -2457,7 +2560,6 @@
         <w:rPr>
           <w:rFonts w:hint="eastAsia"/>
         </w:rPr>
-        <w:lastRenderedPageBreak/>
         <w:t>주요 기능</w:t>
       </w:r>
     </w:p>
@@ -2473,11 +2575,6 @@
       </w:r>
     </w:p>
     <w:p>
-      <w:pPr>
-        <w:rPr>
-          <w:rFonts w:hint="eastAsia"/>
-        </w:rPr>
-      </w:pPr>
       <w:r>
         <w:rPr>
           <w:rFonts w:hint="eastAsia"/>
@@ -2716,9 +2813,6 @@
     <w:p>
       <w:pPr>
         <w:ind w:firstLineChars="100" w:firstLine="220"/>
-        <w:rPr>
-          <w:rFonts w:hint="eastAsia"/>
-        </w:rPr>
       </w:pPr>
       <w:r>
         <w:rPr>
@@ -2840,7 +2934,14 @@
         <w:rPr>
           <w:rFonts w:hint="eastAsia"/>
         </w:rPr>
-        <w:t xml:space="preserve"> 평가</w:t>
+        <w:t xml:space="preserve"> </w:t>
+      </w:r>
+      <w:r>
+        <w:rPr>
+          <w:rFonts w:hint="eastAsia"/>
+        </w:rPr>
+        <w:lastRenderedPageBreak/>
+        <w:t>평가</w:t>
       </w:r>
       <w:r>
         <w:rPr>
@@ -2947,9 +3048,6 @@
     <w:p>
       <w:pPr>
         <w:ind w:firstLineChars="100" w:firstLine="220"/>
-        <w:rPr>
-          <w:rFonts w:hint="eastAsia"/>
-        </w:rPr>
       </w:pPr>
       <w:r>
         <w:rPr>
@@ -3132,9 +3230,6 @@
     <w:p>
       <w:pPr>
         <w:ind w:firstLineChars="100" w:firstLine="220"/>
-        <w:rPr>
-          <w:rFonts w:hint="eastAsia"/>
-        </w:rPr>
       </w:pPr>
       <w:r>
         <w:rPr>
@@ -3231,7 +3326,6 @@
         <w:rPr>
           <w:rFonts w:hint="eastAsia"/>
         </w:rPr>
-        <w:lastRenderedPageBreak/>
         <w:t>활용 방안과 기대 효과</w:t>
       </w:r>
     </w:p>
@@ -3255,7 +3349,6 @@
         <w:t>)</w:t>
       </w:r>
     </w:p>
-    <w:p/>
     <w:p>
       <w:pPr>
         <w:pStyle w:val="1"/>
@@ -3357,6 +3450,7 @@
     </w:p>
     <w:p>
       <w:r>
+        <w:lastRenderedPageBreak/>
         <w:t xml:space="preserve">Ex) </w:t>
       </w:r>
       <w:r>
@@ -3686,7 +3780,6 @@
         <w:rPr>
           <w:rFonts w:hint="eastAsia"/>
         </w:rPr>
-        <w:lastRenderedPageBreak/>
         <w:t>시스템 흐름도</w:t>
       </w:r>
     </w:p>
@@ -9452,14 +9545,33 @@
       <w:r>
         <w:t xml:space="preserve">표 </w:t>
       </w:r>
-      <w:fldSimple w:instr=" SEQ 표 \* ARABIC ">
-        <w:r>
-          <w:rPr>
-            <w:noProof/>
-          </w:rPr>
-          <w:t>1</w:t>
-        </w:r>
-      </w:fldSimple>
+      <w:r>
+        <w:fldChar w:fldCharType="begin"/>
+      </w:r>
+      <w:r>
+        <w:instrText xml:space="preserve"> SEQ </w:instrText>
+      </w:r>
+      <w:r>
+        <w:instrText>표</w:instrText>
+      </w:r>
+      <w:r>
+        <w:instrText xml:space="preserve"> \* ARABIC </w:instrText>
+      </w:r>
+      <w:r>
+        <w:fldChar w:fldCharType="separate"/>
+      </w:r>
+      <w:r>
+        <w:rPr>
+          <w:noProof/>
+        </w:rPr>
+        <w:t>1</w:t>
+      </w:r>
+      <w:r>
+        <w:rPr>
+          <w:noProof/>
+        </w:rPr>
+        <w:fldChar w:fldCharType="end"/>
+      </w:r>
       <w:r>
         <w:t xml:space="preserve"> </w:t>
       </w:r>
@@ -9918,14 +10030,33 @@
       <w:r>
         <w:t xml:space="preserve">표 </w:t>
       </w:r>
-      <w:fldSimple w:instr=" SEQ 표 \* ARABIC ">
-        <w:r>
-          <w:rPr>
-            <w:noProof/>
-          </w:rPr>
-          <w:t>2</w:t>
-        </w:r>
-      </w:fldSimple>
+      <w:r>
+        <w:fldChar w:fldCharType="begin"/>
+      </w:r>
+      <w:r>
+        <w:instrText xml:space="preserve"> SEQ </w:instrText>
+      </w:r>
+      <w:r>
+        <w:instrText>표</w:instrText>
+      </w:r>
+      <w:r>
+        <w:instrText xml:space="preserve"> \* ARABIC </w:instrText>
+      </w:r>
+      <w:r>
+        <w:fldChar w:fldCharType="separate"/>
+      </w:r>
+      <w:r>
+        <w:rPr>
+          <w:noProof/>
+        </w:rPr>
+        <w:t>2</w:t>
+      </w:r>
+      <w:r>
+        <w:rPr>
+          <w:noProof/>
+        </w:rPr>
+        <w:fldChar w:fldCharType="end"/>
+      </w:r>
       <w:r>
         <w:t xml:space="preserve"> </w:t>
       </w:r>

</xml_diff>

<commit_message>
[report] Update report file - complete
</commit_message>
<xml_diff>
--- a/report/2021후기_착수보고서_8_PLMS_Hyperledger 블록체인 플랫폼 기반 학습 인증 서비스 개발.docx
+++ b/report/2021후기_착수보고서_8_PLMS_Hyperledger 블록체인 플랫폼 기반 학습 인증 서비스 개발.docx
@@ -237,7 +237,7 @@
                     <v:stroke joinstyle="miter"/>
                     <v:path gradientshapeok="t" o:connecttype="rect"/>
                   </v:shapetype>
-                  <v:shape id="텍스트 상자 62" o:spid="_x0000_s1026" type="#_x0000_t202" style="position:absolute;margin-left:0;margin-top:0;width:468pt;height:1in;z-index:251661312;visibility:visible;mso-wrap-style:square;mso-width-percent:765;mso-wrap-distance-left:9pt;mso-wrap-distance-top:0;mso-wrap-distance-right:9pt;mso-wrap-distance-bottom:0;mso-position-horizontal:center;mso-position-horizontal-relative:page;mso-position-vertical:top;mso-position-vertical-relative:margin;mso-width-percent:765;mso-width-relative:page;v-text-anchor:top" o:gfxdata="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" filled="f" stroked="f" strokeweight=".5pt">
+                  <v:shape id="텍스트 상자 62" o:spid="_x0000_s1026" type="#_x0000_t202" style="position:absolute;margin-left:0;margin-top:0;width:468pt;height:1in;z-index:251661312;visibility:visible;mso-wrap-style:square;mso-width-percent:765;mso-wrap-distance-left:9pt;mso-wrap-distance-top:0;mso-wrap-distance-right:9pt;mso-wrap-distance-bottom:0;mso-position-horizontal:center;mso-position-horizontal-relative:page;mso-position-vertical:top;mso-position-vertical-relative:margin;mso-width-percent:765;mso-width-relative:page;v-text-anchor:top" o:gfxdata="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" filled="f" stroked="f" strokeweight=".5pt">
                     <v:textbox style="mso-fit-shape-to-text:t">
                       <w:txbxContent>
                         <w:sdt>
@@ -577,7 +577,7 @@
               </mc:Choice>
               <mc:Fallback>
                 <w:pict>
-                  <v:shape w14:anchorId="7BFBCAA3" id="텍스트 상자 69" o:spid="_x0000_s1027" type="#_x0000_t202" style="position:absolute;margin-left:0;margin-top:0;width:468pt;height:29.5pt;z-index:251659264;visibility:visible;mso-wrap-style:square;mso-width-percent:765;mso-height-percent:0;mso-wrap-distance-left:9pt;mso-wrap-distance-top:0;mso-wrap-distance-right:9pt;mso-wrap-distance-bottom:0;mso-position-horizontal:center;mso-position-horizontal-relative:page;mso-position-vertical:bottom;mso-position-vertical-relative:margin;mso-width-percent:765;mso-height-percent:0;mso-width-relative:page;mso-height-relative:margin;v-text-anchor:bottom" o:gfxdata="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" filled="f" stroked="f" strokeweight=".5pt">
+                  <v:shape w14:anchorId="7BFBCAA3" id="텍스트 상자 69" o:spid="_x0000_s1027" type="#_x0000_t202" style="position:absolute;margin-left:0;margin-top:0;width:468pt;height:29.5pt;z-index:251659264;visibility:visible;mso-wrap-style:square;mso-width-percent:765;mso-height-percent:0;mso-wrap-distance-left:9pt;mso-wrap-distance-top:0;mso-wrap-distance-right:9pt;mso-wrap-distance-bottom:0;mso-position-horizontal:center;mso-position-horizontal-relative:page;mso-position-vertical:bottom;mso-position-vertical-relative:margin;mso-width-percent:765;mso-height-percent:0;mso-width-relative:page;mso-height-relative:margin;v-text-anchor:bottom" o:gfxdata="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" filled="f" stroked="f" strokeweight=".5pt">
                     <v:textbox style="mso-fit-shape-to-text:t" inset="0,0,0,0">
                       <w:txbxContent>
                         <w:p>
@@ -1765,7 +1765,7 @@
             <w:noProof/>
             <w:webHidden/>
           </w:rPr>
-          <w:t>12</w:t>
+          <w:t>11</w:t>
         </w:r>
         <w:r>
           <w:rPr>
@@ -2682,16 +2682,8 @@
         <w:rPr>
           <w:rFonts w:hint="eastAsia"/>
         </w:rPr>
-        <w:t xml:space="preserve">배우고 때때로 익힌다면 또한 기쁘지 </w:t>
-      </w:r>
-      <w:proofErr w:type="spellStart"/>
-      <w:r>
-        <w:rPr>
-          <w:rFonts w:hint="eastAsia"/>
-        </w:rPr>
-        <w:t>아니한가</w:t>
-      </w:r>
-      <w:proofErr w:type="spellEnd"/>
+        <w:t>배우고 때때로 익힌다면 또한 기쁘지 아니한가</w:t>
+      </w:r>
       <w:r>
         <w:t>)</w:t>
       </w:r>
@@ -2797,7 +2789,16 @@
         <w:t>유행</w:t>
       </w:r>
       <w:r>
-        <w:t xml:space="preserve">에 대응해야 하는 개발자에게 있어서 학습의 능력은 매우 중요하게 </w:t>
+        <w:t>에 대응해야 하는 개발자에게 있어서 학습 능력</w:t>
+      </w:r>
+      <w:r>
+        <w:rPr>
+          <w:rFonts w:hint="eastAsia"/>
+        </w:rPr>
+        <w:t>이</w:t>
+      </w:r>
+      <w:r>
+        <w:t xml:space="preserve"> 매우 중요하게 </w:t>
       </w:r>
       <w:r>
         <w:rPr>
@@ -2898,14 +2899,33 @@
                             <w:r>
                               <w:t xml:space="preserve">그림 </w:t>
                             </w:r>
-                            <w:fldSimple w:instr=" SEQ 그림 \* ARABIC ">
-                              <w:r>
-                                <w:rPr>
-                                  <w:noProof/>
-                                </w:rPr>
-                                <w:t>1</w:t>
-                              </w:r>
-                            </w:fldSimple>
+                            <w:r>
+                              <w:fldChar w:fldCharType="begin"/>
+                            </w:r>
+                            <w:r>
+                              <w:instrText xml:space="preserve"> SEQ </w:instrText>
+                            </w:r>
+                            <w:r>
+                              <w:instrText>그림</w:instrText>
+                            </w:r>
+                            <w:r>
+                              <w:instrText xml:space="preserve"> \* ARABIC </w:instrText>
+                            </w:r>
+                            <w:r>
+                              <w:fldChar w:fldCharType="separate"/>
+                            </w:r>
+                            <w:r>
+                              <w:rPr>
+                                <w:noProof/>
+                              </w:rPr>
+                              <w:t>1</w:t>
+                            </w:r>
+                            <w:r>
+                              <w:rPr>
+                                <w:noProof/>
+                              </w:rPr>
+                              <w:fldChar w:fldCharType="end"/>
+                            </w:r>
                             <w:r>
                               <w:t xml:space="preserve"> </w:t>
                             </w:r>
@@ -2954,7 +2974,7 @@
                                   <w:rPr>
                                     <w:noProof/>
                                   </w:rPr>
-                                  <w:t>[17]</w:t>
+                                  <w:t>[18]</w:t>
                                 </w:r>
                                 <w:r>
                                   <w:fldChar w:fldCharType="end"/>
@@ -2978,7 +2998,7 @@
           </mc:Choice>
           <mc:Fallback>
             <w:pict>
-              <v:shape w14:anchorId="6EEFD6B8" id="Text Box 10" o:spid="_x0000_s1028" type="#_x0000_t202" style="position:absolute;left:0;text-align:left;margin-left:-.05pt;margin-top:348.5pt;width:111.15pt;height:.05pt;z-index:251666432;visibility:visible;mso-wrap-style:square;mso-wrap-distance-left:9pt;mso-wrap-distance-top:0;mso-wrap-distance-right:9pt;mso-wrap-distance-bottom:0;mso-position-horizontal:absolute;mso-position-horizontal-relative:text;mso-position-vertical:absolute;mso-position-vertical-relative:text;v-text-anchor:top" o:gfxdata="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" stroked="f">
+              <v:shape w14:anchorId="6EEFD6B8" id="Text Box 10" o:spid="_x0000_s1028" type="#_x0000_t202" style="position:absolute;left:0;text-align:left;margin-left:-.05pt;margin-top:348.5pt;width:111.15pt;height:.05pt;z-index:251666432;visibility:visible;mso-wrap-style:square;mso-wrap-distance-left:9pt;mso-wrap-distance-top:0;mso-wrap-distance-right:9pt;mso-wrap-distance-bottom:0;mso-position-horizontal:absolute;mso-position-horizontal-relative:text;mso-position-vertical:absolute;mso-position-vertical-relative:text;v-text-anchor:top" o:gfxdata="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" stroked="f">
                 <v:textbox style="mso-fit-shape-to-text:t" inset="0,0,0,0">
                   <w:txbxContent>
                     <w:p>
@@ -2988,14 +3008,33 @@
                       <w:r>
                         <w:t xml:space="preserve">그림 </w:t>
                       </w:r>
-                      <w:fldSimple w:instr=" SEQ 그림 \* ARABIC ">
-                        <w:r>
-                          <w:rPr>
-                            <w:noProof/>
-                          </w:rPr>
-                          <w:t>1</w:t>
-                        </w:r>
-                      </w:fldSimple>
+                      <w:r>
+                        <w:fldChar w:fldCharType="begin"/>
+                      </w:r>
+                      <w:r>
+                        <w:instrText xml:space="preserve"> SEQ </w:instrText>
+                      </w:r>
+                      <w:r>
+                        <w:instrText>그림</w:instrText>
+                      </w:r>
+                      <w:r>
+                        <w:instrText xml:space="preserve"> \* ARABIC </w:instrText>
+                      </w:r>
+                      <w:r>
+                        <w:fldChar w:fldCharType="separate"/>
+                      </w:r>
+                      <w:r>
+                        <w:rPr>
+                          <w:noProof/>
+                        </w:rPr>
+                        <w:t>1</w:t>
+                      </w:r>
+                      <w:r>
+                        <w:rPr>
+                          <w:noProof/>
+                        </w:rPr>
+                        <w:fldChar w:fldCharType="end"/>
+                      </w:r>
                       <w:r>
                         <w:t xml:space="preserve"> </w:t>
                       </w:r>
@@ -3044,7 +3083,7 @@
                             <w:rPr>
                               <w:noProof/>
                             </w:rPr>
-                            <w:t>[17]</w:t>
+                            <w:t>[18]</w:t>
                           </w:r>
                           <w:r>
                             <w:fldChar w:fldCharType="end"/>
@@ -3111,14 +3150,33 @@
                             <w:r>
                               <w:t xml:space="preserve">그림 </w:t>
                             </w:r>
-                            <w:fldSimple w:instr=" SEQ 그림 \* ARABIC ">
-                              <w:r>
-                                <w:rPr>
-                                  <w:noProof/>
-                                </w:rPr>
-                                <w:t>2</w:t>
-                              </w:r>
-                            </w:fldSimple>
+                            <w:r>
+                              <w:fldChar w:fldCharType="begin"/>
+                            </w:r>
+                            <w:r>
+                              <w:instrText xml:space="preserve"> SEQ </w:instrText>
+                            </w:r>
+                            <w:r>
+                              <w:instrText>그림</w:instrText>
+                            </w:r>
+                            <w:r>
+                              <w:instrText xml:space="preserve"> \* ARABIC </w:instrText>
+                            </w:r>
+                            <w:r>
+                              <w:fldChar w:fldCharType="separate"/>
+                            </w:r>
+                            <w:r>
+                              <w:rPr>
+                                <w:noProof/>
+                              </w:rPr>
+                              <w:t>2</w:t>
+                            </w:r>
+                            <w:r>
+                              <w:rPr>
+                                <w:noProof/>
+                              </w:rPr>
+                              <w:fldChar w:fldCharType="end"/>
+                            </w:r>
                             <w:r>
                               <w:rPr>
                                 <w:rFonts w:hint="eastAsia"/>
@@ -3164,7 +3222,7 @@
                                   <w:rPr>
                                     <w:noProof/>
                                   </w:rPr>
-                                  <w:t>[18]</w:t>
+                                  <w:t>[19]</w:t>
                                 </w:r>
                                 <w:r>
                                   <w:fldChar w:fldCharType="end"/>
@@ -3188,7 +3246,7 @@
           </mc:Choice>
           <mc:Fallback>
             <w:pict>
-              <v:shape w14:anchorId="4646548D" id="Text Box 11" o:spid="_x0000_s1029" type="#_x0000_t202" style="position:absolute;left:0;text-align:left;margin-left:131.8pt;margin-top:348.5pt;width:318.75pt;height:.05pt;z-index:251668480;visibility:visible;mso-wrap-style:square;mso-wrap-distance-left:9pt;mso-wrap-distance-top:0;mso-wrap-distance-right:9pt;mso-wrap-distance-bottom:0;mso-position-horizontal:absolute;mso-position-horizontal-relative:text;mso-position-vertical:absolute;mso-position-vertical-relative:text;v-text-anchor:top" o:gfxdata="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" stroked="f">
+              <v:shape w14:anchorId="4646548D" id="Text Box 11" o:spid="_x0000_s1029" type="#_x0000_t202" style="position:absolute;left:0;text-align:left;margin-left:131.8pt;margin-top:348.5pt;width:318.75pt;height:.05pt;z-index:251668480;visibility:visible;mso-wrap-style:square;mso-wrap-distance-left:9pt;mso-wrap-distance-top:0;mso-wrap-distance-right:9pt;mso-wrap-distance-bottom:0;mso-position-horizontal:absolute;mso-position-horizontal-relative:text;mso-position-vertical:absolute;mso-position-vertical-relative:text;v-text-anchor:top" o:gfxdata="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" stroked="f">
                 <v:textbox style="mso-fit-shape-to-text:t" inset="0,0,0,0">
                   <w:txbxContent>
                     <w:p>
@@ -3201,14 +3259,33 @@
                       <w:r>
                         <w:t xml:space="preserve">그림 </w:t>
                       </w:r>
-                      <w:fldSimple w:instr=" SEQ 그림 \* ARABIC ">
-                        <w:r>
-                          <w:rPr>
-                            <w:noProof/>
-                          </w:rPr>
-                          <w:t>2</w:t>
-                        </w:r>
-                      </w:fldSimple>
+                      <w:r>
+                        <w:fldChar w:fldCharType="begin"/>
+                      </w:r>
+                      <w:r>
+                        <w:instrText xml:space="preserve"> SEQ </w:instrText>
+                      </w:r>
+                      <w:r>
+                        <w:instrText>그림</w:instrText>
+                      </w:r>
+                      <w:r>
+                        <w:instrText xml:space="preserve"> \* ARABIC </w:instrText>
+                      </w:r>
+                      <w:r>
+                        <w:fldChar w:fldCharType="separate"/>
+                      </w:r>
+                      <w:r>
+                        <w:rPr>
+                          <w:noProof/>
+                        </w:rPr>
+                        <w:t>2</w:t>
+                      </w:r>
+                      <w:r>
+                        <w:rPr>
+                          <w:noProof/>
+                        </w:rPr>
+                        <w:fldChar w:fldCharType="end"/>
+                      </w:r>
                       <w:r>
                         <w:rPr>
                           <w:rFonts w:hint="eastAsia"/>
@@ -3254,7 +3331,7 @@
                             <w:rPr>
                               <w:noProof/>
                             </w:rPr>
-                            <w:t>[18]</w:t>
+                            <w:t>[19]</w:t>
                           </w:r>
                           <w:r>
                             <w:fldChar w:fldCharType="end"/>
@@ -3691,21 +3768,7 @@
         <w:rPr>
           <w:rFonts w:hint="eastAsia"/>
         </w:rPr>
-        <w:t xml:space="preserve">인증서를 매번 발급하고 </w:t>
-      </w:r>
-      <w:proofErr w:type="spellStart"/>
-      <w:r>
-        <w:rPr>
-          <w:rFonts w:hint="eastAsia"/>
-        </w:rPr>
-        <w:t>위변조를</w:t>
-      </w:r>
-      <w:proofErr w:type="spellEnd"/>
-      <w:r>
-        <w:rPr>
-          <w:rFonts w:hint="eastAsia"/>
-        </w:rPr>
-        <w:t xml:space="preserve"> 확인해야 하는 문제를 해결할 수 없을까?</w:t>
+        <w:t>인증서를 매번 발급하고 위변조를 확인해야 하는 문제를 해결할 수 없을까?</w:t>
       </w:r>
       <w:r>
         <w:t xml:space="preserve"> </w:t>
@@ -4135,21 +4198,7 @@
         <w:rPr>
           <w:rFonts w:hint="eastAsia"/>
         </w:rPr>
-        <w:t xml:space="preserve">디지털 전환 속도가 빨라지고 </w:t>
-      </w:r>
-      <w:proofErr w:type="spellStart"/>
-      <w:r>
-        <w:rPr>
-          <w:rFonts w:hint="eastAsia"/>
-        </w:rPr>
-        <w:t>비대면</w:t>
-      </w:r>
-      <w:proofErr w:type="spellEnd"/>
-      <w:r>
-        <w:rPr>
-          <w:rFonts w:hint="eastAsia"/>
-        </w:rPr>
-        <w:t xml:space="preserve"> 교육의 필요성이 증가하면서 전문</w:t>
+        <w:t>디지털 전환 속도가 빨라지고 비대면 교육의 필요성이 증가하면서 전문</w:t>
       </w:r>
       <w:r>
         <w:rPr>
@@ -4528,21 +4577,7 @@
         <w:rPr>
           <w:rFonts w:hint="eastAsia"/>
         </w:rPr>
-        <w:t xml:space="preserve">성실하게 열심히 수업에 참여하였는지 어떤 부분에서 큰 두각을 </w:t>
-      </w:r>
-      <w:proofErr w:type="spellStart"/>
-      <w:r>
-        <w:rPr>
-          <w:rFonts w:hint="eastAsia"/>
-        </w:rPr>
-        <w:t>나타내었는지를</w:t>
-      </w:r>
-      <w:proofErr w:type="spellEnd"/>
-      <w:r>
-        <w:rPr>
-          <w:rFonts w:hint="eastAsia"/>
-        </w:rPr>
-        <w:t xml:space="preserve"> </w:t>
+        <w:t xml:space="preserve">성실하게 열심히 수업에 참여하였는지 어떤 부분에서 큰 두각을 나타내었는지를 </w:t>
       </w:r>
       <w:r>
         <w:rPr>
@@ -4559,7 +4594,6 @@
         </w:rPr>
         <w:t xml:space="preserve">기존의 대형 온라인 학습 </w:t>
       </w:r>
-      <w:proofErr w:type="spellStart"/>
       <w:r>
         <w:rPr>
           <w:rFonts w:hint="eastAsia"/>
@@ -4569,7 +4603,6 @@
       <w:r>
         <w:t>뿐만</w:t>
       </w:r>
-      <w:proofErr w:type="spellEnd"/>
       <w:r>
         <w:rPr>
           <w:rFonts w:hint="eastAsia"/>
@@ -4919,24 +4952,13 @@
         <w:t xml:space="preserve">해당 블록의 </w:t>
       </w:r>
       <w:r>
-        <w:t xml:space="preserve">모든 내용을 한꺼번에 바꾸어야 하기 때문에 내용 </w:t>
-      </w:r>
-      <w:proofErr w:type="spellStart"/>
-      <w:r>
-        <w:t>위변조</w:t>
-      </w:r>
-      <w:r>
-        <w:rPr>
-          <w:rFonts w:hint="eastAsia"/>
-        </w:rPr>
-        <w:t>가</w:t>
-      </w:r>
-      <w:proofErr w:type="spellEnd"/>
-      <w:r>
-        <w:rPr>
-          <w:rFonts w:hint="eastAsia"/>
-        </w:rPr>
-        <w:t xml:space="preserve"> 거의 불가능하</w:t>
+        <w:t>모든 내용을 한꺼번에 바꾸어야 하기 때문에 내용 위변조</w:t>
+      </w:r>
+      <w:r>
+        <w:rPr>
+          <w:rFonts w:hint="eastAsia"/>
+        </w:rPr>
+        <w:t>가 거의 불가능하</w:t>
       </w:r>
       <w:r>
         <w:t>다.</w:t>
@@ -5207,21 +5229,7 @@
         <w:rPr>
           <w:rFonts w:hint="eastAsia"/>
         </w:rPr>
-        <w:t xml:space="preserve">수강자의 성적을 우수하게 조작하여 교육 효과가 큰 것처럼 실적을 조작하는 것이 </w:t>
-      </w:r>
-      <w:proofErr w:type="spellStart"/>
-      <w:r>
-        <w:rPr>
-          <w:rFonts w:hint="eastAsia"/>
-        </w:rPr>
-        <w:t>불가능해진다</w:t>
-      </w:r>
-      <w:proofErr w:type="spellEnd"/>
-      <w:r>
-        <w:rPr>
-          <w:rFonts w:hint="eastAsia"/>
-        </w:rPr>
-        <w:t>.</w:t>
+        <w:t>수강자의 성적을 우수하게 조작하여 교육 효과가 큰 것처럼 실적을 조작하는 것이 불가능해진다.</w:t>
       </w:r>
       <w:r>
         <w:rPr>
@@ -5588,21 +5596,7 @@
         <w:rPr>
           <w:rFonts w:hint="eastAsia"/>
         </w:rPr>
-        <w:t xml:space="preserve">다음으로 껍질을 벗기어 속에 들어 있는 알맹이를 </w:t>
-      </w:r>
-      <w:proofErr w:type="spellStart"/>
-      <w:r>
-        <w:rPr>
-          <w:rFonts w:hint="eastAsia"/>
-        </w:rPr>
-        <w:t>집어내다는</w:t>
-      </w:r>
-      <w:proofErr w:type="spellEnd"/>
-      <w:r>
-        <w:rPr>
-          <w:rFonts w:hint="eastAsia"/>
-        </w:rPr>
-        <w:t xml:space="preserve"> 뜻이 있다.</w:t>
+        <w:t>다음으로 껍질을 벗기어 속에 들어 있는 알맹이를 집어내다는 뜻이 있다.</w:t>
       </w:r>
       <w:r>
         <w:t xml:space="preserve"> </w:t>
@@ -5809,72 +5803,22 @@
         <w:rPr>
           <w:rFonts w:hint="eastAsia"/>
         </w:rPr>
-        <w:t xml:space="preserve">다양한 블록체인 플랫폼 중 </w:t>
-      </w:r>
-      <w:proofErr w:type="spellStart"/>
-      <w:r>
-        <w:rPr>
-          <w:rFonts w:hint="eastAsia"/>
-        </w:rPr>
-        <w:t>이더리움을</w:t>
-      </w:r>
-      <w:proofErr w:type="spellEnd"/>
-      <w:r>
-        <w:rPr>
-          <w:rFonts w:hint="eastAsia"/>
-        </w:rPr>
-        <w:t xml:space="preserve"> 기반으로 과제를 수행할 것이다.</w:t>
-      </w:r>
-      <w:r>
-        <w:t xml:space="preserve"> </w:t>
-      </w:r>
-      <w:proofErr w:type="spellStart"/>
-      <w:r>
-        <w:rPr>
-          <w:rFonts w:hint="eastAsia"/>
-        </w:rPr>
-        <w:t>이더리움은</w:t>
-      </w:r>
-      <w:proofErr w:type="spellEnd"/>
-      <w:r>
-        <w:rPr>
-          <w:rFonts w:hint="eastAsia"/>
-        </w:rPr>
-        <w:t xml:space="preserve"> </w:t>
-      </w:r>
-      <w:r>
-        <w:rPr>
-          <w:rFonts w:hint="eastAsia"/>
-        </w:rPr>
-        <w:t xml:space="preserve">퍼블릭 </w:t>
-      </w:r>
-      <w:proofErr w:type="spellStart"/>
-      <w:r>
-        <w:rPr>
-          <w:rFonts w:hint="eastAsia"/>
-        </w:rPr>
-        <w:t>블록체인이고</w:t>
-      </w:r>
-      <w:proofErr w:type="spellEnd"/>
-      <w:r>
-        <w:rPr>
-          <w:rFonts w:hint="eastAsia"/>
-        </w:rPr>
-        <w:t xml:space="preserve"> 스마트 </w:t>
-      </w:r>
-      <w:proofErr w:type="spellStart"/>
-      <w:r>
-        <w:rPr>
-          <w:rFonts w:hint="eastAsia"/>
-        </w:rPr>
-        <w:t>컨트랙트가</w:t>
-      </w:r>
-      <w:proofErr w:type="spellEnd"/>
-      <w:r>
-        <w:rPr>
-          <w:rFonts w:hint="eastAsia"/>
-        </w:rPr>
-        <w:t xml:space="preserve"> 동작하는 탈중앙화 어플리케이션을 개발할 수 있어</w:t>
+        <w:t>다양한 블록체인 플랫폼 중 이더리움을 기반으로 과제를 수행할 것이다.</w:t>
+      </w:r>
+      <w:r>
+        <w:t xml:space="preserve"> </w:t>
+      </w:r>
+      <w:r>
+        <w:rPr>
+          <w:rFonts w:hint="eastAsia"/>
+        </w:rPr>
+        <w:t xml:space="preserve">이더리움은 </w:t>
+      </w:r>
+      <w:r>
+        <w:rPr>
+          <w:rFonts w:hint="eastAsia"/>
+        </w:rPr>
+        <w:t>퍼블릭 블록체인이고 스마트 컨트랙트가 동작하는 탈중앙화 어플리케이션을 개발할 수 있어</w:t>
       </w:r>
       <w:r>
         <w:t xml:space="preserve"> </w:t>
@@ -5937,47 +5881,19 @@
         <w:rPr>
           <w:rFonts w:hint="eastAsia"/>
         </w:rPr>
-        <w:t xml:space="preserve">과제를 수행하면서 </w:t>
-      </w:r>
-      <w:proofErr w:type="spellStart"/>
-      <w:r>
-        <w:rPr>
-          <w:rFonts w:hint="eastAsia"/>
-        </w:rPr>
-        <w:t>이더리움</w:t>
-      </w:r>
-      <w:r>
-        <w:rPr>
-          <w:rFonts w:hint="eastAsia"/>
-        </w:rPr>
-        <w:t>으로</w:t>
-      </w:r>
-      <w:proofErr w:type="spellEnd"/>
-      <w:r>
-        <w:rPr>
-          <w:rFonts w:hint="eastAsia"/>
-        </w:rPr>
-        <w:t xml:space="preserve"> </w:t>
-      </w:r>
-      <w:r>
-        <w:rPr>
-          <w:rFonts w:hint="eastAsia"/>
-        </w:rPr>
-        <w:t xml:space="preserve">학습 데이터를 블록에 추가하고 스마트 </w:t>
-      </w:r>
-      <w:proofErr w:type="spellStart"/>
-      <w:r>
-        <w:rPr>
-          <w:rFonts w:hint="eastAsia"/>
-        </w:rPr>
-        <w:t>컨트랙트를</w:t>
-      </w:r>
-      <w:proofErr w:type="spellEnd"/>
-      <w:r>
-        <w:rPr>
-          <w:rFonts w:hint="eastAsia"/>
-        </w:rPr>
-        <w:t xml:space="preserve"> 통해 </w:t>
+        <w:t>과제를 수행하면서 이더리움</w:t>
+      </w:r>
+      <w:r>
+        <w:rPr>
+          <w:rFonts w:hint="eastAsia"/>
+        </w:rPr>
+        <w:t xml:space="preserve">으로 </w:t>
+      </w:r>
+      <w:r>
+        <w:rPr>
+          <w:rFonts w:hint="eastAsia"/>
+        </w:rPr>
+        <w:t xml:space="preserve">학습 데이터를 블록에 추가하고 스마트 컨트랙트를 통해 </w:t>
       </w:r>
       <w:r>
         <w:rPr>
@@ -6014,6 +5930,61 @@
           <w:rFonts w:hint="eastAsia"/>
         </w:rPr>
         <w:t>합의 계층)</w:t>
+      </w:r>
+      <w:sdt>
+        <w:sdtPr>
+          <w:rPr>
+            <w:rFonts w:hint="eastAsia"/>
+          </w:rPr>
+          <w:id w:val="-1484541348"/>
+          <w:citation/>
+        </w:sdtPr>
+        <w:sdtEndPr/>
+        <w:sdtContent>
+          <w:r>
+            <w:fldChar w:fldCharType="begin"/>
+          </w:r>
+          <w:r>
+            <w:instrText xml:space="preserve"> </w:instrText>
+          </w:r>
+          <w:r>
+            <w:rPr>
+              <w:rFonts w:hint="eastAsia"/>
+            </w:rPr>
+            <w:instrText>CITATION eth222 \l 1042</w:instrText>
+          </w:r>
+          <w:r>
+            <w:instrText xml:space="preserve"> </w:instrText>
+          </w:r>
+          <w:r>
+            <w:fldChar w:fldCharType="separate"/>
+          </w:r>
+          <w:r>
+            <w:rPr>
+              <w:rFonts w:hint="eastAsia"/>
+              <w:noProof/>
+            </w:rPr>
+            <w:t xml:space="preserve"> </w:t>
+          </w:r>
+          <w:r>
+            <w:rPr>
+              <w:noProof/>
+            </w:rPr>
+            <w:t>[6]</w:t>
+          </w:r>
+          <w:r>
+            <w:fldChar w:fldCharType="end"/>
+          </w:r>
+        </w:sdtContent>
+      </w:sdt>
+      <w:r>
+        <w:t xml:space="preserve"> </w:t>
+      </w:r>
+      <w:r>
+        <w:rPr>
+          <w:rFonts w:hint="eastAsia"/>
+        </w:rPr>
+        <w:t>등의</w:t>
       </w:r>
       <w:r>
         <w:t xml:space="preserve"> </w:t>
@@ -6189,11 +6160,9 @@
       <w:r>
         <w:t xml:space="preserve"> </w:t>
       </w:r>
-      <w:proofErr w:type="spellStart"/>
       <w:r>
         <w:t>edwith</w:t>
       </w:r>
-      <w:proofErr w:type="spellEnd"/>
       <w:r>
         <w:rPr>
           <w:rFonts w:hint="eastAsia"/>
@@ -6203,19 +6172,11 @@
       <w:r>
         <w:t xml:space="preserve"> </w:t>
       </w:r>
-      <w:proofErr w:type="spellStart"/>
-      <w:r>
-        <w:rPr>
-          <w:rFonts w:hint="eastAsia"/>
-        </w:rPr>
-        <w:t>패스트캠퍼스</w:t>
-      </w:r>
-      <w:proofErr w:type="spellEnd"/>
-      <w:r>
-        <w:rPr>
-          <w:rFonts w:hint="eastAsia"/>
-        </w:rPr>
-        <w:t xml:space="preserve"> </w:t>
+      <w:r>
+        <w:rPr>
+          <w:rFonts w:hint="eastAsia"/>
+        </w:rPr>
+        <w:t xml:space="preserve">패스트캠퍼스 </w:t>
       </w:r>
       <w:r>
         <w:rPr>
@@ -6580,21 +6541,7 @@
         <w:rPr>
           <w:rFonts w:hint="eastAsia"/>
         </w:rPr>
-        <w:t xml:space="preserve"> 스마트 </w:t>
-      </w:r>
-      <w:proofErr w:type="spellStart"/>
-      <w:r>
-        <w:rPr>
-          <w:rFonts w:hint="eastAsia"/>
-        </w:rPr>
-        <w:t>컨트랙트를</w:t>
-      </w:r>
-      <w:proofErr w:type="spellEnd"/>
-      <w:r>
-        <w:rPr>
-          <w:rFonts w:hint="eastAsia"/>
-        </w:rPr>
-        <w:t xml:space="preserve"> 설계하여</w:t>
+        <w:t xml:space="preserve"> 스마트 컨트랙트를 설계하여</w:t>
       </w:r>
       <w:r>
         <w:rPr>
@@ -6633,21 +6580,7 @@
         <w:rPr>
           <w:rFonts w:hint="eastAsia"/>
         </w:rPr>
-        <w:t xml:space="preserve">조작이 불가능하여 </w:t>
-      </w:r>
-      <w:proofErr w:type="spellStart"/>
-      <w:r>
-        <w:rPr>
-          <w:rFonts w:hint="eastAsia"/>
-        </w:rPr>
-        <w:t>위변조를</w:t>
-      </w:r>
-      <w:proofErr w:type="spellEnd"/>
-      <w:r>
-        <w:rPr>
-          <w:rFonts w:hint="eastAsia"/>
-        </w:rPr>
-        <w:t xml:space="preserve"> 방지할 수 있다.</w:t>
+        <w:t>조작이 불가능하여 위변조를 방지할 수 있다.</w:t>
       </w:r>
       <w:r>
         <w:t xml:space="preserve"> </w:t>
@@ -6757,19 +6690,11 @@
         </w:rPr>
         <w:t xml:space="preserve">된 내용을 이용하기 때문에 </w:t>
       </w:r>
-      <w:proofErr w:type="spellStart"/>
-      <w:r>
-        <w:rPr>
-          <w:rFonts w:hint="eastAsia"/>
-        </w:rPr>
-        <w:t>위변조가</w:t>
-      </w:r>
-      <w:proofErr w:type="spellEnd"/>
-      <w:r>
-        <w:rPr>
-          <w:rFonts w:hint="eastAsia"/>
-        </w:rPr>
-        <w:t xml:space="preserve"> 불가능하고 학습 데이터의 안전성과 투명성이 보장된다.</w:t>
+      <w:r>
+        <w:rPr>
+          <w:rFonts w:hint="eastAsia"/>
+        </w:rPr>
+        <w:t>위변조가 불가능하고 학습 데이터의 안전성과 투명성이 보장된다.</w:t>
       </w:r>
       <w:r>
         <w:t xml:space="preserve"> </w:t>
@@ -6948,7 +6873,7 @@
             <w:rPr>
               <w:noProof/>
             </w:rPr>
-            <w:t xml:space="preserve"> [6]</w:t>
+            <w:t xml:space="preserve"> [7]</w:t>
           </w:r>
           <w:r>
             <w:fldChar w:fldCharType="end"/>
@@ -7008,19 +6933,11 @@
         </w:rPr>
         <w:t xml:space="preserve">모든 학습 과정이 블록에 기록되어 있으므로 </w:t>
       </w:r>
-      <w:proofErr w:type="spellStart"/>
-      <w:r>
-        <w:rPr>
-          <w:rFonts w:hint="eastAsia"/>
-        </w:rPr>
-        <w:t>위변조의</w:t>
-      </w:r>
-      <w:proofErr w:type="spellEnd"/>
-      <w:r>
-        <w:rPr>
-          <w:rFonts w:hint="eastAsia"/>
-        </w:rPr>
-        <w:t xml:space="preserve"> 위험 없이 회사 또는 기관 제출용으로 사용 가능하</w:t>
+      <w:r>
+        <w:rPr>
+          <w:rFonts w:hint="eastAsia"/>
+        </w:rPr>
+        <w:t>위변조의 위험 없이 회사 또는 기관 제출용으로 사용 가능하</w:t>
       </w:r>
       <w:r>
         <w:rPr>
@@ -7193,7 +7110,7 @@
             <w:rPr>
               <w:noProof/>
             </w:rPr>
-            <w:t>[7]</w:t>
+            <w:t>[8]</w:t>
           </w:r>
           <w:r>
             <w:fldChar w:fldCharType="end"/>
@@ -7511,19 +7428,11 @@
       <w:pPr>
         <w:ind w:firstLineChars="100" w:firstLine="220"/>
       </w:pPr>
-      <w:proofErr w:type="spellStart"/>
-      <w:r>
-        <w:rPr>
-          <w:rFonts w:hint="eastAsia"/>
-        </w:rPr>
-        <w:t>탈중앙화된</w:t>
-      </w:r>
-      <w:proofErr w:type="spellEnd"/>
-      <w:r>
-        <w:rPr>
-          <w:rFonts w:hint="eastAsia"/>
-        </w:rPr>
-        <w:t xml:space="preserve"> 학습 증명과 </w:t>
+      <w:r>
+        <w:rPr>
+          <w:rFonts w:hint="eastAsia"/>
+        </w:rPr>
+        <w:t xml:space="preserve">탈중앙화된 학습 증명과 </w:t>
       </w:r>
       <w:r>
         <w:rPr>
@@ -7693,7 +7602,7 @@
             <w:rPr>
               <w:noProof/>
             </w:rPr>
-            <w:t>[8]</w:t>
+            <w:t>[9]</w:t>
           </w:r>
           <w:r>
             <w:fldChar w:fldCharType="end"/>
@@ -8070,21 +7979,7 @@
         <w:rPr>
           <w:rFonts w:hint="eastAsia"/>
         </w:rPr>
-        <w:t xml:space="preserve"> 로그인한 사용자는 </w:t>
-      </w:r>
-      <w:proofErr w:type="spellStart"/>
-      <w:r>
-        <w:rPr>
-          <w:rFonts w:hint="eastAsia"/>
-        </w:rPr>
-        <w:t>로그아웃하여</w:t>
-      </w:r>
-      <w:proofErr w:type="spellEnd"/>
-      <w:r>
-        <w:rPr>
-          <w:rFonts w:hint="eastAsia"/>
-        </w:rPr>
-        <w:t xml:space="preserve"> </w:t>
+        <w:t xml:space="preserve"> 로그인한 사용자는 로그아웃하여 </w:t>
       </w:r>
       <w:r>
         <w:rPr>
@@ -8824,19 +8719,11 @@
       <w:r>
         <w:t xml:space="preserve"> </w:t>
       </w:r>
-      <w:proofErr w:type="spellStart"/>
-      <w:r>
-        <w:rPr>
-          <w:rFonts w:hint="eastAsia"/>
-        </w:rPr>
-        <w:t>강의명</w:t>
-      </w:r>
-      <w:proofErr w:type="spellEnd"/>
-      <w:r>
-        <w:rPr>
-          <w:rFonts w:hint="eastAsia"/>
-        </w:rPr>
-        <w:t>,</w:t>
+      <w:r>
+        <w:rPr>
+          <w:rFonts w:hint="eastAsia"/>
+        </w:rPr>
+        <w:t>강의명,</w:t>
       </w:r>
       <w:r>
         <w:t xml:space="preserve"> </w:t>
@@ -9015,21 +8902,7 @@
         <w:rPr>
           <w:rFonts w:hint="eastAsia"/>
         </w:rPr>
-        <w:t xml:space="preserve">블록체인에 저장된 학습 진행 과정 내용을 바탕으로 스마트 </w:t>
-      </w:r>
-      <w:proofErr w:type="spellStart"/>
-      <w:r>
-        <w:rPr>
-          <w:rFonts w:hint="eastAsia"/>
-        </w:rPr>
-        <w:t>컨트랙트를</w:t>
-      </w:r>
-      <w:proofErr w:type="spellEnd"/>
-      <w:r>
-        <w:rPr>
-          <w:rFonts w:hint="eastAsia"/>
-        </w:rPr>
-        <w:t xml:space="preserve"> 통해 조건이 갖춰지면 자동으로 과정,</w:t>
+        <w:t>블록체인에 저장된 학습 진행 과정 내용을 바탕으로 스마트 컨트랙트를 통해 조건이 갖춰지면 자동으로 과정,</w:t>
       </w:r>
       <w:r>
         <w:t xml:space="preserve"> </w:t>
@@ -9139,19 +9012,11 @@
       <w:r>
         <w:t xml:space="preserve"> </w:t>
       </w:r>
-      <w:proofErr w:type="spellStart"/>
-      <w:r>
-        <w:rPr>
-          <w:rFonts w:hint="eastAsia"/>
-        </w:rPr>
-        <w:t>강의명</w:t>
-      </w:r>
-      <w:proofErr w:type="spellEnd"/>
-      <w:r>
-        <w:rPr>
-          <w:rFonts w:hint="eastAsia"/>
-        </w:rPr>
-        <w:t>,</w:t>
+      <w:r>
+        <w:rPr>
+          <w:rFonts w:hint="eastAsia"/>
+        </w:rPr>
+        <w:t>강의명,</w:t>
       </w:r>
       <w:r>
         <w:t xml:space="preserve"> </w:t>
@@ -9623,7 +9488,7 @@
         <w:rPr>
           <w:rFonts w:hint="eastAsia"/>
         </w:rPr>
-        <w:t>학습자가 사전에 다운로드한 강의(영상)에 대해 오프라인 시청</w:t>
+        <w:t>학습자가 사전 다운로드한 강의(영상)에 대해 오프라인 시청</w:t>
       </w:r>
       <w:r>
         <w:rPr>
@@ -9647,21 +9512,7 @@
         <w:rPr>
           <w:rFonts w:hint="eastAsia"/>
         </w:rPr>
-        <w:t xml:space="preserve">저장과 과정/수업 수료 인증 기능의 경우 블록체인 네트워크상의 원장에 학습 진행 과정을 기록하고 스마트 </w:t>
-      </w:r>
-      <w:proofErr w:type="spellStart"/>
-      <w:r>
-        <w:rPr>
-          <w:rFonts w:hint="eastAsia"/>
-        </w:rPr>
-        <w:t>컨트랙트가</w:t>
-      </w:r>
-      <w:proofErr w:type="spellEnd"/>
-      <w:r>
-        <w:rPr>
-          <w:rFonts w:hint="eastAsia"/>
-        </w:rPr>
-        <w:t xml:space="preserve"> 실행되어 수료 인증이 완료되기 때문에 </w:t>
+        <w:t xml:space="preserve">저장과 과정/수업 수료 인증 기능의 경우 블록체인 네트워크상의 원장에 학습 진행 과정을 기록하고 스마트 컨트랙트가 실행되어 수료 인증이 완료되기 때문에 </w:t>
       </w:r>
       <w:r>
         <w:rPr>
@@ -9867,6 +9718,7 @@
           </w:tcPr>
           <w:p>
             <w:pPr>
+              <w:keepNext/>
               <w:cnfStyle w:val="000000100000" w:firstRow="0" w:lastRow="0" w:firstColumn="0" w:lastColumn="0" w:oddVBand="0" w:evenVBand="0" w:oddHBand="1" w:evenHBand="0" w:firstRowFirstColumn="0" w:firstRowLastColumn="0" w:lastRowFirstColumn="0" w:lastRowLastColumn="0"/>
             </w:pPr>
             <w:r>
@@ -9900,6 +9752,31 @@
         </w:tc>
       </w:tr>
     </w:tbl>
+    <w:p>
+      <w:pPr>
+        <w:pStyle w:val="a3"/>
+      </w:pPr>
+      <w:r>
+        <w:t xml:space="preserve">표 </w:t>
+      </w:r>
+      <w:fldSimple w:instr=" SEQ 표 \* ARABIC ">
+        <w:r>
+          <w:rPr>
+            <w:noProof/>
+          </w:rPr>
+          <w:t>1</w:t>
+        </w:r>
+      </w:fldSimple>
+      <w:r>
+        <w:t xml:space="preserve"> </w:t>
+      </w:r>
+      <w:r>
+        <w:rPr>
+          <w:rFonts w:hint="eastAsia"/>
+        </w:rPr>
+        <w:t>인터넷 연결 대책</w:t>
+      </w:r>
+    </w:p>
     <w:p>
       <w:pPr>
         <w:pStyle w:val="3"/>
@@ -10174,6 +10051,7 @@
           </w:p>
           <w:p>
             <w:pPr>
+              <w:keepNext/>
               <w:cnfStyle w:val="000000000000" w:firstRow="0" w:lastRow="0" w:firstColumn="0" w:lastColumn="0" w:oddVBand="0" w:evenVBand="0" w:oddHBand="0" w:evenHBand="0" w:firstRowFirstColumn="0" w:firstRowLastColumn="0" w:lastRowFirstColumn="0" w:lastRowLastColumn="0"/>
             </w:pPr>
             <w:r>
@@ -10194,10 +10072,41 @@
     </w:tbl>
     <w:p>
       <w:pPr>
-        <w:pStyle w:val="1"/>
+        <w:pStyle w:val="a3"/>
       </w:pPr>
       <w:bookmarkStart w:id="21" w:name="_Toc96293632"/>
       <w:bookmarkStart w:id="22" w:name="_Toc96468932"/>
+      <w:r>
+        <w:t xml:space="preserve">표 </w:t>
+      </w:r>
+      <w:fldSimple w:instr=" SEQ 표 \* ARABIC ">
+        <w:r>
+          <w:rPr>
+            <w:noProof/>
+          </w:rPr>
+          <w:t>2</w:t>
+        </w:r>
+      </w:fldSimple>
+      <w:r>
+        <w:t xml:space="preserve"> </w:t>
+      </w:r>
+      <w:r>
+        <w:rPr>
+          <w:rFonts w:hint="eastAsia"/>
+        </w:rPr>
+        <w:t xml:space="preserve">학습 데이터 </w:t>
+      </w:r>
+      <w:r>
+        <w:rPr>
+          <w:rFonts w:hint="eastAsia"/>
+        </w:rPr>
+        <w:t>연동 대책</w:t>
+      </w:r>
+    </w:p>
+    <w:p>
+      <w:pPr>
+        <w:pStyle w:val="1"/>
+      </w:pPr>
       <w:r>
         <w:rPr>
           <w:rFonts w:hint="eastAsia"/>
@@ -10313,15 +10222,7 @@
               <w:t>V</w:t>
             </w:r>
             <w:r>
-              <w:t xml:space="preserve">isual Studio Code, </w:t>
-            </w:r>
-            <w:proofErr w:type="spellStart"/>
-            <w:r>
-              <w:t>Intellij</w:t>
-            </w:r>
-            <w:proofErr w:type="spellEnd"/>
-            <w:r>
-              <w:t xml:space="preserve"> idea</w:t>
+              <w:t>isual Studio Code, Intellij idea</w:t>
             </w:r>
             <w:r>
               <w:t>, Git</w:t>
@@ -10447,6 +10348,7 @@
           </w:tcPr>
           <w:p>
             <w:pPr>
+              <w:keepNext/>
               <w:cnfStyle w:val="000000000000" w:firstRow="0" w:lastRow="0" w:firstColumn="0" w:lastColumn="0" w:oddVBand="0" w:evenVBand="0" w:oddHBand="0" w:evenHBand="0" w:firstRowFirstColumn="0" w:firstRowLastColumn="0" w:lastRowFirstColumn="0" w:lastRowLastColumn="0"/>
             </w:pPr>
             <w:r>
@@ -10464,10 +10366,35 @@
     </w:tbl>
     <w:p>
       <w:pPr>
-        <w:pStyle w:val="2"/>
+        <w:pStyle w:val="a3"/>
       </w:pPr>
       <w:bookmarkStart w:id="25" w:name="_Toc96293634"/>
       <w:bookmarkStart w:id="26" w:name="_Toc96468934"/>
+      <w:r>
+        <w:t xml:space="preserve">표 </w:t>
+      </w:r>
+      <w:fldSimple w:instr=" SEQ 표 \* ARABIC ">
+        <w:r>
+          <w:rPr>
+            <w:noProof/>
+          </w:rPr>
+          <w:t>3</w:t>
+        </w:r>
+      </w:fldSimple>
+      <w:r>
+        <w:t xml:space="preserve"> </w:t>
+      </w:r>
+      <w:r>
+        <w:rPr>
+          <w:rFonts w:hint="eastAsia"/>
+        </w:rPr>
+        <w:t>개발 환경</w:t>
+      </w:r>
+    </w:p>
+    <w:p>
+      <w:pPr>
+        <w:pStyle w:val="2"/>
+      </w:pPr>
       <w:r>
         <w:rPr>
           <w:rFonts w:hint="eastAsia"/>
@@ -10543,7 +10470,7 @@
             <w:rPr>
               <w:noProof/>
             </w:rPr>
-            <w:t>[9]</w:t>
+            <w:t>[10]</w:t>
           </w:r>
           <w:r>
             <w:fldChar w:fldCharType="end"/>
@@ -10557,21 +10484,7 @@
         <w:rPr>
           <w:rFonts w:hint="eastAsia"/>
         </w:rPr>
-        <w:t xml:space="preserve">비즈니스 네트워크에서 거래내역을 기록하고 자산을 추적하는 프로세스를 </w:t>
-      </w:r>
-      <w:proofErr w:type="spellStart"/>
-      <w:r>
-        <w:rPr>
-          <w:rFonts w:hint="eastAsia"/>
-        </w:rPr>
-        <w:t>효율화하는</w:t>
-      </w:r>
-      <w:proofErr w:type="spellEnd"/>
-      <w:r>
-        <w:rPr>
-          <w:rFonts w:hint="eastAsia"/>
-        </w:rPr>
-        <w:t xml:space="preserve"> 변하지 않는 </w:t>
+        <w:t xml:space="preserve">비즈니스 네트워크에서 거래내역을 기록하고 자산을 추적하는 프로세스를 효율화하는 변하지 않는 </w:t>
       </w:r>
       <w:r>
         <w:rPr>
@@ -10618,7 +10531,7 @@
             <w:rPr>
               <w:noProof/>
             </w:rPr>
-            <w:t>[10]</w:t>
+            <w:t>[11]</w:t>
           </w:r>
           <w:r>
             <w:fldChar w:fldCharType="end"/>
@@ -10665,21 +10578,7 @@
         <w:rPr>
           <w:rFonts w:hint="eastAsia"/>
         </w:rPr>
-        <w:t xml:space="preserve"> 데이터의 </w:t>
-      </w:r>
-      <w:proofErr w:type="spellStart"/>
-      <w:r>
-        <w:rPr>
-          <w:rFonts w:hint="eastAsia"/>
-        </w:rPr>
-        <w:t>위변조가</w:t>
-      </w:r>
-      <w:proofErr w:type="spellEnd"/>
-      <w:r>
-        <w:rPr>
-          <w:rFonts w:hint="eastAsia"/>
-        </w:rPr>
-        <w:t xml:space="preserve"> 불가능하여 중개기관 없이 신뢰</w:t>
+        <w:t xml:space="preserve"> 데이터의 위변조가 불가능하여 중개기관 없이 신뢰</w:t>
       </w:r>
       <w:r>
         <w:rPr>
@@ -10728,7 +10627,7 @@
             <w:rPr>
               <w:noProof/>
             </w:rPr>
-            <w:t>[9]</w:t>
+            <w:t>[10]</w:t>
           </w:r>
           <w:r>
             <w:fldChar w:fldCharType="end"/>
@@ -11023,7 +10922,7 @@
             <w:rPr>
               <w:noProof/>
             </w:rPr>
-            <w:t>[8]</w:t>
+            <w:t>[9]</w:t>
           </w:r>
           <w:r>
             <w:fldChar w:fldCharType="end"/>
@@ -11138,39 +11037,17 @@
       <w:pPr>
         <w:ind w:firstLineChars="100" w:firstLine="220"/>
       </w:pPr>
-      <w:proofErr w:type="spellStart"/>
-      <w:r>
-        <w:rPr>
-          <w:rFonts w:hint="eastAsia"/>
-        </w:rPr>
-        <w:t>이더리움은</w:t>
-      </w:r>
-      <w:proofErr w:type="spellEnd"/>
-      <w:r>
-        <w:rPr>
-          <w:rFonts w:hint="eastAsia"/>
-        </w:rPr>
-        <w:t xml:space="preserve"> </w:t>
-      </w:r>
-      <w:r>
-        <w:rPr>
-          <w:rFonts w:hint="eastAsia"/>
-        </w:rPr>
-        <w:t xml:space="preserve">암호 화폐 </w:t>
-      </w:r>
-      <w:proofErr w:type="spellStart"/>
-      <w:r>
-        <w:rPr>
-          <w:rFonts w:hint="eastAsia"/>
-        </w:rPr>
-        <w:t>이더와</w:t>
-      </w:r>
-      <w:proofErr w:type="spellEnd"/>
-      <w:r>
-        <w:rPr>
-          <w:rFonts w:hint="eastAsia"/>
-        </w:rPr>
-        <w:t xml:space="preserve"> 분산형 어플리케이션을 구동하는 커뮤니티 운영 기술(플랫폼)이다.</w:t>
+      <w:r>
+        <w:rPr>
+          <w:rFonts w:hint="eastAsia"/>
+        </w:rPr>
+        <w:t xml:space="preserve">이더리움은 </w:t>
+      </w:r>
+      <w:r>
+        <w:rPr>
+          <w:rFonts w:hint="eastAsia"/>
+        </w:rPr>
+        <w:t>암호 화폐 이더와 분산형 어플리케이션을 구동하는 커뮤니티 운영 기술(플랫폼)이다.</w:t>
       </w:r>
       <w:sdt>
         <w:sdtPr>
@@ -11211,7 +11088,7 @@
             <w:rPr>
               <w:noProof/>
             </w:rPr>
-            <w:t>[11]</w:t>
+            <w:t>[12]</w:t>
           </w:r>
           <w:r>
             <w:fldChar w:fldCharType="end"/>
@@ -11269,19 +11146,11 @@
         </w:rPr>
         <w:t xml:space="preserve">그러나 </w:t>
       </w:r>
-      <w:proofErr w:type="spellStart"/>
-      <w:r>
-        <w:rPr>
-          <w:rFonts w:hint="eastAsia"/>
-        </w:rPr>
-        <w:t>이더리움은</w:t>
-      </w:r>
-      <w:proofErr w:type="spellEnd"/>
-      <w:r>
-        <w:rPr>
-          <w:rFonts w:hint="eastAsia"/>
-        </w:rPr>
-        <w:t xml:space="preserve"> 프로그래밍이 </w:t>
+      <w:r>
+        <w:rPr>
+          <w:rFonts w:hint="eastAsia"/>
+        </w:rPr>
+        <w:t xml:space="preserve">이더리움은 프로그래밍이 </w:t>
       </w:r>
       <w:r>
         <w:rPr>
@@ -11299,21 +11168,7 @@
         <w:rPr>
           <w:rFonts w:hint="eastAsia"/>
         </w:rPr>
-        <w:t xml:space="preserve">스마트 </w:t>
-      </w:r>
-      <w:proofErr w:type="spellStart"/>
-      <w:r>
-        <w:rPr>
-          <w:rFonts w:hint="eastAsia"/>
-        </w:rPr>
-        <w:t>컨트랙트가</w:t>
-      </w:r>
-      <w:proofErr w:type="spellEnd"/>
-      <w:r>
-        <w:rPr>
-          <w:rFonts w:hint="eastAsia"/>
-        </w:rPr>
-        <w:t xml:space="preserve"> 적용된 </w:t>
+        <w:t xml:space="preserve">스마트 컨트랙트가 적용된 </w:t>
       </w:r>
       <w:r>
         <w:rPr>
@@ -11333,61 +11188,11 @@
       <w:r>
         <w:t xml:space="preserve"> </w:t>
       </w:r>
-      <w:proofErr w:type="spellStart"/>
-      <w:r>
-        <w:rPr>
-          <w:rFonts w:hint="eastAsia"/>
-        </w:rPr>
-        <w:t>디앱은</w:t>
-      </w:r>
-      <w:proofErr w:type="spellEnd"/>
-      <w:r>
-        <w:rPr>
-          <w:rFonts w:hint="eastAsia"/>
-        </w:rPr>
-        <w:t xml:space="preserve"> </w:t>
-      </w:r>
-      <w:proofErr w:type="spellStart"/>
-      <w:r>
-        <w:rPr>
-          <w:rFonts w:hint="eastAsia"/>
-        </w:rPr>
-        <w:t>이더리움에</w:t>
-      </w:r>
-      <w:proofErr w:type="spellEnd"/>
-      <w:r>
-        <w:rPr>
-          <w:rFonts w:hint="eastAsia"/>
-        </w:rPr>
-        <w:t xml:space="preserve"> 배포되면 항상 </w:t>
-      </w:r>
-      <w:proofErr w:type="spellStart"/>
-      <w:r>
-        <w:rPr>
-          <w:rFonts w:hint="eastAsia"/>
-        </w:rPr>
-        <w:t>프로그래밍된</w:t>
-      </w:r>
-      <w:proofErr w:type="spellEnd"/>
-      <w:r>
-        <w:rPr>
-          <w:rFonts w:hint="eastAsia"/>
-        </w:rPr>
-        <w:t xml:space="preserve"> 대로 동작하므로 완전히 </w:t>
-      </w:r>
-      <w:proofErr w:type="spellStart"/>
-      <w:r>
-        <w:rPr>
-          <w:rFonts w:hint="eastAsia"/>
-        </w:rPr>
-        <w:t>신뢰가능하다</w:t>
-      </w:r>
-      <w:proofErr w:type="spellEnd"/>
-      <w:r>
-        <w:rPr>
-          <w:rFonts w:hint="eastAsia"/>
-        </w:rPr>
-        <w:t>.</w:t>
+      <w:r>
+        <w:rPr>
+          <w:rFonts w:hint="eastAsia"/>
+        </w:rPr>
+        <w:t>디앱은 이더리움에 배포되면 항상 프로그래밍된 대로 동작하므로 완전히 신뢰가능하다.</w:t>
       </w:r>
       <w:sdt>
         <w:sdtPr>
@@ -11428,7 +11233,7 @@
             <w:rPr>
               <w:noProof/>
             </w:rPr>
-            <w:t>[11]</w:t>
+            <w:t>[12]</w:t>
           </w:r>
           <w:r>
             <w:fldChar w:fldCharType="end"/>
@@ -11438,33 +11243,11 @@
       <w:r>
         <w:t xml:space="preserve"> </w:t>
       </w:r>
-      <w:proofErr w:type="spellStart"/>
-      <w:r>
-        <w:rPr>
-          <w:rFonts w:hint="eastAsia"/>
-        </w:rPr>
-        <w:t>이더리움에서</w:t>
-      </w:r>
-      <w:proofErr w:type="spellEnd"/>
-      <w:r>
-        <w:rPr>
-          <w:rFonts w:hint="eastAsia"/>
-        </w:rPr>
-        <w:t xml:space="preserve"> 스마트 </w:t>
-      </w:r>
-      <w:proofErr w:type="spellStart"/>
-      <w:r>
-        <w:rPr>
-          <w:rFonts w:hint="eastAsia"/>
-        </w:rPr>
-        <w:t>컨트랙트를</w:t>
-      </w:r>
-      <w:proofErr w:type="spellEnd"/>
-      <w:r>
-        <w:rPr>
-          <w:rFonts w:hint="eastAsia"/>
-        </w:rPr>
-        <w:t xml:space="preserve"> 도입함으로써 </w:t>
+      <w:r>
+        <w:rPr>
+          <w:rFonts w:hint="eastAsia"/>
+        </w:rPr>
+        <w:t xml:space="preserve">이더리움에서 스마트 컨트랙트를 도입함으로써 </w:t>
       </w:r>
       <w:r>
         <w:rPr>
@@ -11477,28 +11260,18 @@
       <w:pPr>
         <w:ind w:firstLineChars="100" w:firstLine="220"/>
       </w:pPr>
-      <w:proofErr w:type="spellStart"/>
-      <w:r>
-        <w:rPr>
-          <w:rFonts w:hint="eastAsia"/>
-        </w:rPr>
-        <w:t>이더리움의</w:t>
-      </w:r>
-      <w:proofErr w:type="spellEnd"/>
-      <w:r>
-        <w:rPr>
-          <w:rFonts w:hint="eastAsia"/>
-        </w:rPr>
-        <w:t xml:space="preserve"> 스마트 </w:t>
-      </w:r>
-      <w:proofErr w:type="spellStart"/>
+      <w:r>
+        <w:rPr>
+          <w:rFonts w:hint="eastAsia"/>
+        </w:rPr>
+        <w:t xml:space="preserve">이더리움의 스마트 </w:t>
+      </w:r>
       <w:r>
         <w:rPr>
           <w:rFonts w:hint="eastAsia"/>
         </w:rPr>
         <w:t>컨트랙트는</w:t>
       </w:r>
-      <w:proofErr w:type="spellEnd"/>
       <w:r>
         <w:rPr>
           <w:rFonts w:hint="eastAsia"/>
@@ -11580,7 +11353,7 @@
             <w:rPr>
               <w:noProof/>
             </w:rPr>
-            <w:t>[12]</w:t>
+            <w:t>[13]</w:t>
           </w:r>
           <w:r>
             <w:fldChar w:fldCharType="end"/>
@@ -11594,21 +11367,7 @@
         <w:rPr>
           <w:rFonts w:hint="eastAsia"/>
         </w:rPr>
-        <w:t xml:space="preserve">스마트 </w:t>
-      </w:r>
-      <w:proofErr w:type="spellStart"/>
-      <w:r>
-        <w:rPr>
-          <w:rFonts w:hint="eastAsia"/>
-        </w:rPr>
-        <w:t>컨트랙트는</w:t>
-      </w:r>
-      <w:proofErr w:type="spellEnd"/>
-      <w:r>
-        <w:rPr>
-          <w:rFonts w:hint="eastAsia"/>
-        </w:rPr>
-        <w:t xml:space="preserve"> 계약 조건이 만족되면 결과가 자동으로 실행된다.</w:t>
+        <w:t>스마트 컨트랙트는 계약 조건이 만족되면 결과가 자동으로 실행된다.</w:t>
       </w:r>
       <w:r>
         <w:t xml:space="preserve"> </w:t>
@@ -11632,21 +11391,7 @@
         <w:rPr>
           <w:rFonts w:hint="eastAsia"/>
         </w:rPr>
-        <w:t xml:space="preserve">스마트 </w:t>
-      </w:r>
-      <w:proofErr w:type="spellStart"/>
-      <w:r>
-        <w:rPr>
-          <w:rFonts w:hint="eastAsia"/>
-        </w:rPr>
-        <w:t>컨트랙트는</w:t>
-      </w:r>
-      <w:proofErr w:type="spellEnd"/>
-      <w:r>
-        <w:rPr>
-          <w:rFonts w:hint="eastAsia"/>
-        </w:rPr>
-        <w:t xml:space="preserve"> 예측 가능한 결과를 생성한다.</w:t>
+        <w:t>스마트 컨트랙트는 예측 가능한 결과를 생성한다.</w:t>
       </w:r>
       <w:r>
         <w:t xml:space="preserve"> </w:t>
@@ -11664,21 +11409,7 @@
         <w:rPr>
           <w:rFonts w:hint="eastAsia"/>
         </w:rPr>
-        <w:t xml:space="preserve">그러나 스마트 </w:t>
-      </w:r>
-      <w:proofErr w:type="spellStart"/>
-      <w:r>
-        <w:rPr>
-          <w:rFonts w:hint="eastAsia"/>
-        </w:rPr>
-        <w:t>컨트랙트는</w:t>
-      </w:r>
-      <w:proofErr w:type="spellEnd"/>
-      <w:r>
-        <w:rPr>
-          <w:rFonts w:hint="eastAsia"/>
-        </w:rPr>
-        <w:t xml:space="preserve"> 코드로 작성된 조건에 따라 </w:t>
+        <w:t xml:space="preserve">그러나 스마트 컨트랙트는 코드로 작성된 조건에 따라 </w:t>
       </w:r>
       <w:r>
         <w:rPr>
@@ -11693,21 +11424,7 @@
         <w:rPr>
           <w:rFonts w:hint="eastAsia"/>
         </w:rPr>
-        <w:t xml:space="preserve">스마트 </w:t>
-      </w:r>
-      <w:proofErr w:type="spellStart"/>
-      <w:r>
-        <w:rPr>
-          <w:rFonts w:hint="eastAsia"/>
-        </w:rPr>
-        <w:t>컨트랙트는</w:t>
-      </w:r>
-      <w:proofErr w:type="spellEnd"/>
-      <w:r>
-        <w:rPr>
-          <w:rFonts w:hint="eastAsia"/>
-        </w:rPr>
-        <w:t xml:space="preserve"> 공적인 기록에도 적합하다.</w:t>
+        <w:t>스마트 컨트랙트는 공적인 기록에도 적합하다.</w:t>
       </w:r>
       <w:r>
         <w:t xml:space="preserve"> </w:t>
@@ -11736,19 +11453,11 @@
       <w:r>
         <w:t xml:space="preserve"> </w:t>
       </w:r>
-      <w:proofErr w:type="spellStart"/>
-      <w:r>
-        <w:rPr>
-          <w:rFonts w:hint="eastAsia"/>
-        </w:rPr>
-        <w:t>이더리움은</w:t>
-      </w:r>
-      <w:proofErr w:type="spellEnd"/>
-      <w:r>
-        <w:rPr>
-          <w:rFonts w:hint="eastAsia"/>
-        </w:rPr>
-        <w:t xml:space="preserve"> 가명 네트워크로 </w:t>
+      <w:r>
+        <w:rPr>
+          <w:rFonts w:hint="eastAsia"/>
+        </w:rPr>
+        <w:t xml:space="preserve">이더리움은 가명 네트워크로 </w:t>
       </w:r>
       <w:r>
         <w:rPr>
@@ -11778,21 +11487,7 @@
         <w:rPr>
           <w:rFonts w:hint="eastAsia"/>
         </w:rPr>
-        <w:t xml:space="preserve">스마트 </w:t>
-      </w:r>
-      <w:proofErr w:type="spellStart"/>
-      <w:r>
-        <w:rPr>
-          <w:rFonts w:hint="eastAsia"/>
-        </w:rPr>
-        <w:t>컨트랙트의</w:t>
-      </w:r>
-      <w:proofErr w:type="spellEnd"/>
-      <w:r>
-        <w:rPr>
-          <w:rFonts w:hint="eastAsia"/>
-        </w:rPr>
-        <w:t xml:space="preserve"> </w:t>
+        <w:t xml:space="preserve">스마트 컨트랙트의 </w:t>
       </w:r>
       <w:r>
         <w:rPr>
@@ -11843,41 +11538,13 @@
         <w:rPr>
           <w:rFonts w:hint="eastAsia"/>
         </w:rPr>
-        <w:t xml:space="preserve">점 이상일 때 수료를 하는 스마트 </w:t>
-      </w:r>
-      <w:proofErr w:type="spellStart"/>
-      <w:r>
-        <w:rPr>
-          <w:rFonts w:hint="eastAsia"/>
-        </w:rPr>
-        <w:t>컨트랙트가</w:t>
-      </w:r>
-      <w:proofErr w:type="spellEnd"/>
-      <w:r>
-        <w:rPr>
-          <w:rFonts w:hint="eastAsia"/>
-        </w:rPr>
-        <w:t xml:space="preserve"> 있다면</w:t>
-      </w:r>
-      <w:r>
-        <w:rPr>
-          <w:rFonts w:hint="eastAsia"/>
-        </w:rPr>
-        <w:t xml:space="preserve"> 해당 스마트 </w:t>
-      </w:r>
-      <w:proofErr w:type="spellStart"/>
-      <w:r>
-        <w:rPr>
-          <w:rFonts w:hint="eastAsia"/>
-        </w:rPr>
-        <w:t>컨트랙트의</w:t>
-      </w:r>
-      <w:proofErr w:type="spellEnd"/>
-      <w:r>
-        <w:rPr>
-          <w:rFonts w:hint="eastAsia"/>
-        </w:rPr>
-        <w:t xml:space="preserve"> 적용을 받는 수업의</w:t>
+        <w:t>점 이상일 때 수료를 하는 스마트 컨트랙트가 있다면</w:t>
+      </w:r>
+      <w:r>
+        <w:rPr>
+          <w:rFonts w:hint="eastAsia"/>
+        </w:rPr>
+        <w:t xml:space="preserve"> 해당 스마트 컨트랙트의 적용을 받는 수업의</w:t>
       </w:r>
       <w:r>
         <w:t xml:space="preserve"> </w:t>
@@ -12093,7 +11760,7 @@
             <w:rPr>
               <w:noProof/>
             </w:rPr>
-            <w:t>[13]</w:t>
+            <w:t>[14]</w:t>
           </w:r>
           <w:r>
             <w:fldChar w:fldCharType="end"/>
@@ -12228,21 +11895,7 @@
         <w:rPr>
           <w:rFonts w:hint="eastAsia"/>
         </w:rPr>
-        <w:t xml:space="preserve">엔진으로 </w:t>
-      </w:r>
-      <w:proofErr w:type="spellStart"/>
-      <w:r>
-        <w:rPr>
-          <w:rFonts w:hint="eastAsia"/>
-        </w:rPr>
-        <w:t>빌드된</w:t>
-      </w:r>
-      <w:proofErr w:type="spellEnd"/>
-      <w:r>
-        <w:rPr>
-          <w:rFonts w:hint="eastAsia"/>
-        </w:rPr>
-        <w:t xml:space="preserve"> </w:t>
+        <w:t xml:space="preserve">엔진으로 빌드된 </w:t>
       </w:r>
       <w:r>
         <w:t xml:space="preserve">JavaScript </w:t>
@@ -12327,7 +11980,7 @@
             <w:rPr>
               <w:noProof/>
             </w:rPr>
-            <w:t>[14]</w:t>
+            <w:t>[15]</w:t>
           </w:r>
           <w:r>
             <w:fldChar w:fldCharType="end"/>
@@ -12538,7 +12191,7 @@
             <w:rPr>
               <w:noProof/>
             </w:rPr>
-            <w:t>[15]</w:t>
+            <w:t>[16]</w:t>
           </w:r>
           <w:r>
             <w:fldChar w:fldCharType="end"/>
@@ -12566,19 +12219,11 @@
       <w:r>
         <w:t xml:space="preserve"> </w:t>
       </w:r>
-      <w:proofErr w:type="spellStart"/>
-      <w:r>
-        <w:rPr>
-          <w:rFonts w:hint="eastAsia"/>
-        </w:rPr>
-        <w:t>수행시</w:t>
-      </w:r>
-      <w:proofErr w:type="spellEnd"/>
-      <w:r>
-        <w:rPr>
-          <w:rFonts w:hint="eastAsia"/>
-        </w:rPr>
-        <w:t xml:space="preserve"> 데이터베이스 </w:t>
+      <w:r>
+        <w:rPr>
+          <w:rFonts w:hint="eastAsia"/>
+        </w:rPr>
+        <w:t xml:space="preserve">수행시 데이터베이스 </w:t>
       </w:r>
       <w:r>
         <w:rPr>
@@ -12716,7 +12361,6 @@
       <w:r>
         <w:t xml:space="preserve"> </w:t>
       </w:r>
-      <w:proofErr w:type="spellStart"/>
       <w:r>
         <w:rPr>
           <w:rFonts w:hint="eastAsia"/>
@@ -12727,34 +12371,13 @@
         <w:rPr>
           <w:rFonts w:hint="eastAsia"/>
         </w:rPr>
-        <w:t>는</w:t>
-      </w:r>
-      <w:proofErr w:type="spellEnd"/>
-      <w:r>
-        <w:rPr>
-          <w:rFonts w:hint="eastAsia"/>
-        </w:rPr>
-        <w:t xml:space="preserve"> </w:t>
-      </w:r>
-      <w:r>
-        <w:rPr>
-          <w:rFonts w:hint="eastAsia"/>
-        </w:rPr>
-        <w:t xml:space="preserve">데이터가 변경되면 변경이 필요한 컴포넌트만 갱신하여 </w:t>
-      </w:r>
-      <w:proofErr w:type="spellStart"/>
-      <w:r>
-        <w:rPr>
-          <w:rFonts w:hint="eastAsia"/>
-        </w:rPr>
-        <w:t>랜더링하기</w:t>
-      </w:r>
-      <w:proofErr w:type="spellEnd"/>
-      <w:r>
-        <w:rPr>
-          <w:rFonts w:hint="eastAsia"/>
-        </w:rPr>
-        <w:t xml:space="preserve"> 때문에 효율적이고 상호작용이 많은 </w:t>
+        <w:t xml:space="preserve">는 </w:t>
+      </w:r>
+      <w:r>
+        <w:rPr>
+          <w:rFonts w:hint="eastAsia"/>
+        </w:rPr>
+        <w:t xml:space="preserve">데이터가 변경되면 변경이 필요한 컴포넌트만 갱신하여 랜더링하기 때문에 효율적이고 상호작용이 많은 </w:t>
       </w:r>
       <w:r>
         <w:t>UI</w:t>
@@ -12772,21 +12395,7 @@
         <w:rPr>
           <w:rFonts w:hint="eastAsia"/>
         </w:rPr>
-        <w:t xml:space="preserve">컴포넌트는 스스로 상태를 관리하는 </w:t>
-      </w:r>
-      <w:proofErr w:type="spellStart"/>
-      <w:r>
-        <w:rPr>
-          <w:rFonts w:hint="eastAsia"/>
-        </w:rPr>
-        <w:t>캡슐화된</w:t>
-      </w:r>
-      <w:proofErr w:type="spellEnd"/>
-      <w:r>
-        <w:rPr>
-          <w:rFonts w:hint="eastAsia"/>
-        </w:rPr>
-        <w:t xml:space="preserve"> </w:t>
+        <w:t xml:space="preserve">컴포넌트는 스스로 상태를 관리하는 캡슐화된 </w:t>
       </w:r>
       <w:r>
         <w:rPr>
@@ -12881,7 +12490,7 @@
             <w:rPr>
               <w:noProof/>
             </w:rPr>
-            <w:t>[16]</w:t>
+            <w:t>[17]</w:t>
           </w:r>
           <w:r>
             <w:fldChar w:fldCharType="end"/>
@@ -12895,21 +12504,7 @@
         <w:rPr>
           <w:rFonts w:hint="eastAsia"/>
         </w:rPr>
-        <w:t xml:space="preserve">사용자 인터페이스는 </w:t>
-      </w:r>
-      <w:proofErr w:type="spellStart"/>
-      <w:r>
-        <w:rPr>
-          <w:rFonts w:hint="eastAsia"/>
-        </w:rPr>
-        <w:t>리액트를</w:t>
-      </w:r>
-      <w:proofErr w:type="spellEnd"/>
-      <w:r>
-        <w:rPr>
-          <w:rFonts w:hint="eastAsia"/>
-        </w:rPr>
-        <w:t xml:space="preserve"> 통해 표시되며</w:t>
+        <w:t>사용자 인터페이스는 리액트를 통해 표시되며</w:t>
       </w:r>
       <w:r>
         <w:t xml:space="preserve"> </w:t>
@@ -12966,6 +12561,225 @@
       <w:pPr>
         <w:ind w:firstLineChars="100" w:firstLine="220"/>
       </w:pPr>
+      <w:r>
+        <w:rPr>
+          <w:noProof/>
+        </w:rPr>
+        <mc:AlternateContent>
+          <mc:Choice Requires="wps">
+            <w:drawing>
+              <wp:anchor distT="0" distB="0" distL="114300" distR="114300" simplePos="0" relativeHeight="251672576" behindDoc="0" locked="0" layoutInCell="1" allowOverlap="1" wp14:anchorId="60486295" wp14:editId="34BB3BF2">
+                <wp:simplePos x="0" y="0"/>
+                <wp:positionH relativeFrom="margin">
+                  <wp:align>left</wp:align>
+                </wp:positionH>
+                <wp:positionV relativeFrom="paragraph">
+                  <wp:posOffset>7379335</wp:posOffset>
+                </wp:positionV>
+                <wp:extent cx="5705475" cy="276225"/>
+                <wp:effectExtent l="0" t="0" r="9525" b="9525"/>
+                <wp:wrapSquare wrapText="bothSides"/>
+                <wp:docPr id="5" name="Text Box 5"/>
+                <wp:cNvGraphicFramePr/>
+                <a:graphic xmlns:a="http://schemas.openxmlformats.org/drawingml/2006/main">
+                  <a:graphicData uri="http://schemas.microsoft.com/office/word/2010/wordprocessingShape">
+                    <wps:wsp>
+                      <wps:cNvSpPr txBox="1"/>
+                      <wps:spPr>
+                        <a:xfrm>
+                          <a:off x="0" y="0"/>
+                          <a:ext cx="5705475" cy="276225"/>
+                        </a:xfrm>
+                        <a:prstGeom prst="rect">
+                          <a:avLst/>
+                        </a:prstGeom>
+                        <a:solidFill>
+                          <a:prstClr val="white"/>
+                        </a:solidFill>
+                        <a:ln>
+                          <a:noFill/>
+                        </a:ln>
+                      </wps:spPr>
+                      <wps:txbx>
+                        <w:txbxContent>
+                          <w:p>
+                            <w:pPr>
+                              <w:pStyle w:val="a3"/>
+                              <w:rPr>
+                                <w:noProof/>
+                                <w:sz w:val="22"/>
+                              </w:rPr>
+                            </w:pPr>
+                            <w:r>
+                              <w:t xml:space="preserve">그림 </w:t>
+                            </w:r>
+                            <w:fldSimple w:instr=" SEQ 그림 \* ARABIC ">
+                              <w:r>
+                                <w:rPr>
+                                  <w:noProof/>
+                                </w:rPr>
+                                <w:t>3</w:t>
+                              </w:r>
+                            </w:fldSimple>
+                            <w:r>
+                              <w:t xml:space="preserve"> </w:t>
+                            </w:r>
+                            <w:r>
+                              <w:rPr>
+                                <w:rFonts w:hint="eastAsia"/>
+                              </w:rPr>
+                              <w:t>시스템 흐름도</w:t>
+                            </w:r>
+                            <w:r>
+                              <w:rPr>
+                                <w:rFonts w:hint="eastAsia"/>
+                              </w:rPr>
+                              <w:t xml:space="preserve"> </w:t>
+                            </w:r>
+                            <w:r>
+                              <w:t xml:space="preserve"> </w:t>
+                            </w:r>
+                            <w:sdt>
+                              <w:sdtPr>
+                                <w:id w:val="155663664"/>
+                                <w:citation/>
+                              </w:sdtPr>
+                              <w:sdtEndPr/>
+                              <w:sdtContent>
+                                <w:r>
+                                  <w:fldChar w:fldCharType="begin"/>
+                                </w:r>
+                                <w:r>
+                                  <w:instrText xml:space="preserve"> </w:instrText>
+                                </w:r>
+                                <w:r>
+                                  <w:rPr>
+                                    <w:rFonts w:hint="eastAsia"/>
+                                  </w:rPr>
+                                  <w:instrText>CITATION eth222 \l 1042</w:instrText>
+                                </w:r>
+                                <w:r>
+                                  <w:instrText xml:space="preserve"> </w:instrText>
+                                </w:r>
+                                <w:r>
+                                  <w:fldChar w:fldCharType="separate"/>
+                                </w:r>
+                                <w:r>
+                                  <w:rPr>
+                                    <w:noProof/>
+                                  </w:rPr>
+                                  <w:t>[6]</w:t>
+                                </w:r>
+                                <w:r>
+                                  <w:fldChar w:fldCharType="end"/>
+                                </w:r>
+                              </w:sdtContent>
+                            </w:sdt>
+                          </w:p>
+                        </w:txbxContent>
+                      </wps:txbx>
+                      <wps:bodyPr rot="0" spcFirstLastPara="0" vertOverflow="overflow" horzOverflow="overflow" vert="horz" wrap="square" lIns="0" tIns="0" rIns="0" bIns="0" numCol="1" spcCol="0" rtlCol="0" fromWordArt="0" anchor="t" anchorCtr="0" forceAA="0" compatLnSpc="1">
+                        <a:prstTxWarp prst="textNoShape">
+                          <a:avLst/>
+                        </a:prstTxWarp>
+                        <a:noAutofit/>
+                      </wps:bodyPr>
+                    </wps:wsp>
+                  </a:graphicData>
+                </a:graphic>
+                <wp14:sizeRelV relativeFrom="margin">
+                  <wp14:pctHeight>0</wp14:pctHeight>
+                </wp14:sizeRelV>
+              </wp:anchor>
+            </w:drawing>
+          </mc:Choice>
+          <mc:Fallback>
+            <w:pict>
+              <v:shape w14:anchorId="60486295" id="Text Box 5" o:spid="_x0000_s1030" type="#_x0000_t202" style="position:absolute;left:0;text-align:left;margin-left:0;margin-top:581.05pt;width:449.25pt;height:21.75pt;z-index:251672576;visibility:visible;mso-wrap-style:square;mso-height-percent:0;mso-wrap-distance-left:9pt;mso-wrap-distance-top:0;mso-wrap-distance-right:9pt;mso-wrap-distance-bottom:0;mso-position-horizontal:left;mso-position-horizontal-relative:margin;mso-position-vertical:absolute;mso-position-vertical-relative:text;mso-height-percent:0;mso-height-relative:margin;v-text-anchor:top" o:gfxdata="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" stroked="f">
+                <v:textbox inset="0,0,0,0">
+                  <w:txbxContent>
+                    <w:p>
+                      <w:pPr>
+                        <w:pStyle w:val="a3"/>
+                        <w:rPr>
+                          <w:noProof/>
+                          <w:sz w:val="22"/>
+                        </w:rPr>
+                      </w:pPr>
+                      <w:r>
+                        <w:t xml:space="preserve">그림 </w:t>
+                      </w:r>
+                      <w:fldSimple w:instr=" SEQ 그림 \* ARABIC ">
+                        <w:r>
+                          <w:rPr>
+                            <w:noProof/>
+                          </w:rPr>
+                          <w:t>3</w:t>
+                        </w:r>
+                      </w:fldSimple>
+                      <w:r>
+                        <w:t xml:space="preserve"> </w:t>
+                      </w:r>
+                      <w:r>
+                        <w:rPr>
+                          <w:rFonts w:hint="eastAsia"/>
+                        </w:rPr>
+                        <w:t>시스템 흐름도</w:t>
+                      </w:r>
+                      <w:r>
+                        <w:rPr>
+                          <w:rFonts w:hint="eastAsia"/>
+                        </w:rPr>
+                        <w:t xml:space="preserve"> </w:t>
+                      </w:r>
+                      <w:r>
+                        <w:t xml:space="preserve"> </w:t>
+                      </w:r>
+                      <w:sdt>
+                        <w:sdtPr>
+                          <w:id w:val="155663664"/>
+                          <w:citation/>
+                        </w:sdtPr>
+                        <w:sdtEndPr/>
+                        <w:sdtContent>
+                          <w:r>
+                            <w:fldChar w:fldCharType="begin"/>
+                          </w:r>
+                          <w:r>
+                            <w:instrText xml:space="preserve"> </w:instrText>
+                          </w:r>
+                          <w:r>
+                            <w:rPr>
+                              <w:rFonts w:hint="eastAsia"/>
+                            </w:rPr>
+                            <w:instrText>CITATION eth222 \l 1042</w:instrText>
+                          </w:r>
+                          <w:r>
+                            <w:instrText xml:space="preserve"> </w:instrText>
+                          </w:r>
+                          <w:r>
+                            <w:fldChar w:fldCharType="separate"/>
+                          </w:r>
+                          <w:r>
+                            <w:rPr>
+                              <w:noProof/>
+                            </w:rPr>
+                            <w:t>[6]</w:t>
+                          </w:r>
+                          <w:r>
+                            <w:fldChar w:fldCharType="end"/>
+                          </w:r>
+                        </w:sdtContent>
+                      </w:sdt>
+                    </w:p>
+                  </w:txbxContent>
+                </v:textbox>
+                <w10:wrap type="square" anchorx="margin"/>
+              </v:shape>
+            </w:pict>
+          </mc:Fallback>
+        </mc:AlternateContent>
+      </w:r>
       <w:r>
         <w:rPr>
           <w:noProof/>
@@ -12994,7 +12808,7 @@
             <v:imagedata r:id="rId12" o:title=""/>
             <w10:wrap type="square"/>
           </v:shape>
-          <o:OLEObject Type="Embed" ProgID="Visio.Drawing.15" ShapeID="_x0000_s2050" DrawAspect="Content" ObjectID="_1707083359" r:id="rId13"/>
+          <o:OLEObject Type="Embed" ProgID="Visio.Drawing.15" ShapeID="_x0000_s2050" DrawAspect="Content" ObjectID="_1707115579" r:id="rId13"/>
         </w:object>
       </w:r>
       <w:r>
@@ -13067,21 +12881,7 @@
         <w:rPr>
           <w:rFonts w:hint="eastAsia"/>
         </w:rPr>
-        <w:t xml:space="preserve">학습 진행 과정이 저장됨에 따라 설정한 조건이 만족되면 스마트 </w:t>
-      </w:r>
-      <w:proofErr w:type="spellStart"/>
-      <w:r>
-        <w:rPr>
-          <w:rFonts w:hint="eastAsia"/>
-        </w:rPr>
-        <w:t>컨트랙트가</w:t>
-      </w:r>
-      <w:proofErr w:type="spellEnd"/>
-      <w:r>
-        <w:rPr>
-          <w:rFonts w:hint="eastAsia"/>
-        </w:rPr>
-        <w:t xml:space="preserve"> 실행되어</w:t>
+        <w:t>학습 진행 과정이 저장됨에 따라 설정한 조건이 만족되면 스마트 컨트랙트가 실행되어</w:t>
       </w:r>
       <w:r>
         <w:rPr>
@@ -13138,7 +12938,6 @@
         <w:t>조회할 수 있다.</w:t>
       </w:r>
     </w:p>
-    <w:p/>
     <w:p>
       <w:pPr>
         <w:rPr>
@@ -15014,9 +14813,8 @@
                 <w:szCs w:val="18"/>
                 <w:fitText w:val="1701" w:id="-1568357632"/>
               </w:rPr>
-              <w:t xml:space="preserve">스마트 </w:t>
+              <w:t xml:space="preserve">스마트 컨트랙트 </w:t>
             </w:r>
-            <w:proofErr w:type="spellStart"/>
             <w:r>
               <w:rPr>
                 <w:rFonts w:hint="eastAsia"/>
@@ -15026,29 +14824,6 @@
                 <w:szCs w:val="18"/>
                 <w:fitText w:val="1701" w:id="-1568357632"/>
               </w:rPr>
-              <w:t>컨트랙트</w:t>
-            </w:r>
-            <w:proofErr w:type="spellEnd"/>
-            <w:r>
-              <w:rPr>
-                <w:rFonts w:hint="eastAsia"/>
-                <w:spacing w:val="1"/>
-                <w:w w:val="94"/>
-                <w:sz w:val="18"/>
-                <w:szCs w:val="18"/>
-                <w:fitText w:val="1701" w:id="-1568357632"/>
-              </w:rPr>
-              <w:t xml:space="preserve"> </w:t>
-            </w:r>
-            <w:r>
-              <w:rPr>
-                <w:rFonts w:hint="eastAsia"/>
-                <w:spacing w:val="1"/>
-                <w:w w:val="94"/>
-                <w:sz w:val="18"/>
-                <w:szCs w:val="18"/>
-                <w:fitText w:val="1701" w:id="-1568357632"/>
-              </w:rPr>
               <w:t>설</w:t>
             </w:r>
             <w:r>
@@ -16640,31 +16415,7 @@
                 <w:szCs w:val="18"/>
                 <w:fitText w:val="1701" w:id="-1568357631"/>
               </w:rPr>
-              <w:t xml:space="preserve">스마트 </w:t>
-            </w:r>
-            <w:proofErr w:type="spellStart"/>
-            <w:r>
-              <w:rPr>
-                <w:rFonts w:hint="eastAsia"/>
-                <w:spacing w:val="1"/>
-                <w:w w:val="94"/>
-                <w:sz w:val="18"/>
-                <w:szCs w:val="18"/>
-                <w:fitText w:val="1701" w:id="-1568357631"/>
-              </w:rPr>
-              <w:t>컨트랙트</w:t>
-            </w:r>
-            <w:proofErr w:type="spellEnd"/>
-            <w:r>
-              <w:rPr>
-                <w:rFonts w:hint="eastAsia"/>
-                <w:spacing w:val="1"/>
-                <w:w w:val="94"/>
-                <w:sz w:val="18"/>
-                <w:szCs w:val="18"/>
-                <w:fitText w:val="1701" w:id="-1568357631"/>
-              </w:rPr>
-              <w:t xml:space="preserve"> 개</w:t>
+              <w:t>스마트 컨트랙트 개</w:t>
             </w:r>
             <w:r>
               <w:rPr>
@@ -18908,7 +18659,7 @@
           <w:rPr>
             <w:noProof/>
           </w:rPr>
-          <w:t>1</w:t>
+          <w:t>4</w:t>
         </w:r>
       </w:fldSimple>
       <w:r>
@@ -19025,21 +18776,7 @@
               <w:rPr>
                 <w:rFonts w:hint="eastAsia"/>
               </w:rPr>
-              <w:t xml:space="preserve">스마트 </w:t>
-            </w:r>
-            <w:proofErr w:type="spellStart"/>
-            <w:r>
-              <w:rPr>
-                <w:rFonts w:hint="eastAsia"/>
-              </w:rPr>
-              <w:t>컨트랙트</w:t>
-            </w:r>
-            <w:proofErr w:type="spellEnd"/>
-            <w:r>
-              <w:rPr>
-                <w:rFonts w:hint="eastAsia"/>
-              </w:rPr>
-              <w:t xml:space="preserve"> 개발</w:t>
+              <w:t>스마트 컨트랙트 개발</w:t>
             </w:r>
             <w:r>
               <w:rPr>
@@ -19354,7 +19091,7 @@
           <w:rPr>
             <w:noProof/>
           </w:rPr>
-          <w:t>2</w:t>
+          <w:t>5</w:t>
         </w:r>
       </w:fldSimple>
       <w:r>
@@ -19439,7 +19176,7 @@
           </w:tblGrid>
           <w:tr>
             <w:trPr>
-              <w:divId w:val="879244512"/>
+              <w:divId w:val="1285381283"/>
               <w:tblCellSpacing w:w="15" w:type="dxa"/>
             </w:trPr>
             <w:tc>
@@ -19488,7 +19225,7 @@
           </w:tr>
           <w:tr>
             <w:trPr>
-              <w:divId w:val="879244512"/>
+              <w:divId w:val="1285381283"/>
               <w:tblCellSpacing w:w="15" w:type="dxa"/>
             </w:trPr>
             <w:tc>
@@ -19536,7 +19273,7 @@
           </w:tr>
           <w:tr>
             <w:trPr>
-              <w:divId w:val="879244512"/>
+              <w:divId w:val="1285381283"/>
               <w:tblCellSpacing w:w="15" w:type="dxa"/>
             </w:trPr>
             <w:tc>
@@ -19584,7 +19321,7 @@
           </w:tr>
           <w:tr>
             <w:trPr>
-              <w:divId w:val="879244512"/>
+              <w:divId w:val="1285381283"/>
               <w:tblCellSpacing w:w="15" w:type="dxa"/>
             </w:trPr>
             <w:tc>
@@ -19648,7 +19385,7 @@
           </w:tr>
           <w:tr>
             <w:trPr>
-              <w:divId w:val="879244512"/>
+              <w:divId w:val="1285381283"/>
               <w:tblCellSpacing w:w="15" w:type="dxa"/>
             </w:trPr>
             <w:tc>
@@ -19696,7 +19433,7 @@
           </w:tr>
           <w:tr>
             <w:trPr>
-              <w:divId w:val="879244512"/>
+              <w:divId w:val="1285381283"/>
               <w:tblCellSpacing w:w="15" w:type="dxa"/>
             </w:trPr>
             <w:tc>
@@ -19717,6 +19454,54 @@
                     <w:noProof/>
                   </w:rPr>
                   <w:t xml:space="preserve">[6] </w:t>
+                </w:r>
+              </w:p>
+            </w:tc>
+            <w:tc>
+              <w:tcPr>
+                <w:tcW w:w="4661" w:type="pct"/>
+                <w:hideMark/>
+              </w:tcPr>
+              <w:p>
+                <w:pPr>
+                  <w:pStyle w:val="af5"/>
+                  <w:rPr>
+                    <w:noProof/>
+                  </w:rPr>
+                </w:pPr>
+                <w:r>
+                  <w:rPr>
+                    <w:rFonts w:hint="eastAsia"/>
+                    <w:noProof/>
+                  </w:rPr>
+                  <w:t>ethereum.org, “Ethereum upgrades (formerly "Eth2"),” ethereum.org, 19 2 2022. [온라인]. Available: https://ethereum.org/ko/upgrades/. [액세스: 22 2 2022].</w:t>
+                </w:r>
+              </w:p>
+            </w:tc>
+          </w:tr>
+          <w:tr>
+            <w:trPr>
+              <w:divId w:val="1285381283"/>
+              <w:tblCellSpacing w:w="15" w:type="dxa"/>
+            </w:trPr>
+            <w:tc>
+              <w:tcPr>
+                <w:tcW w:w="289" w:type="pct"/>
+                <w:hideMark/>
+              </w:tcPr>
+              <w:p>
+                <w:pPr>
+                  <w:pStyle w:val="af5"/>
+                  <w:rPr>
+                    <w:noProof/>
+                  </w:rPr>
+                </w:pPr>
+                <w:r>
+                  <w:rPr>
+                    <w:rFonts w:hint="eastAsia"/>
+                    <w:noProof/>
+                  </w:rPr>
+                  <w:t xml:space="preserve">[7] </w:t>
                 </w:r>
               </w:p>
             </w:tc>
@@ -19760,7 +19545,7 @@
           </w:tr>
           <w:tr>
             <w:trPr>
-              <w:divId w:val="879244512"/>
+              <w:divId w:val="1285381283"/>
               <w:tblCellSpacing w:w="15" w:type="dxa"/>
             </w:trPr>
             <w:tc>
@@ -19780,7 +19565,7 @@
                     <w:rFonts w:hint="eastAsia"/>
                     <w:noProof/>
                   </w:rPr>
-                  <w:t xml:space="preserve">[7] </w:t>
+                  <w:t xml:space="preserve">[8] </w:t>
                 </w:r>
               </w:p>
             </w:tc>
@@ -19824,55 +19609,7 @@
           </w:tr>
           <w:tr>
             <w:trPr>
-              <w:divId w:val="879244512"/>
-              <w:tblCellSpacing w:w="15" w:type="dxa"/>
-            </w:trPr>
-            <w:tc>
-              <w:tcPr>
-                <w:tcW w:w="289" w:type="pct"/>
-                <w:hideMark/>
-              </w:tcPr>
-              <w:p>
-                <w:pPr>
-                  <w:pStyle w:val="af5"/>
-                  <w:rPr>
-                    <w:noProof/>
-                  </w:rPr>
-                </w:pPr>
-                <w:r>
-                  <w:rPr>
-                    <w:rFonts w:hint="eastAsia"/>
-                    <w:noProof/>
-                  </w:rPr>
-                  <w:t xml:space="preserve">[8] </w:t>
-                </w:r>
-              </w:p>
-            </w:tc>
-            <w:tc>
-              <w:tcPr>
-                <w:tcW w:w="4661" w:type="pct"/>
-                <w:hideMark/>
-              </w:tcPr>
-              <w:p>
-                <w:pPr>
-                  <w:pStyle w:val="af5"/>
-                  <w:rPr>
-                    <w:noProof/>
-                  </w:rPr>
-                </w:pPr>
-                <w:r>
-                  <w:rPr>
-                    <w:rFonts w:hint="eastAsia"/>
-                    <w:noProof/>
-                  </w:rPr>
-                  <w:t>이소현, “2주 수업받고 메타버스 전문가?…부실 자격증 '우후죽순',” 한국경제, 20 2 2022. [온라인]. Available: https://www.hankyung.com/it/article/202202194675i. [액세스: 21 2 2022].</w:t>
-                </w:r>
-              </w:p>
-            </w:tc>
-          </w:tr>
-          <w:tr>
-            <w:trPr>
-              <w:divId w:val="879244512"/>
+              <w:divId w:val="1285381283"/>
               <w:tblCellSpacing w:w="15" w:type="dxa"/>
             </w:trPr>
             <w:tc>
@@ -19913,14 +19650,14 @@
                     <w:rFonts w:hint="eastAsia"/>
                     <w:noProof/>
                   </w:rPr>
-                  <w:t>해시넷, “블록체인 - 해시넷,” 10 8 2021. [온라인]. Available: http://wiki.hash.kr/index.php/%EB%B8%94%EB%A1%9D%EC%B2%B4%EC%9D%B8. [액세스: 21 2 2022].</w:t>
+                  <w:t>이소현, “2주 수업받고 메타버스 전문가?…부실 자격증 '우후죽순',” 한국경제, 20 2 2022. [온라인]. Available: https://www.hankyung.com/it/article/202202194675i. [액세스: 21 2 2022].</w:t>
                 </w:r>
               </w:p>
             </w:tc>
           </w:tr>
           <w:tr>
             <w:trPr>
-              <w:divId w:val="879244512"/>
+              <w:divId w:val="1285381283"/>
               <w:tblCellSpacing w:w="15" w:type="dxa"/>
             </w:trPr>
             <w:tc>
@@ -19961,14 +19698,14 @@
                     <w:rFonts w:hint="eastAsia"/>
                     <w:noProof/>
                   </w:rPr>
-                  <w:t>IBM, “블록체인 기술이란? - IBM 블록체인,” IBM, [온라인]. Available: https://www.ibm.com/kr-ko/topics/what-is-blockchain. [액세스: 21 2 2022].</w:t>
+                  <w:t>해시넷, “블록체인 - 해시넷,” 10 8 2021. [온라인]. Available: http://wiki.hash.kr/index.php/%EB%B8%94%EB%A1%9D%EC%B2%B4%EC%9D%B8. [액세스: 21 2 2022].</w:t>
                 </w:r>
               </w:p>
             </w:tc>
           </w:tr>
           <w:tr>
             <w:trPr>
-              <w:divId w:val="879244512"/>
+              <w:divId w:val="1285381283"/>
               <w:tblCellSpacing w:w="15" w:type="dxa"/>
             </w:trPr>
             <w:tc>
@@ -20010,14 +19747,14 @@
                     <w:rFonts w:hint="eastAsia"/>
                     <w:noProof/>
                   </w:rPr>
-                  <w:t>ethereum.org, “이더리움이란 무엇인가요?,” ethereum.org, 19 2 2022. [온라인]. Available: https://ethereum.org/ko/what-is-ethereum/. [액세스: 21 2 2022].</w:t>
+                  <w:t>IBM, “블록체인 기술이란? - IBM 블록체인,” IBM, [온라인]. Available: https://www.ibm.com/kr-ko/topics/what-is-blockchain. [액세스: 21 2 2022].</w:t>
                 </w:r>
               </w:p>
             </w:tc>
           </w:tr>
           <w:tr>
             <w:trPr>
-              <w:divId w:val="879244512"/>
+              <w:divId w:val="1285381283"/>
               <w:tblCellSpacing w:w="15" w:type="dxa"/>
             </w:trPr>
             <w:tc>
@@ -20058,14 +19795,14 @@
                     <w:rFonts w:hint="eastAsia"/>
                     <w:noProof/>
                   </w:rPr>
-                  <w:t>ethereum.org, “Introduction to smart contracts,” ethereum.org, 19 2 2022. [온라인]. Available: https://ethereum.org/en/smart-contracts/. [액세스: 22 2 2022].</w:t>
+                  <w:t>ethereum.org, “이더리움이란 무엇인가요?,” ethereum.org, 19 2 2022. [온라인]. Available: https://ethereum.org/ko/what-is-ethereum/. [액세스: 21 2 2022].</w:t>
                 </w:r>
               </w:p>
             </w:tc>
           </w:tr>
           <w:tr>
             <w:trPr>
-              <w:divId w:val="879244512"/>
+              <w:divId w:val="1285381283"/>
               <w:tblCellSpacing w:w="15" w:type="dxa"/>
             </w:trPr>
             <w:tc>
@@ -20106,14 +19843,14 @@
                     <w:rFonts w:hint="eastAsia"/>
                     <w:noProof/>
                   </w:rPr>
-                  <w:t>DENSO WAVE INCORPORATED, “QR코드란?,” DENSO WAVE INCORPORATED, [온라인]. Available: https://www.qrcode.com/ko/about/. [액세스: 22 2 2022].</w:t>
+                  <w:t>ethereum.org, “Introduction to smart contracts,” ethereum.org, 19 2 2022. [온라인]. Available: https://ethereum.org/en/smart-contracts/. [액세스: 22 2 2022].</w:t>
                 </w:r>
               </w:p>
             </w:tc>
           </w:tr>
           <w:tr>
             <w:trPr>
-              <w:divId w:val="879244512"/>
+              <w:divId w:val="1285381283"/>
               <w:tblCellSpacing w:w="15" w:type="dxa"/>
             </w:trPr>
             <w:tc>
@@ -20154,14 +19891,14 @@
                     <w:rFonts w:hint="eastAsia"/>
                     <w:noProof/>
                   </w:rPr>
-                  <w:t>OpenJS Foundation, “About | Node.js,” OpenJS Foundation, [온라인]. Available: https://nodejs.org/ko/about/. [액세스: 21 2 2022].</w:t>
+                  <w:t>DENSO WAVE INCORPORATED, “QR코드란?,” DENSO WAVE INCORPORATED, [온라인]. Available: https://www.qrcode.com/ko/about/. [액세스: 22 2 2022].</w:t>
                 </w:r>
               </w:p>
             </w:tc>
           </w:tr>
           <w:tr>
             <w:trPr>
-              <w:divId w:val="879244512"/>
+              <w:divId w:val="1285381283"/>
               <w:tblCellSpacing w:w="15" w:type="dxa"/>
             </w:trPr>
             <w:tc>
@@ -20202,14 +19939,14 @@
                     <w:rFonts w:hint="eastAsia"/>
                     <w:noProof/>
                   </w:rPr>
-                  <w:t>StrongLoop, Inc, “Express - Node.js 웹 애플리케이션 프레임워크,” StrongLoop, Inc, [온라인]. Available: https://expressjs.com/ko/. [액세스: 22 2 2022].</w:t>
+                  <w:t>OpenJS Foundation, “About | Node.js,” OpenJS Foundation, [온라인]. Available: https://nodejs.org/ko/about/. [액세스: 21 2 2022].</w:t>
                 </w:r>
               </w:p>
             </w:tc>
           </w:tr>
           <w:tr>
             <w:trPr>
-              <w:divId w:val="879244512"/>
+              <w:divId w:val="1285381283"/>
               <w:tblCellSpacing w:w="15" w:type="dxa"/>
             </w:trPr>
             <w:tc>
@@ -20250,14 +19987,14 @@
                     <w:rFonts w:hint="eastAsia"/>
                     <w:noProof/>
                   </w:rPr>
-                  <w:t>Meta Platforms, Inc, “React - A JavaScript library for building user interfaces,” Meta Platforms, Inc, 2022. [온라인]. Available: https://reactjs.org/. [액세스: 22 2 2022].</w:t>
+                  <w:t>StrongLoop, Inc, “Express - Node.js 웹 애플리케이션 프레임워크,” StrongLoop, Inc, [온라인]. Available: https://expressjs.com/ko/. [액세스: 22 2 2022].</w:t>
                 </w:r>
               </w:p>
             </w:tc>
           </w:tr>
           <w:tr>
             <w:trPr>
-              <w:divId w:val="879244512"/>
+              <w:divId w:val="1285381283"/>
               <w:tblCellSpacing w:w="15" w:type="dxa"/>
             </w:trPr>
             <w:tc>
@@ -20298,14 +20035,14 @@
                     <w:rFonts w:hint="eastAsia"/>
                     <w:noProof/>
                   </w:rPr>
-                  <w:t>나무위키, “공자 - 나무위키,” 19 2 2022. [온라인]. Available: https://namu.wiki/w/%EA%B3%B5%EC%9E%90. [액세스: 21 2 2022].</w:t>
+                  <w:t>Meta Platforms, Inc, “React - A JavaScript library for building user interfaces,” Meta Platforms, Inc, 2022. [온라인]. Available: https://reactjs.org/. [액세스: 22 2 2022].</w:t>
                 </w:r>
               </w:p>
             </w:tc>
           </w:tr>
           <w:tr>
             <w:trPr>
-              <w:divId w:val="879244512"/>
+              <w:divId w:val="1285381283"/>
               <w:tblCellSpacing w:w="15" w:type="dxa"/>
             </w:trPr>
             <w:tc>
@@ -20346,6 +20083,54 @@
                     <w:rFonts w:hint="eastAsia"/>
                     <w:noProof/>
                   </w:rPr>
+                  <w:t>나무위키, “공자 - 나무위키,” 19 2 2022. [온라인]. Available: https://namu.wiki/w/%EA%B3%B5%EC%9E%90. [액세스: 21 2 2022].</w:t>
+                </w:r>
+              </w:p>
+            </w:tc>
+          </w:tr>
+          <w:tr>
+            <w:trPr>
+              <w:divId w:val="1285381283"/>
+              <w:tblCellSpacing w:w="15" w:type="dxa"/>
+            </w:trPr>
+            <w:tc>
+              <w:tcPr>
+                <w:tcW w:w="289" w:type="pct"/>
+                <w:hideMark/>
+              </w:tcPr>
+              <w:p>
+                <w:pPr>
+                  <w:pStyle w:val="af5"/>
+                  <w:rPr>
+                    <w:noProof/>
+                  </w:rPr>
+                </w:pPr>
+                <w:r>
+                  <w:rPr>
+                    <w:rFonts w:hint="eastAsia"/>
+                    <w:noProof/>
+                  </w:rPr>
+                  <w:t xml:space="preserve">[19] </w:t>
+                </w:r>
+              </w:p>
+            </w:tc>
+            <w:tc>
+              <w:tcPr>
+                <w:tcW w:w="4661" w:type="pct"/>
+                <w:hideMark/>
+              </w:tcPr>
+              <w:p>
+                <w:pPr>
+                  <w:pStyle w:val="af5"/>
+                  <w:rPr>
+                    <w:noProof/>
+                  </w:rPr>
+                </w:pPr>
+                <w:r>
+                  <w:rPr>
+                    <w:rFonts w:hint="eastAsia"/>
+                    <w:noProof/>
+                  </w:rPr>
                   <w:t>B. G. Jeppesen, “REALIZING THE FOURTH INDUSTRIAL REVOLUTION,” Mjolner, 14 1 2015. [온라인]. Available: https://mjolner.dk/2015/01/14/realizing-the-fourth-industrial-revolution/. [액세스: 19 2 2022].</w:t>
                 </w:r>
               </w:p>
@@ -20354,7 +20139,7 @@
         </w:tbl>
         <w:p>
           <w:pPr>
-            <w:divId w:val="879244512"/>
+            <w:divId w:val="1285381283"/>
             <w:rPr>
               <w:noProof/>
             </w:rPr>
@@ -22507,7 +22292,7 @@
         </b:NameList>
       </b:Author>
     </b:Author>
-    <b:RefOrder>7</b:RefOrder>
+    <b:RefOrder>8</b:RefOrder>
   </b:Source>
   <b:Source>
     <b:Tag>이소현22</b:Tag>
@@ -22531,7 +22316,7 @@
         </b:NameList>
       </b:Author>
     </b:Author>
-    <b:RefOrder>8</b:RefOrder>
+    <b:RefOrder>9</b:RefOrder>
   </b:Source>
   <b:Source>
     <b:Tag>나무위22</b:Tag>
@@ -22550,7 +22335,7 @@
     <b:MonthAccessed>2</b:MonthAccessed>
     <b:DayAccessed>21</b:DayAccessed>
     <b:URL>https://namu.wiki/w/%EA%B3%B5%EC%9E%90</b:URL>
-    <b:RefOrder>17</b:RefOrder>
+    <b:RefOrder>18</b:RefOrder>
   </b:Source>
   <b:Source>
     <b:Tag>Bri15</b:Tag>
@@ -22576,7 +22361,7 @@
     <b:MonthAccessed>2</b:MonthAccessed>
     <b:DayAccessed>19</b:DayAccessed>
     <b:URL>https://mjolner.dk/2015/01/14/realizing-the-fourth-industrial-revolution/</b:URL>
-    <b:RefOrder>18</b:RefOrder>
+    <b:RefOrder>19</b:RefOrder>
   </b:Source>
   <b:Source>
     <b:Tag>김승진19</b:Tag>
@@ -22602,7 +22387,7 @@
     <b:Volume>21</b:Volume>
     <b:Issue>4</b:Issue>
     <b:LCID>ko-KR</b:LCID>
-    <b:RefOrder>6</b:RefOrder>
+    <b:RefOrder>7</b:RefOrder>
   </b:Source>
   <b:Source>
     <b:Tag>해시넷21</b:Tag>
@@ -22621,7 +22406,7 @@
     <b:MonthAccessed>2</b:MonthAccessed>
     <b:DayAccessed>21</b:DayAccessed>
     <b:URL>http://wiki.hash.kr/index.php/%EB%B8%94%EB%A1%9D%EC%B2%B4%EC%9D%B8</b:URL>
-    <b:RefOrder>9</b:RefOrder>
+    <b:RefOrder>10</b:RefOrder>
   </b:Source>
   <b:Source>
     <b:Tag>IBM22</b:Tag>
@@ -22638,7 +22423,7 @@
     <b:MonthAccessed>2</b:MonthAccessed>
     <b:DayAccessed>21</b:DayAccessed>
     <b:URL>https://www.ibm.com/kr-ko/topics/what-is-blockchain</b:URL>
-    <b:RefOrder>10</b:RefOrder>
+    <b:RefOrder>11</b:RefOrder>
   </b:Source>
   <b:Source>
     <b:Tag>eth22</b:Tag>
@@ -22658,7 +22443,7 @@
     <b:MonthAccessed>2</b:MonthAccessed>
     <b:DayAccessed>21</b:DayAccessed>
     <b:URL>https://ethereum.org/ko/what-is-ethereum/</b:URL>
-    <b:RefOrder>11</b:RefOrder>
+    <b:RefOrder>12</b:RefOrder>
   </b:Source>
   <b:Source>
     <b:Tag>eth221</b:Tag>
@@ -22678,7 +22463,7 @@
     <b:MonthAccessed>2</b:MonthAccessed>
     <b:DayAccessed>22</b:DayAccessed>
     <b:URL>https://ethereum.org/en/smart-contracts/</b:URL>
-    <b:RefOrder>12</b:RefOrder>
+    <b:RefOrder>13</b:RefOrder>
   </b:Source>
   <b:Source>
     <b:Tag>DEN22</b:Tag>
@@ -22695,7 +22480,7 @@
     <b:MonthAccessed>2</b:MonthAccessed>
     <b:DayAccessed>22</b:DayAccessed>
     <b:URL>https://www.qrcode.com/ko/about/</b:URL>
-    <b:RefOrder>13</b:RefOrder>
+    <b:RefOrder>14</b:RefOrder>
   </b:Source>
   <b:Source>
     <b:Tag>Ope22</b:Tag>
@@ -22712,7 +22497,7 @@
     <b:MonthAccessed>2</b:MonthAccessed>
     <b:DayAccessed>21</b:DayAccessed>
     <b:URL>https://nodejs.org/ko/about/</b:URL>
-    <b:RefOrder>14</b:RefOrder>
+    <b:RefOrder>15</b:RefOrder>
   </b:Source>
   <b:Source>
     <b:Tag>Str22</b:Tag>
@@ -22729,7 +22514,7 @@
     <b:MonthAccessed>2</b:MonthAccessed>
     <b:DayAccessed>22</b:DayAccessed>
     <b:URL>https://expressjs.com/ko/</b:URL>
-    <b:RefOrder>15</b:RefOrder>
+    <b:RefOrder>16</b:RefOrder>
   </b:Source>
   <b:Source>
     <b:Tag>Met22</b:Tag>
@@ -22747,13 +22532,33 @@
     <b:MonthAccessed>2</b:MonthAccessed>
     <b:DayAccessed>22</b:DayAccessed>
     <b:URL>https://reactjs.org/</b:URL>
-    <b:RefOrder>16</b:RefOrder>
+    <b:RefOrder>17</b:RefOrder>
+  </b:Source>
+  <b:Source>
+    <b:Tag>eth222</b:Tag>
+    <b:SourceType>InternetSite</b:SourceType>
+    <b:Guid>{049B7663-9BD7-4155-9074-2454BC6D1724}</b:Guid>
+    <b:Author>
+      <b:Author>
+        <b:Corporate>ethereum.org</b:Corporate>
+      </b:Author>
+    </b:Author>
+    <b:Title>Ethereum upgrades (formerly "Eth2")</b:Title>
+    <b:ProductionCompany>ethereum.org</b:ProductionCompany>
+    <b:Year>2022</b:Year>
+    <b:Month>2</b:Month>
+    <b:Day>19</b:Day>
+    <b:YearAccessed>2022</b:YearAccessed>
+    <b:MonthAccessed>2</b:MonthAccessed>
+    <b:DayAccessed>22</b:DayAccessed>
+    <b:URL>https://ethereum.org/ko/upgrades/</b:URL>
+    <b:RefOrder>6</b:RefOrder>
   </b:Source>
 </b:Sources>
 </file>
 
 <file path=customXml/itemProps1.xml><?xml version="1.0" encoding="utf-8"?>
-<ds:datastoreItem xmlns:ds="http://schemas.openxmlformats.org/officeDocument/2006/customXml" ds:itemID="{08830AB4-D4DF-4E17-AA39-6CF14CBB7F62}">
+<ds:datastoreItem xmlns:ds="http://schemas.openxmlformats.org/officeDocument/2006/customXml" ds:itemID="{09C8AE59-B2CB-460A-8A03-2CC4BABE0608}">
   <ds:schemaRefs>
     <ds:schemaRef ds:uri="http://schemas.openxmlformats.org/officeDocument/2006/bibliography"/>
   </ds:schemaRefs>

</xml_diff>

<commit_message>
[report] Add mentor comments report
</commit_message>
<xml_diff>
--- a/report/2021후기_착수보고서_8_PLMS_Hyperledger 블록체인 플랫폼 기반 학습 인증 서비스 개발.docx
+++ b/report/2021후기_착수보고서_8_PLMS_Hyperledger 블록체인 플랫폼 기반 학습 인증 서비스 개발.docx
@@ -2682,8 +2682,16 @@
         <w:rPr>
           <w:rFonts w:hint="eastAsia"/>
         </w:rPr>
-        <w:t>배우고 때때로 익힌다면 또한 기쁘지 아니한가</w:t>
-      </w:r>
+        <w:t xml:space="preserve">배우고 때때로 익힌다면 또한 기쁘지 </w:t>
+      </w:r>
+      <w:proofErr w:type="spellStart"/>
+      <w:r>
+        <w:rPr>
+          <w:rFonts w:hint="eastAsia"/>
+        </w:rPr>
+        <w:t>아니한가</w:t>
+      </w:r>
+      <w:proofErr w:type="spellEnd"/>
       <w:r>
         <w:t>)</w:t>
       </w:r>
@@ -2899,33 +2907,14 @@
                             <w:r>
                               <w:t xml:space="preserve">그림 </w:t>
                             </w:r>
-                            <w:r>
-                              <w:fldChar w:fldCharType="begin"/>
-                            </w:r>
-                            <w:r>
-                              <w:instrText xml:space="preserve"> SEQ </w:instrText>
-                            </w:r>
-                            <w:r>
-                              <w:instrText>그림</w:instrText>
-                            </w:r>
-                            <w:r>
-                              <w:instrText xml:space="preserve"> \* ARABIC </w:instrText>
-                            </w:r>
-                            <w:r>
-                              <w:fldChar w:fldCharType="separate"/>
-                            </w:r>
-                            <w:r>
-                              <w:rPr>
-                                <w:noProof/>
-                              </w:rPr>
-                              <w:t>1</w:t>
-                            </w:r>
-                            <w:r>
-                              <w:rPr>
-                                <w:noProof/>
-                              </w:rPr>
-                              <w:fldChar w:fldCharType="end"/>
-                            </w:r>
+                            <w:fldSimple w:instr=" SEQ 그림 \* ARABIC ">
+                              <w:r>
+                                <w:rPr>
+                                  <w:noProof/>
+                                </w:rPr>
+                                <w:t>1</w:t>
+                              </w:r>
+                            </w:fldSimple>
                             <w:r>
                               <w:t xml:space="preserve"> </w:t>
                             </w:r>
@@ -3008,33 +2997,14 @@
                       <w:r>
                         <w:t xml:space="preserve">그림 </w:t>
                       </w:r>
-                      <w:r>
-                        <w:fldChar w:fldCharType="begin"/>
-                      </w:r>
-                      <w:r>
-                        <w:instrText xml:space="preserve"> SEQ </w:instrText>
-                      </w:r>
-                      <w:r>
-                        <w:instrText>그림</w:instrText>
-                      </w:r>
-                      <w:r>
-                        <w:instrText xml:space="preserve"> \* ARABIC </w:instrText>
-                      </w:r>
-                      <w:r>
-                        <w:fldChar w:fldCharType="separate"/>
-                      </w:r>
-                      <w:r>
-                        <w:rPr>
-                          <w:noProof/>
-                        </w:rPr>
-                        <w:t>1</w:t>
-                      </w:r>
-                      <w:r>
-                        <w:rPr>
-                          <w:noProof/>
-                        </w:rPr>
-                        <w:fldChar w:fldCharType="end"/>
-                      </w:r>
+                      <w:fldSimple w:instr=" SEQ 그림 \* ARABIC ">
+                        <w:r>
+                          <w:rPr>
+                            <w:noProof/>
+                          </w:rPr>
+                          <w:t>1</w:t>
+                        </w:r>
+                      </w:fldSimple>
                       <w:r>
                         <w:t xml:space="preserve"> </w:t>
                       </w:r>
@@ -3150,33 +3120,14 @@
                             <w:r>
                               <w:t xml:space="preserve">그림 </w:t>
                             </w:r>
-                            <w:r>
-                              <w:fldChar w:fldCharType="begin"/>
-                            </w:r>
-                            <w:r>
-                              <w:instrText xml:space="preserve"> SEQ </w:instrText>
-                            </w:r>
-                            <w:r>
-                              <w:instrText>그림</w:instrText>
-                            </w:r>
-                            <w:r>
-                              <w:instrText xml:space="preserve"> \* ARABIC </w:instrText>
-                            </w:r>
-                            <w:r>
-                              <w:fldChar w:fldCharType="separate"/>
-                            </w:r>
-                            <w:r>
-                              <w:rPr>
-                                <w:noProof/>
-                              </w:rPr>
-                              <w:t>2</w:t>
-                            </w:r>
-                            <w:r>
-                              <w:rPr>
-                                <w:noProof/>
-                              </w:rPr>
-                              <w:fldChar w:fldCharType="end"/>
-                            </w:r>
+                            <w:fldSimple w:instr=" SEQ 그림 \* ARABIC ">
+                              <w:r>
+                                <w:rPr>
+                                  <w:noProof/>
+                                </w:rPr>
+                                <w:t>2</w:t>
+                              </w:r>
+                            </w:fldSimple>
                             <w:r>
                               <w:rPr>
                                 <w:rFonts w:hint="eastAsia"/>
@@ -3259,33 +3210,14 @@
                       <w:r>
                         <w:t xml:space="preserve">그림 </w:t>
                       </w:r>
-                      <w:r>
-                        <w:fldChar w:fldCharType="begin"/>
-                      </w:r>
-                      <w:r>
-                        <w:instrText xml:space="preserve"> SEQ </w:instrText>
-                      </w:r>
-                      <w:r>
-                        <w:instrText>그림</w:instrText>
-                      </w:r>
-                      <w:r>
-                        <w:instrText xml:space="preserve"> \* ARABIC </w:instrText>
-                      </w:r>
-                      <w:r>
-                        <w:fldChar w:fldCharType="separate"/>
-                      </w:r>
-                      <w:r>
-                        <w:rPr>
-                          <w:noProof/>
-                        </w:rPr>
-                        <w:t>2</w:t>
-                      </w:r>
-                      <w:r>
-                        <w:rPr>
-                          <w:noProof/>
-                        </w:rPr>
-                        <w:fldChar w:fldCharType="end"/>
-                      </w:r>
+                      <w:fldSimple w:instr=" SEQ 그림 \* ARABIC ">
+                        <w:r>
+                          <w:rPr>
+                            <w:noProof/>
+                          </w:rPr>
+                          <w:t>2</w:t>
+                        </w:r>
+                      </w:fldSimple>
                       <w:r>
                         <w:rPr>
                           <w:rFonts w:hint="eastAsia"/>
@@ -3768,7 +3700,21 @@
         <w:rPr>
           <w:rFonts w:hint="eastAsia"/>
         </w:rPr>
-        <w:t>인증서를 매번 발급하고 위변조를 확인해야 하는 문제를 해결할 수 없을까?</w:t>
+        <w:t xml:space="preserve">인증서를 매번 발급하고 </w:t>
+      </w:r>
+      <w:proofErr w:type="spellStart"/>
+      <w:r>
+        <w:rPr>
+          <w:rFonts w:hint="eastAsia"/>
+        </w:rPr>
+        <w:t>위변조를</w:t>
+      </w:r>
+      <w:proofErr w:type="spellEnd"/>
+      <w:r>
+        <w:rPr>
+          <w:rFonts w:hint="eastAsia"/>
+        </w:rPr>
+        <w:t xml:space="preserve"> 확인해야 하는 문제를 해결할 수 없을까?</w:t>
       </w:r>
       <w:r>
         <w:t xml:space="preserve"> </w:t>
@@ -4198,7 +4144,21 @@
         <w:rPr>
           <w:rFonts w:hint="eastAsia"/>
         </w:rPr>
-        <w:t>디지털 전환 속도가 빨라지고 비대면 교육의 필요성이 증가하면서 전문</w:t>
+        <w:t xml:space="preserve">디지털 전환 속도가 빨라지고 </w:t>
+      </w:r>
+      <w:proofErr w:type="spellStart"/>
+      <w:r>
+        <w:rPr>
+          <w:rFonts w:hint="eastAsia"/>
+        </w:rPr>
+        <w:t>비대면</w:t>
+      </w:r>
+      <w:proofErr w:type="spellEnd"/>
+      <w:r>
+        <w:rPr>
+          <w:rFonts w:hint="eastAsia"/>
+        </w:rPr>
+        <w:t xml:space="preserve"> 교육의 필요성이 증가하면서 전문</w:t>
       </w:r>
       <w:r>
         <w:rPr>
@@ -4577,7 +4537,21 @@
         <w:rPr>
           <w:rFonts w:hint="eastAsia"/>
         </w:rPr>
-        <w:t xml:space="preserve">성실하게 열심히 수업에 참여하였는지 어떤 부분에서 큰 두각을 나타내었는지를 </w:t>
+        <w:t xml:space="preserve">성실하게 열심히 수업에 참여하였는지 어떤 부분에서 큰 두각을 </w:t>
+      </w:r>
+      <w:proofErr w:type="spellStart"/>
+      <w:r>
+        <w:rPr>
+          <w:rFonts w:hint="eastAsia"/>
+        </w:rPr>
+        <w:t>나타내었는지를</w:t>
+      </w:r>
+      <w:proofErr w:type="spellEnd"/>
+      <w:r>
+        <w:rPr>
+          <w:rFonts w:hint="eastAsia"/>
+        </w:rPr>
+        <w:t xml:space="preserve"> </w:t>
       </w:r>
       <w:r>
         <w:rPr>
@@ -4594,6 +4568,7 @@
         </w:rPr>
         <w:t xml:space="preserve">기존의 대형 온라인 학습 </w:t>
       </w:r>
+      <w:proofErr w:type="spellStart"/>
       <w:r>
         <w:rPr>
           <w:rFonts w:hint="eastAsia"/>
@@ -4603,6 +4578,7 @@
       <w:r>
         <w:t>뿐만</w:t>
       </w:r>
+      <w:proofErr w:type="spellEnd"/>
       <w:r>
         <w:rPr>
           <w:rFonts w:hint="eastAsia"/>
@@ -4952,13 +4928,24 @@
         <w:t xml:space="preserve">해당 블록의 </w:t>
       </w:r>
       <w:r>
-        <w:t>모든 내용을 한꺼번에 바꾸어야 하기 때문에 내용 위변조</w:t>
-      </w:r>
-      <w:r>
-        <w:rPr>
-          <w:rFonts w:hint="eastAsia"/>
-        </w:rPr>
-        <w:t>가 거의 불가능하</w:t>
+        <w:t xml:space="preserve">모든 내용을 한꺼번에 바꾸어야 하기 때문에 내용 </w:t>
+      </w:r>
+      <w:proofErr w:type="spellStart"/>
+      <w:r>
+        <w:t>위변조</w:t>
+      </w:r>
+      <w:r>
+        <w:rPr>
+          <w:rFonts w:hint="eastAsia"/>
+        </w:rPr>
+        <w:t>가</w:t>
+      </w:r>
+      <w:proofErr w:type="spellEnd"/>
+      <w:r>
+        <w:rPr>
+          <w:rFonts w:hint="eastAsia"/>
+        </w:rPr>
+        <w:t xml:space="preserve"> 거의 불가능하</w:t>
       </w:r>
       <w:r>
         <w:t>다.</w:t>
@@ -5229,7 +5216,21 @@
         <w:rPr>
           <w:rFonts w:hint="eastAsia"/>
         </w:rPr>
-        <w:t>수강자의 성적을 우수하게 조작하여 교육 효과가 큰 것처럼 실적을 조작하는 것이 불가능해진다.</w:t>
+        <w:t xml:space="preserve">수강자의 성적을 우수하게 조작하여 교육 효과가 큰 것처럼 실적을 조작하는 것이 </w:t>
+      </w:r>
+      <w:proofErr w:type="spellStart"/>
+      <w:r>
+        <w:rPr>
+          <w:rFonts w:hint="eastAsia"/>
+        </w:rPr>
+        <w:t>불가능해진다</w:t>
+      </w:r>
+      <w:proofErr w:type="spellEnd"/>
+      <w:r>
+        <w:rPr>
+          <w:rFonts w:hint="eastAsia"/>
+        </w:rPr>
+        <w:t>.</w:t>
       </w:r>
       <w:r>
         <w:rPr>
@@ -5596,7 +5597,21 @@
         <w:rPr>
           <w:rFonts w:hint="eastAsia"/>
         </w:rPr>
-        <w:t>다음으로 껍질을 벗기어 속에 들어 있는 알맹이를 집어내다는 뜻이 있다.</w:t>
+        <w:t xml:space="preserve">다음으로 껍질을 벗기어 속에 들어 있는 알맹이를 </w:t>
+      </w:r>
+      <w:proofErr w:type="spellStart"/>
+      <w:r>
+        <w:rPr>
+          <w:rFonts w:hint="eastAsia"/>
+        </w:rPr>
+        <w:t>집어내다는</w:t>
+      </w:r>
+      <w:proofErr w:type="spellEnd"/>
+      <w:r>
+        <w:rPr>
+          <w:rFonts w:hint="eastAsia"/>
+        </w:rPr>
+        <w:t xml:space="preserve"> 뜻이 있다.</w:t>
       </w:r>
       <w:r>
         <w:t xml:space="preserve"> </w:t>
@@ -5803,22 +5818,72 @@
         <w:rPr>
           <w:rFonts w:hint="eastAsia"/>
         </w:rPr>
-        <w:t>다양한 블록체인 플랫폼 중 이더리움을 기반으로 과제를 수행할 것이다.</w:t>
-      </w:r>
-      <w:r>
-        <w:t xml:space="preserve"> </w:t>
-      </w:r>
-      <w:r>
-        <w:rPr>
-          <w:rFonts w:hint="eastAsia"/>
-        </w:rPr>
-        <w:t xml:space="preserve">이더리움은 </w:t>
-      </w:r>
-      <w:r>
-        <w:rPr>
-          <w:rFonts w:hint="eastAsia"/>
-        </w:rPr>
-        <w:t>퍼블릭 블록체인이고 스마트 컨트랙트가 동작하는 탈중앙화 어플리케이션을 개발할 수 있어</w:t>
+        <w:t xml:space="preserve">다양한 블록체인 플랫폼 중 </w:t>
+      </w:r>
+      <w:proofErr w:type="spellStart"/>
+      <w:r>
+        <w:rPr>
+          <w:rFonts w:hint="eastAsia"/>
+        </w:rPr>
+        <w:t>이더리움을</w:t>
+      </w:r>
+      <w:proofErr w:type="spellEnd"/>
+      <w:r>
+        <w:rPr>
+          <w:rFonts w:hint="eastAsia"/>
+        </w:rPr>
+        <w:t xml:space="preserve"> 기반으로 과제를 수행할 것이다.</w:t>
+      </w:r>
+      <w:r>
+        <w:t xml:space="preserve"> </w:t>
+      </w:r>
+      <w:proofErr w:type="spellStart"/>
+      <w:r>
+        <w:rPr>
+          <w:rFonts w:hint="eastAsia"/>
+        </w:rPr>
+        <w:t>이더리움은</w:t>
+      </w:r>
+      <w:proofErr w:type="spellEnd"/>
+      <w:r>
+        <w:rPr>
+          <w:rFonts w:hint="eastAsia"/>
+        </w:rPr>
+        <w:t xml:space="preserve"> </w:t>
+      </w:r>
+      <w:r>
+        <w:rPr>
+          <w:rFonts w:hint="eastAsia"/>
+        </w:rPr>
+        <w:t xml:space="preserve">퍼블릭 </w:t>
+      </w:r>
+      <w:proofErr w:type="spellStart"/>
+      <w:r>
+        <w:rPr>
+          <w:rFonts w:hint="eastAsia"/>
+        </w:rPr>
+        <w:t>블록체인이고</w:t>
+      </w:r>
+      <w:proofErr w:type="spellEnd"/>
+      <w:r>
+        <w:rPr>
+          <w:rFonts w:hint="eastAsia"/>
+        </w:rPr>
+        <w:t xml:space="preserve"> 스마트 </w:t>
+      </w:r>
+      <w:proofErr w:type="spellStart"/>
+      <w:r>
+        <w:rPr>
+          <w:rFonts w:hint="eastAsia"/>
+        </w:rPr>
+        <w:t>컨트랙트가</w:t>
+      </w:r>
+      <w:proofErr w:type="spellEnd"/>
+      <w:r>
+        <w:rPr>
+          <w:rFonts w:hint="eastAsia"/>
+        </w:rPr>
+        <w:t xml:space="preserve"> 동작하는 탈중앙화 어플리케이션을 개발할 수 있어</w:t>
       </w:r>
       <w:r>
         <w:t xml:space="preserve"> </w:t>
@@ -5881,19 +5946,47 @@
         <w:rPr>
           <w:rFonts w:hint="eastAsia"/>
         </w:rPr>
-        <w:t>과제를 수행하면서 이더리움</w:t>
-      </w:r>
-      <w:r>
-        <w:rPr>
-          <w:rFonts w:hint="eastAsia"/>
-        </w:rPr>
-        <w:t xml:space="preserve">으로 </w:t>
-      </w:r>
-      <w:r>
-        <w:rPr>
-          <w:rFonts w:hint="eastAsia"/>
-        </w:rPr>
-        <w:t xml:space="preserve">학습 데이터를 블록에 추가하고 스마트 컨트랙트를 통해 </w:t>
+        <w:t xml:space="preserve">과제를 수행하면서 </w:t>
+      </w:r>
+      <w:proofErr w:type="spellStart"/>
+      <w:r>
+        <w:rPr>
+          <w:rFonts w:hint="eastAsia"/>
+        </w:rPr>
+        <w:t>이더리움</w:t>
+      </w:r>
+      <w:r>
+        <w:rPr>
+          <w:rFonts w:hint="eastAsia"/>
+        </w:rPr>
+        <w:t>으로</w:t>
+      </w:r>
+      <w:proofErr w:type="spellEnd"/>
+      <w:r>
+        <w:rPr>
+          <w:rFonts w:hint="eastAsia"/>
+        </w:rPr>
+        <w:t xml:space="preserve"> </w:t>
+      </w:r>
+      <w:r>
+        <w:rPr>
+          <w:rFonts w:hint="eastAsia"/>
+        </w:rPr>
+        <w:t xml:space="preserve">학습 데이터를 블록에 추가하고 스마트 </w:t>
+      </w:r>
+      <w:proofErr w:type="spellStart"/>
+      <w:r>
+        <w:rPr>
+          <w:rFonts w:hint="eastAsia"/>
+        </w:rPr>
+        <w:t>컨트랙트를</w:t>
+      </w:r>
+      <w:proofErr w:type="spellEnd"/>
+      <w:r>
+        <w:rPr>
+          <w:rFonts w:hint="eastAsia"/>
+        </w:rPr>
+        <w:t xml:space="preserve"> 통해 </w:t>
       </w:r>
       <w:r>
         <w:rPr>
@@ -6160,9 +6253,11 @@
       <w:r>
         <w:t xml:space="preserve"> </w:t>
       </w:r>
+      <w:proofErr w:type="spellStart"/>
       <w:r>
         <w:t>edwith</w:t>
       </w:r>
+      <w:proofErr w:type="spellEnd"/>
       <w:r>
         <w:rPr>
           <w:rFonts w:hint="eastAsia"/>
@@ -6172,11 +6267,19 @@
       <w:r>
         <w:t xml:space="preserve"> </w:t>
       </w:r>
-      <w:r>
-        <w:rPr>
-          <w:rFonts w:hint="eastAsia"/>
-        </w:rPr>
-        <w:t xml:space="preserve">패스트캠퍼스 </w:t>
+      <w:proofErr w:type="spellStart"/>
+      <w:r>
+        <w:rPr>
+          <w:rFonts w:hint="eastAsia"/>
+        </w:rPr>
+        <w:t>패스트캠퍼스</w:t>
+      </w:r>
+      <w:proofErr w:type="spellEnd"/>
+      <w:r>
+        <w:rPr>
+          <w:rFonts w:hint="eastAsia"/>
+        </w:rPr>
+        <w:t xml:space="preserve"> </w:t>
       </w:r>
       <w:r>
         <w:rPr>
@@ -6541,7 +6644,21 @@
         <w:rPr>
           <w:rFonts w:hint="eastAsia"/>
         </w:rPr>
-        <w:t xml:space="preserve"> 스마트 컨트랙트를 설계하여</w:t>
+        <w:t xml:space="preserve"> 스마트 </w:t>
+      </w:r>
+      <w:proofErr w:type="spellStart"/>
+      <w:r>
+        <w:rPr>
+          <w:rFonts w:hint="eastAsia"/>
+        </w:rPr>
+        <w:t>컨트랙트를</w:t>
+      </w:r>
+      <w:proofErr w:type="spellEnd"/>
+      <w:r>
+        <w:rPr>
+          <w:rFonts w:hint="eastAsia"/>
+        </w:rPr>
+        <w:t xml:space="preserve"> 설계하여</w:t>
       </w:r>
       <w:r>
         <w:rPr>
@@ -6580,7 +6697,21 @@
         <w:rPr>
           <w:rFonts w:hint="eastAsia"/>
         </w:rPr>
-        <w:t>조작이 불가능하여 위변조를 방지할 수 있다.</w:t>
+        <w:t xml:space="preserve">조작이 불가능하여 </w:t>
+      </w:r>
+      <w:proofErr w:type="spellStart"/>
+      <w:r>
+        <w:rPr>
+          <w:rFonts w:hint="eastAsia"/>
+        </w:rPr>
+        <w:t>위변조를</w:t>
+      </w:r>
+      <w:proofErr w:type="spellEnd"/>
+      <w:r>
+        <w:rPr>
+          <w:rFonts w:hint="eastAsia"/>
+        </w:rPr>
+        <w:t xml:space="preserve"> 방지할 수 있다.</w:t>
       </w:r>
       <w:r>
         <w:t xml:space="preserve"> </w:t>
@@ -6690,11 +6821,19 @@
         </w:rPr>
         <w:t xml:space="preserve">된 내용을 이용하기 때문에 </w:t>
       </w:r>
-      <w:r>
-        <w:rPr>
-          <w:rFonts w:hint="eastAsia"/>
-        </w:rPr>
-        <w:t>위변조가 불가능하고 학습 데이터의 안전성과 투명성이 보장된다.</w:t>
+      <w:proofErr w:type="spellStart"/>
+      <w:r>
+        <w:rPr>
+          <w:rFonts w:hint="eastAsia"/>
+        </w:rPr>
+        <w:t>위변조가</w:t>
+      </w:r>
+      <w:proofErr w:type="spellEnd"/>
+      <w:r>
+        <w:rPr>
+          <w:rFonts w:hint="eastAsia"/>
+        </w:rPr>
+        <w:t xml:space="preserve"> 불가능하고 학습 데이터의 안전성과 투명성이 보장된다.</w:t>
       </w:r>
       <w:r>
         <w:t xml:space="preserve"> </w:t>
@@ -6933,11 +7072,19 @@
         </w:rPr>
         <w:t xml:space="preserve">모든 학습 과정이 블록에 기록되어 있으므로 </w:t>
       </w:r>
-      <w:r>
-        <w:rPr>
-          <w:rFonts w:hint="eastAsia"/>
-        </w:rPr>
-        <w:t>위변조의 위험 없이 회사 또는 기관 제출용으로 사용 가능하</w:t>
+      <w:proofErr w:type="spellStart"/>
+      <w:r>
+        <w:rPr>
+          <w:rFonts w:hint="eastAsia"/>
+        </w:rPr>
+        <w:t>위변조의</w:t>
+      </w:r>
+      <w:proofErr w:type="spellEnd"/>
+      <w:r>
+        <w:rPr>
+          <w:rFonts w:hint="eastAsia"/>
+        </w:rPr>
+        <w:t xml:space="preserve"> 위험 없이 회사 또는 기관 제출용으로 사용 가능하</w:t>
       </w:r>
       <w:r>
         <w:rPr>
@@ -7428,11 +7575,19 @@
       <w:pPr>
         <w:ind w:firstLineChars="100" w:firstLine="220"/>
       </w:pPr>
-      <w:r>
-        <w:rPr>
-          <w:rFonts w:hint="eastAsia"/>
-        </w:rPr>
-        <w:t xml:space="preserve">탈중앙화된 학습 증명과 </w:t>
+      <w:proofErr w:type="spellStart"/>
+      <w:r>
+        <w:rPr>
+          <w:rFonts w:hint="eastAsia"/>
+        </w:rPr>
+        <w:t>탈중앙화된</w:t>
+      </w:r>
+      <w:proofErr w:type="spellEnd"/>
+      <w:r>
+        <w:rPr>
+          <w:rFonts w:hint="eastAsia"/>
+        </w:rPr>
+        <w:t xml:space="preserve"> 학습 증명과 </w:t>
       </w:r>
       <w:r>
         <w:rPr>
@@ -7979,7 +8134,21 @@
         <w:rPr>
           <w:rFonts w:hint="eastAsia"/>
         </w:rPr>
-        <w:t xml:space="preserve"> 로그인한 사용자는 로그아웃하여 </w:t>
+        <w:t xml:space="preserve"> 로그인한 사용자는 </w:t>
+      </w:r>
+      <w:proofErr w:type="spellStart"/>
+      <w:r>
+        <w:rPr>
+          <w:rFonts w:hint="eastAsia"/>
+        </w:rPr>
+        <w:t>로그아웃하여</w:t>
+      </w:r>
+      <w:proofErr w:type="spellEnd"/>
+      <w:r>
+        <w:rPr>
+          <w:rFonts w:hint="eastAsia"/>
+        </w:rPr>
+        <w:t xml:space="preserve"> </w:t>
       </w:r>
       <w:r>
         <w:rPr>
@@ -8719,11 +8888,19 @@
       <w:r>
         <w:t xml:space="preserve"> </w:t>
       </w:r>
-      <w:r>
-        <w:rPr>
-          <w:rFonts w:hint="eastAsia"/>
-        </w:rPr>
-        <w:t>강의명,</w:t>
+      <w:proofErr w:type="spellStart"/>
+      <w:r>
+        <w:rPr>
+          <w:rFonts w:hint="eastAsia"/>
+        </w:rPr>
+        <w:t>강의명</w:t>
+      </w:r>
+      <w:proofErr w:type="spellEnd"/>
+      <w:r>
+        <w:rPr>
+          <w:rFonts w:hint="eastAsia"/>
+        </w:rPr>
+        <w:t>,</w:t>
       </w:r>
       <w:r>
         <w:t xml:space="preserve"> </w:t>
@@ -8902,7 +9079,21 @@
         <w:rPr>
           <w:rFonts w:hint="eastAsia"/>
         </w:rPr>
-        <w:t>블록체인에 저장된 학습 진행 과정 내용을 바탕으로 스마트 컨트랙트를 통해 조건이 갖춰지면 자동으로 과정,</w:t>
+        <w:t xml:space="preserve">블록체인에 저장된 학습 진행 과정 내용을 바탕으로 스마트 </w:t>
+      </w:r>
+      <w:proofErr w:type="spellStart"/>
+      <w:r>
+        <w:rPr>
+          <w:rFonts w:hint="eastAsia"/>
+        </w:rPr>
+        <w:t>컨트랙트를</w:t>
+      </w:r>
+      <w:proofErr w:type="spellEnd"/>
+      <w:r>
+        <w:rPr>
+          <w:rFonts w:hint="eastAsia"/>
+        </w:rPr>
+        <w:t xml:space="preserve"> 통해 조건이 갖춰지면 자동으로 과정,</w:t>
       </w:r>
       <w:r>
         <w:t xml:space="preserve"> </w:t>
@@ -9012,11 +9203,19 @@
       <w:r>
         <w:t xml:space="preserve"> </w:t>
       </w:r>
-      <w:r>
-        <w:rPr>
-          <w:rFonts w:hint="eastAsia"/>
-        </w:rPr>
-        <w:t>강의명,</w:t>
+      <w:proofErr w:type="spellStart"/>
+      <w:r>
+        <w:rPr>
+          <w:rFonts w:hint="eastAsia"/>
+        </w:rPr>
+        <w:t>강의명</w:t>
+      </w:r>
+      <w:proofErr w:type="spellEnd"/>
+      <w:r>
+        <w:rPr>
+          <w:rFonts w:hint="eastAsia"/>
+        </w:rPr>
+        <w:t>,</w:t>
       </w:r>
       <w:r>
         <w:t xml:space="preserve"> </w:t>
@@ -9512,7 +9711,21 @@
         <w:rPr>
           <w:rFonts w:hint="eastAsia"/>
         </w:rPr>
-        <w:t xml:space="preserve">저장과 과정/수업 수료 인증 기능의 경우 블록체인 네트워크상의 원장에 학습 진행 과정을 기록하고 스마트 컨트랙트가 실행되어 수료 인증이 완료되기 때문에 </w:t>
+        <w:t xml:space="preserve">저장과 과정/수업 수료 인증 기능의 경우 블록체인 네트워크상의 원장에 학습 진행 과정을 기록하고 스마트 </w:t>
+      </w:r>
+      <w:proofErr w:type="spellStart"/>
+      <w:r>
+        <w:rPr>
+          <w:rFonts w:hint="eastAsia"/>
+        </w:rPr>
+        <w:t>컨트랙트가</w:t>
+      </w:r>
+      <w:proofErr w:type="spellEnd"/>
+      <w:r>
+        <w:rPr>
+          <w:rFonts w:hint="eastAsia"/>
+        </w:rPr>
+        <w:t xml:space="preserve"> 실행되어 수료 인증이 완료되기 때문에 </w:t>
       </w:r>
       <w:r>
         <w:rPr>
@@ -9759,14 +9972,33 @@
       <w:r>
         <w:t xml:space="preserve">표 </w:t>
       </w:r>
-      <w:fldSimple w:instr=" SEQ 표 \* ARABIC ">
-        <w:r>
-          <w:rPr>
-            <w:noProof/>
-          </w:rPr>
-          <w:t>1</w:t>
-        </w:r>
-      </w:fldSimple>
+      <w:r>
+        <w:fldChar w:fldCharType="begin"/>
+      </w:r>
+      <w:r>
+        <w:instrText xml:space="preserve"> SEQ </w:instrText>
+      </w:r>
+      <w:r>
+        <w:instrText>표</w:instrText>
+      </w:r>
+      <w:r>
+        <w:instrText xml:space="preserve"> \* ARABIC </w:instrText>
+      </w:r>
+      <w:r>
+        <w:fldChar w:fldCharType="separate"/>
+      </w:r>
+      <w:r>
+        <w:rPr>
+          <w:noProof/>
+        </w:rPr>
+        <w:t>1</w:t>
+      </w:r>
+      <w:r>
+        <w:rPr>
+          <w:noProof/>
+        </w:rPr>
+        <w:fldChar w:fldCharType="end"/>
+      </w:r>
       <w:r>
         <w:t xml:space="preserve"> </w:t>
       </w:r>
@@ -10079,14 +10311,33 @@
       <w:r>
         <w:t xml:space="preserve">표 </w:t>
       </w:r>
-      <w:fldSimple w:instr=" SEQ 표 \* ARABIC ">
-        <w:r>
-          <w:rPr>
-            <w:noProof/>
-          </w:rPr>
-          <w:t>2</w:t>
-        </w:r>
-      </w:fldSimple>
+      <w:r>
+        <w:fldChar w:fldCharType="begin"/>
+      </w:r>
+      <w:r>
+        <w:instrText xml:space="preserve"> SEQ </w:instrText>
+      </w:r>
+      <w:r>
+        <w:instrText>표</w:instrText>
+      </w:r>
+      <w:r>
+        <w:instrText xml:space="preserve"> \* ARABIC </w:instrText>
+      </w:r>
+      <w:r>
+        <w:fldChar w:fldCharType="separate"/>
+      </w:r>
+      <w:r>
+        <w:rPr>
+          <w:noProof/>
+        </w:rPr>
+        <w:t>2</w:t>
+      </w:r>
+      <w:r>
+        <w:rPr>
+          <w:noProof/>
+        </w:rPr>
+        <w:fldChar w:fldCharType="end"/>
+      </w:r>
       <w:r>
         <w:t xml:space="preserve"> </w:t>
       </w:r>
@@ -10222,7 +10473,15 @@
               <w:t>V</w:t>
             </w:r>
             <w:r>
-              <w:t>isual Studio Code, Intellij idea</w:t>
+              <w:t xml:space="preserve">isual Studio Code, </w:t>
+            </w:r>
+            <w:proofErr w:type="spellStart"/>
+            <w:r>
+              <w:t>Intellij</w:t>
+            </w:r>
+            <w:proofErr w:type="spellEnd"/>
+            <w:r>
+              <w:t xml:space="preserve"> idea</w:t>
             </w:r>
             <w:r>
               <w:t>, Git</w:t>
@@ -10373,14 +10632,33 @@
       <w:r>
         <w:t xml:space="preserve">표 </w:t>
       </w:r>
-      <w:fldSimple w:instr=" SEQ 표 \* ARABIC ">
-        <w:r>
-          <w:rPr>
-            <w:noProof/>
-          </w:rPr>
-          <w:t>3</w:t>
-        </w:r>
-      </w:fldSimple>
+      <w:r>
+        <w:fldChar w:fldCharType="begin"/>
+      </w:r>
+      <w:r>
+        <w:instrText xml:space="preserve"> SEQ </w:instrText>
+      </w:r>
+      <w:r>
+        <w:instrText>표</w:instrText>
+      </w:r>
+      <w:r>
+        <w:instrText xml:space="preserve"> \* ARABIC </w:instrText>
+      </w:r>
+      <w:r>
+        <w:fldChar w:fldCharType="separate"/>
+      </w:r>
+      <w:r>
+        <w:rPr>
+          <w:noProof/>
+        </w:rPr>
+        <w:t>3</w:t>
+      </w:r>
+      <w:r>
+        <w:rPr>
+          <w:noProof/>
+        </w:rPr>
+        <w:fldChar w:fldCharType="end"/>
+      </w:r>
       <w:r>
         <w:t xml:space="preserve"> </w:t>
       </w:r>
@@ -10484,7 +10762,21 @@
         <w:rPr>
           <w:rFonts w:hint="eastAsia"/>
         </w:rPr>
-        <w:t xml:space="preserve">비즈니스 네트워크에서 거래내역을 기록하고 자산을 추적하는 프로세스를 효율화하는 변하지 않는 </w:t>
+        <w:t xml:space="preserve">비즈니스 네트워크에서 거래내역을 기록하고 자산을 추적하는 프로세스를 </w:t>
+      </w:r>
+      <w:proofErr w:type="spellStart"/>
+      <w:r>
+        <w:rPr>
+          <w:rFonts w:hint="eastAsia"/>
+        </w:rPr>
+        <w:t>효율화하는</w:t>
+      </w:r>
+      <w:proofErr w:type="spellEnd"/>
+      <w:r>
+        <w:rPr>
+          <w:rFonts w:hint="eastAsia"/>
+        </w:rPr>
+        <w:t xml:space="preserve"> 변하지 않는 </w:t>
       </w:r>
       <w:r>
         <w:rPr>
@@ -10578,7 +10870,21 @@
         <w:rPr>
           <w:rFonts w:hint="eastAsia"/>
         </w:rPr>
-        <w:t xml:space="preserve"> 데이터의 위변조가 불가능하여 중개기관 없이 신뢰</w:t>
+        <w:t xml:space="preserve"> 데이터의 </w:t>
+      </w:r>
+      <w:proofErr w:type="spellStart"/>
+      <w:r>
+        <w:rPr>
+          <w:rFonts w:hint="eastAsia"/>
+        </w:rPr>
+        <w:t>위변조가</w:t>
+      </w:r>
+      <w:proofErr w:type="spellEnd"/>
+      <w:r>
+        <w:rPr>
+          <w:rFonts w:hint="eastAsia"/>
+        </w:rPr>
+        <w:t xml:space="preserve"> 불가능하여 중개기관 없이 신뢰</w:t>
       </w:r>
       <w:r>
         <w:rPr>
@@ -11037,17 +11343,39 @@
       <w:pPr>
         <w:ind w:firstLineChars="100" w:firstLine="220"/>
       </w:pPr>
-      <w:r>
-        <w:rPr>
-          <w:rFonts w:hint="eastAsia"/>
-        </w:rPr>
-        <w:t xml:space="preserve">이더리움은 </w:t>
-      </w:r>
-      <w:r>
-        <w:rPr>
-          <w:rFonts w:hint="eastAsia"/>
-        </w:rPr>
-        <w:t>암호 화폐 이더와 분산형 어플리케이션을 구동하는 커뮤니티 운영 기술(플랫폼)이다.</w:t>
+      <w:proofErr w:type="spellStart"/>
+      <w:r>
+        <w:rPr>
+          <w:rFonts w:hint="eastAsia"/>
+        </w:rPr>
+        <w:t>이더리움은</w:t>
+      </w:r>
+      <w:proofErr w:type="spellEnd"/>
+      <w:r>
+        <w:rPr>
+          <w:rFonts w:hint="eastAsia"/>
+        </w:rPr>
+        <w:t xml:space="preserve"> </w:t>
+      </w:r>
+      <w:r>
+        <w:rPr>
+          <w:rFonts w:hint="eastAsia"/>
+        </w:rPr>
+        <w:t xml:space="preserve">암호 화폐 </w:t>
+      </w:r>
+      <w:proofErr w:type="spellStart"/>
+      <w:r>
+        <w:rPr>
+          <w:rFonts w:hint="eastAsia"/>
+        </w:rPr>
+        <w:t>이더와</w:t>
+      </w:r>
+      <w:proofErr w:type="spellEnd"/>
+      <w:r>
+        <w:rPr>
+          <w:rFonts w:hint="eastAsia"/>
+        </w:rPr>
+        <w:t xml:space="preserve"> 분산형 어플리케이션을 구동하는 커뮤니티 운영 기술(플랫폼)이다.</w:t>
       </w:r>
       <w:sdt>
         <w:sdtPr>
@@ -11146,11 +11474,19 @@
         </w:rPr>
         <w:t xml:space="preserve">그러나 </w:t>
       </w:r>
-      <w:r>
-        <w:rPr>
-          <w:rFonts w:hint="eastAsia"/>
-        </w:rPr>
-        <w:t xml:space="preserve">이더리움은 프로그래밍이 </w:t>
+      <w:proofErr w:type="spellStart"/>
+      <w:r>
+        <w:rPr>
+          <w:rFonts w:hint="eastAsia"/>
+        </w:rPr>
+        <w:t>이더리움은</w:t>
+      </w:r>
+      <w:proofErr w:type="spellEnd"/>
+      <w:r>
+        <w:rPr>
+          <w:rFonts w:hint="eastAsia"/>
+        </w:rPr>
+        <w:t xml:space="preserve"> 프로그래밍이 </w:t>
       </w:r>
       <w:r>
         <w:rPr>
@@ -11168,7 +11504,21 @@
         <w:rPr>
           <w:rFonts w:hint="eastAsia"/>
         </w:rPr>
-        <w:t xml:space="preserve">스마트 컨트랙트가 적용된 </w:t>
+        <w:t xml:space="preserve">스마트 </w:t>
+      </w:r>
+      <w:proofErr w:type="spellStart"/>
+      <w:r>
+        <w:rPr>
+          <w:rFonts w:hint="eastAsia"/>
+        </w:rPr>
+        <w:t>컨트랙트가</w:t>
+      </w:r>
+      <w:proofErr w:type="spellEnd"/>
+      <w:r>
+        <w:rPr>
+          <w:rFonts w:hint="eastAsia"/>
+        </w:rPr>
+        <w:t xml:space="preserve"> 적용된 </w:t>
       </w:r>
       <w:r>
         <w:rPr>
@@ -11188,11 +11538,61 @@
       <w:r>
         <w:t xml:space="preserve"> </w:t>
       </w:r>
-      <w:r>
-        <w:rPr>
-          <w:rFonts w:hint="eastAsia"/>
-        </w:rPr>
-        <w:t>디앱은 이더리움에 배포되면 항상 프로그래밍된 대로 동작하므로 완전히 신뢰가능하다.</w:t>
+      <w:proofErr w:type="spellStart"/>
+      <w:r>
+        <w:rPr>
+          <w:rFonts w:hint="eastAsia"/>
+        </w:rPr>
+        <w:t>디앱은</w:t>
+      </w:r>
+      <w:proofErr w:type="spellEnd"/>
+      <w:r>
+        <w:rPr>
+          <w:rFonts w:hint="eastAsia"/>
+        </w:rPr>
+        <w:t xml:space="preserve"> </w:t>
+      </w:r>
+      <w:proofErr w:type="spellStart"/>
+      <w:r>
+        <w:rPr>
+          <w:rFonts w:hint="eastAsia"/>
+        </w:rPr>
+        <w:t>이더리움에</w:t>
+      </w:r>
+      <w:proofErr w:type="spellEnd"/>
+      <w:r>
+        <w:rPr>
+          <w:rFonts w:hint="eastAsia"/>
+        </w:rPr>
+        <w:t xml:space="preserve"> 배포되면 항상 </w:t>
+      </w:r>
+      <w:proofErr w:type="spellStart"/>
+      <w:r>
+        <w:rPr>
+          <w:rFonts w:hint="eastAsia"/>
+        </w:rPr>
+        <w:t>프로그래밍된</w:t>
+      </w:r>
+      <w:proofErr w:type="spellEnd"/>
+      <w:r>
+        <w:rPr>
+          <w:rFonts w:hint="eastAsia"/>
+        </w:rPr>
+        <w:t xml:space="preserve"> 대로 동작하므로 완전히 </w:t>
+      </w:r>
+      <w:proofErr w:type="spellStart"/>
+      <w:r>
+        <w:rPr>
+          <w:rFonts w:hint="eastAsia"/>
+        </w:rPr>
+        <w:t>신뢰가능하다</w:t>
+      </w:r>
+      <w:proofErr w:type="spellEnd"/>
+      <w:r>
+        <w:rPr>
+          <w:rFonts w:hint="eastAsia"/>
+        </w:rPr>
+        <w:t>.</w:t>
       </w:r>
       <w:sdt>
         <w:sdtPr>
@@ -11243,11 +11643,33 @@
       <w:r>
         <w:t xml:space="preserve"> </w:t>
       </w:r>
-      <w:r>
-        <w:rPr>
-          <w:rFonts w:hint="eastAsia"/>
-        </w:rPr>
-        <w:t xml:space="preserve">이더리움에서 스마트 컨트랙트를 도입함으로써 </w:t>
+      <w:proofErr w:type="spellStart"/>
+      <w:r>
+        <w:rPr>
+          <w:rFonts w:hint="eastAsia"/>
+        </w:rPr>
+        <w:t>이더리움에서</w:t>
+      </w:r>
+      <w:proofErr w:type="spellEnd"/>
+      <w:r>
+        <w:rPr>
+          <w:rFonts w:hint="eastAsia"/>
+        </w:rPr>
+        <w:t xml:space="preserve"> 스마트 </w:t>
+      </w:r>
+      <w:proofErr w:type="spellStart"/>
+      <w:r>
+        <w:rPr>
+          <w:rFonts w:hint="eastAsia"/>
+        </w:rPr>
+        <w:t>컨트랙트를</w:t>
+      </w:r>
+      <w:proofErr w:type="spellEnd"/>
+      <w:r>
+        <w:rPr>
+          <w:rFonts w:hint="eastAsia"/>
+        </w:rPr>
+        <w:t xml:space="preserve"> 도입함으로써 </w:t>
       </w:r>
       <w:r>
         <w:rPr>
@@ -11260,18 +11682,28 @@
       <w:pPr>
         <w:ind w:firstLineChars="100" w:firstLine="220"/>
       </w:pPr>
-      <w:r>
-        <w:rPr>
-          <w:rFonts w:hint="eastAsia"/>
-        </w:rPr>
-        <w:t xml:space="preserve">이더리움의 스마트 </w:t>
-      </w:r>
+      <w:proofErr w:type="spellStart"/>
+      <w:r>
+        <w:rPr>
+          <w:rFonts w:hint="eastAsia"/>
+        </w:rPr>
+        <w:t>이더리움의</w:t>
+      </w:r>
+      <w:proofErr w:type="spellEnd"/>
+      <w:r>
+        <w:rPr>
+          <w:rFonts w:hint="eastAsia"/>
+        </w:rPr>
+        <w:t xml:space="preserve"> 스마트 </w:t>
+      </w:r>
+      <w:proofErr w:type="spellStart"/>
       <w:r>
         <w:rPr>
           <w:rFonts w:hint="eastAsia"/>
         </w:rPr>
         <w:t>컨트랙트는</w:t>
       </w:r>
+      <w:proofErr w:type="spellEnd"/>
       <w:r>
         <w:rPr>
           <w:rFonts w:hint="eastAsia"/>
@@ -11367,7 +11799,21 @@
         <w:rPr>
           <w:rFonts w:hint="eastAsia"/>
         </w:rPr>
-        <w:t>스마트 컨트랙트는 계약 조건이 만족되면 결과가 자동으로 실행된다.</w:t>
+        <w:t xml:space="preserve">스마트 </w:t>
+      </w:r>
+      <w:proofErr w:type="spellStart"/>
+      <w:r>
+        <w:rPr>
+          <w:rFonts w:hint="eastAsia"/>
+        </w:rPr>
+        <w:t>컨트랙트는</w:t>
+      </w:r>
+      <w:proofErr w:type="spellEnd"/>
+      <w:r>
+        <w:rPr>
+          <w:rFonts w:hint="eastAsia"/>
+        </w:rPr>
+        <w:t xml:space="preserve"> 계약 조건이 만족되면 결과가 자동으로 실행된다.</w:t>
       </w:r>
       <w:r>
         <w:t xml:space="preserve"> </w:t>
@@ -11391,7 +11837,21 @@
         <w:rPr>
           <w:rFonts w:hint="eastAsia"/>
         </w:rPr>
-        <w:t>스마트 컨트랙트는 예측 가능한 결과를 생성한다.</w:t>
+        <w:t xml:space="preserve">스마트 </w:t>
+      </w:r>
+      <w:proofErr w:type="spellStart"/>
+      <w:r>
+        <w:rPr>
+          <w:rFonts w:hint="eastAsia"/>
+        </w:rPr>
+        <w:t>컨트랙트는</w:t>
+      </w:r>
+      <w:proofErr w:type="spellEnd"/>
+      <w:r>
+        <w:rPr>
+          <w:rFonts w:hint="eastAsia"/>
+        </w:rPr>
+        <w:t xml:space="preserve"> 예측 가능한 결과를 생성한다.</w:t>
       </w:r>
       <w:r>
         <w:t xml:space="preserve"> </w:t>
@@ -11409,7 +11869,21 @@
         <w:rPr>
           <w:rFonts w:hint="eastAsia"/>
         </w:rPr>
-        <w:t xml:space="preserve">그러나 스마트 컨트랙트는 코드로 작성된 조건에 따라 </w:t>
+        <w:t xml:space="preserve">그러나 스마트 </w:t>
+      </w:r>
+      <w:proofErr w:type="spellStart"/>
+      <w:r>
+        <w:rPr>
+          <w:rFonts w:hint="eastAsia"/>
+        </w:rPr>
+        <w:t>컨트랙트는</w:t>
+      </w:r>
+      <w:proofErr w:type="spellEnd"/>
+      <w:r>
+        <w:rPr>
+          <w:rFonts w:hint="eastAsia"/>
+        </w:rPr>
+        <w:t xml:space="preserve"> 코드로 작성된 조건에 따라 </w:t>
       </w:r>
       <w:r>
         <w:rPr>
@@ -11424,7 +11898,21 @@
         <w:rPr>
           <w:rFonts w:hint="eastAsia"/>
         </w:rPr>
-        <w:t>스마트 컨트랙트는 공적인 기록에도 적합하다.</w:t>
+        <w:t xml:space="preserve">스마트 </w:t>
+      </w:r>
+      <w:proofErr w:type="spellStart"/>
+      <w:r>
+        <w:rPr>
+          <w:rFonts w:hint="eastAsia"/>
+        </w:rPr>
+        <w:t>컨트랙트는</w:t>
+      </w:r>
+      <w:proofErr w:type="spellEnd"/>
+      <w:r>
+        <w:rPr>
+          <w:rFonts w:hint="eastAsia"/>
+        </w:rPr>
+        <w:t xml:space="preserve"> 공적인 기록에도 적합하다.</w:t>
       </w:r>
       <w:r>
         <w:t xml:space="preserve"> </w:t>
@@ -11453,11 +11941,19 @@
       <w:r>
         <w:t xml:space="preserve"> </w:t>
       </w:r>
-      <w:r>
-        <w:rPr>
-          <w:rFonts w:hint="eastAsia"/>
-        </w:rPr>
-        <w:t xml:space="preserve">이더리움은 가명 네트워크로 </w:t>
+      <w:proofErr w:type="spellStart"/>
+      <w:r>
+        <w:rPr>
+          <w:rFonts w:hint="eastAsia"/>
+        </w:rPr>
+        <w:t>이더리움은</w:t>
+      </w:r>
+      <w:proofErr w:type="spellEnd"/>
+      <w:r>
+        <w:rPr>
+          <w:rFonts w:hint="eastAsia"/>
+        </w:rPr>
+        <w:t xml:space="preserve"> 가명 네트워크로 </w:t>
       </w:r>
       <w:r>
         <w:rPr>
@@ -11487,7 +11983,21 @@
         <w:rPr>
           <w:rFonts w:hint="eastAsia"/>
         </w:rPr>
-        <w:t xml:space="preserve">스마트 컨트랙트의 </w:t>
+        <w:t xml:space="preserve">스마트 </w:t>
+      </w:r>
+      <w:proofErr w:type="spellStart"/>
+      <w:r>
+        <w:rPr>
+          <w:rFonts w:hint="eastAsia"/>
+        </w:rPr>
+        <w:t>컨트랙트의</w:t>
+      </w:r>
+      <w:proofErr w:type="spellEnd"/>
+      <w:r>
+        <w:rPr>
+          <w:rFonts w:hint="eastAsia"/>
+        </w:rPr>
+        <w:t xml:space="preserve"> </w:t>
       </w:r>
       <w:r>
         <w:rPr>
@@ -11538,13 +12048,41 @@
         <w:rPr>
           <w:rFonts w:hint="eastAsia"/>
         </w:rPr>
-        <w:t>점 이상일 때 수료를 하는 스마트 컨트랙트가 있다면</w:t>
-      </w:r>
-      <w:r>
-        <w:rPr>
-          <w:rFonts w:hint="eastAsia"/>
-        </w:rPr>
-        <w:t xml:space="preserve"> 해당 스마트 컨트랙트의 적용을 받는 수업의</w:t>
+        <w:t xml:space="preserve">점 이상일 때 수료를 하는 스마트 </w:t>
+      </w:r>
+      <w:proofErr w:type="spellStart"/>
+      <w:r>
+        <w:rPr>
+          <w:rFonts w:hint="eastAsia"/>
+        </w:rPr>
+        <w:t>컨트랙트가</w:t>
+      </w:r>
+      <w:proofErr w:type="spellEnd"/>
+      <w:r>
+        <w:rPr>
+          <w:rFonts w:hint="eastAsia"/>
+        </w:rPr>
+        <w:t xml:space="preserve"> 있다면</w:t>
+      </w:r>
+      <w:r>
+        <w:rPr>
+          <w:rFonts w:hint="eastAsia"/>
+        </w:rPr>
+        <w:t xml:space="preserve"> 해당 스마트 </w:t>
+      </w:r>
+      <w:proofErr w:type="spellStart"/>
+      <w:r>
+        <w:rPr>
+          <w:rFonts w:hint="eastAsia"/>
+        </w:rPr>
+        <w:t>컨트랙트의</w:t>
+      </w:r>
+      <w:proofErr w:type="spellEnd"/>
+      <w:r>
+        <w:rPr>
+          <w:rFonts w:hint="eastAsia"/>
+        </w:rPr>
+        <w:t xml:space="preserve"> 적용을 받는 수업의</w:t>
       </w:r>
       <w:r>
         <w:t xml:space="preserve"> </w:t>
@@ -11895,7 +12433,21 @@
         <w:rPr>
           <w:rFonts w:hint="eastAsia"/>
         </w:rPr>
-        <w:t xml:space="preserve">엔진으로 빌드된 </w:t>
+        <w:t xml:space="preserve">엔진으로 </w:t>
+      </w:r>
+      <w:proofErr w:type="spellStart"/>
+      <w:r>
+        <w:rPr>
+          <w:rFonts w:hint="eastAsia"/>
+        </w:rPr>
+        <w:t>빌드된</w:t>
+      </w:r>
+      <w:proofErr w:type="spellEnd"/>
+      <w:r>
+        <w:rPr>
+          <w:rFonts w:hint="eastAsia"/>
+        </w:rPr>
+        <w:t xml:space="preserve"> </w:t>
       </w:r>
       <w:r>
         <w:t xml:space="preserve">JavaScript </w:t>
@@ -12219,11 +12771,19 @@
       <w:r>
         <w:t xml:space="preserve"> </w:t>
       </w:r>
-      <w:r>
-        <w:rPr>
-          <w:rFonts w:hint="eastAsia"/>
-        </w:rPr>
-        <w:t xml:space="preserve">수행시 데이터베이스 </w:t>
+      <w:proofErr w:type="spellStart"/>
+      <w:r>
+        <w:rPr>
+          <w:rFonts w:hint="eastAsia"/>
+        </w:rPr>
+        <w:t>수행시</w:t>
+      </w:r>
+      <w:proofErr w:type="spellEnd"/>
+      <w:r>
+        <w:rPr>
+          <w:rFonts w:hint="eastAsia"/>
+        </w:rPr>
+        <w:t xml:space="preserve"> 데이터베이스 </w:t>
       </w:r>
       <w:r>
         <w:rPr>
@@ -12361,6 +12921,7 @@
       <w:r>
         <w:t xml:space="preserve"> </w:t>
       </w:r>
+      <w:proofErr w:type="spellStart"/>
       <w:r>
         <w:rPr>
           <w:rFonts w:hint="eastAsia"/>
@@ -12371,13 +12932,34 @@
         <w:rPr>
           <w:rFonts w:hint="eastAsia"/>
         </w:rPr>
-        <w:t xml:space="preserve">는 </w:t>
-      </w:r>
-      <w:r>
-        <w:rPr>
-          <w:rFonts w:hint="eastAsia"/>
-        </w:rPr>
-        <w:t xml:space="preserve">데이터가 변경되면 변경이 필요한 컴포넌트만 갱신하여 랜더링하기 때문에 효율적이고 상호작용이 많은 </w:t>
+        <w:t>는</w:t>
+      </w:r>
+      <w:proofErr w:type="spellEnd"/>
+      <w:r>
+        <w:rPr>
+          <w:rFonts w:hint="eastAsia"/>
+        </w:rPr>
+        <w:t xml:space="preserve"> </w:t>
+      </w:r>
+      <w:r>
+        <w:rPr>
+          <w:rFonts w:hint="eastAsia"/>
+        </w:rPr>
+        <w:t xml:space="preserve">데이터가 변경되면 변경이 필요한 컴포넌트만 갱신하여 </w:t>
+      </w:r>
+      <w:proofErr w:type="spellStart"/>
+      <w:r>
+        <w:rPr>
+          <w:rFonts w:hint="eastAsia"/>
+        </w:rPr>
+        <w:t>랜더링하기</w:t>
+      </w:r>
+      <w:proofErr w:type="spellEnd"/>
+      <w:r>
+        <w:rPr>
+          <w:rFonts w:hint="eastAsia"/>
+        </w:rPr>
+        <w:t xml:space="preserve"> 때문에 효율적이고 상호작용이 많은 </w:t>
       </w:r>
       <w:r>
         <w:t>UI</w:t>
@@ -12395,7 +12977,21 @@
         <w:rPr>
           <w:rFonts w:hint="eastAsia"/>
         </w:rPr>
-        <w:t xml:space="preserve">컴포넌트는 스스로 상태를 관리하는 캡슐화된 </w:t>
+        <w:t xml:space="preserve">컴포넌트는 스스로 상태를 관리하는 </w:t>
+      </w:r>
+      <w:proofErr w:type="spellStart"/>
+      <w:r>
+        <w:rPr>
+          <w:rFonts w:hint="eastAsia"/>
+        </w:rPr>
+        <w:t>캡슐화된</w:t>
+      </w:r>
+      <w:proofErr w:type="spellEnd"/>
+      <w:r>
+        <w:rPr>
+          <w:rFonts w:hint="eastAsia"/>
+        </w:rPr>
+        <w:t xml:space="preserve"> </w:t>
       </w:r>
       <w:r>
         <w:rPr>
@@ -12504,7 +13100,21 @@
         <w:rPr>
           <w:rFonts w:hint="eastAsia"/>
         </w:rPr>
-        <w:t>사용자 인터페이스는 리액트를 통해 표시되며</w:t>
+        <w:t xml:space="preserve">사용자 인터페이스는 </w:t>
+      </w:r>
+      <w:proofErr w:type="spellStart"/>
+      <w:r>
+        <w:rPr>
+          <w:rFonts w:hint="eastAsia"/>
+        </w:rPr>
+        <w:t>리액트를</w:t>
+      </w:r>
+      <w:proofErr w:type="spellEnd"/>
+      <w:r>
+        <w:rPr>
+          <w:rFonts w:hint="eastAsia"/>
+        </w:rPr>
+        <w:t xml:space="preserve"> 통해 표시되며</w:t>
       </w:r>
       <w:r>
         <w:t xml:space="preserve"> </w:t>
@@ -12613,14 +13223,33 @@
                             <w:r>
                               <w:t xml:space="preserve">그림 </w:t>
                             </w:r>
-                            <w:fldSimple w:instr=" SEQ 그림 \* ARABIC ">
-                              <w:r>
-                                <w:rPr>
-                                  <w:noProof/>
-                                </w:rPr>
-                                <w:t>3</w:t>
-                              </w:r>
-                            </w:fldSimple>
+                            <w:r>
+                              <w:fldChar w:fldCharType="begin"/>
+                            </w:r>
+                            <w:r>
+                              <w:instrText xml:space="preserve"> SEQ </w:instrText>
+                            </w:r>
+                            <w:r>
+                              <w:instrText>그림</w:instrText>
+                            </w:r>
+                            <w:r>
+                              <w:instrText xml:space="preserve"> \* ARABIC </w:instrText>
+                            </w:r>
+                            <w:r>
+                              <w:fldChar w:fldCharType="separate"/>
+                            </w:r>
+                            <w:r>
+                              <w:rPr>
+                                <w:noProof/>
+                              </w:rPr>
+                              <w:t>3</w:t>
+                            </w:r>
+                            <w:r>
+                              <w:rPr>
+                                <w:noProof/>
+                              </w:rPr>
+                              <w:fldChar w:fldCharType="end"/>
+                            </w:r>
                             <w:r>
                               <w:t xml:space="preserve"> </w:t>
                             </w:r>
@@ -12709,14 +13338,33 @@
                       <w:r>
                         <w:t xml:space="preserve">그림 </w:t>
                       </w:r>
-                      <w:fldSimple w:instr=" SEQ 그림 \* ARABIC ">
-                        <w:r>
-                          <w:rPr>
-                            <w:noProof/>
-                          </w:rPr>
-                          <w:t>3</w:t>
-                        </w:r>
-                      </w:fldSimple>
+                      <w:r>
+                        <w:fldChar w:fldCharType="begin"/>
+                      </w:r>
+                      <w:r>
+                        <w:instrText xml:space="preserve"> SEQ </w:instrText>
+                      </w:r>
+                      <w:r>
+                        <w:instrText>그림</w:instrText>
+                      </w:r>
+                      <w:r>
+                        <w:instrText xml:space="preserve"> \* ARABIC </w:instrText>
+                      </w:r>
+                      <w:r>
+                        <w:fldChar w:fldCharType="separate"/>
+                      </w:r>
+                      <w:r>
+                        <w:rPr>
+                          <w:noProof/>
+                        </w:rPr>
+                        <w:t>3</w:t>
+                      </w:r>
+                      <w:r>
+                        <w:rPr>
+                          <w:noProof/>
+                        </w:rPr>
+                        <w:fldChar w:fldCharType="end"/>
+                      </w:r>
                       <w:r>
                         <w:t xml:space="preserve"> </w:t>
                       </w:r>
@@ -12808,7 +13456,7 @@
             <v:imagedata r:id="rId12" o:title=""/>
             <w10:wrap type="square"/>
           </v:shape>
-          <o:OLEObject Type="Embed" ProgID="Visio.Drawing.15" ShapeID="_x0000_s2050" DrawAspect="Content" ObjectID="_1707115579" r:id="rId13"/>
+          <o:OLEObject Type="Embed" ProgID="Visio.Drawing.15" ShapeID="_x0000_s2050" DrawAspect="Content" ObjectID="_1707138554" r:id="rId13"/>
         </w:object>
       </w:r>
       <w:r>
@@ -12881,7 +13529,21 @@
         <w:rPr>
           <w:rFonts w:hint="eastAsia"/>
         </w:rPr>
-        <w:t>학습 진행 과정이 저장됨에 따라 설정한 조건이 만족되면 스마트 컨트랙트가 실행되어</w:t>
+        <w:t xml:space="preserve">학습 진행 과정이 저장됨에 따라 설정한 조건이 만족되면 스마트 </w:t>
+      </w:r>
+      <w:proofErr w:type="spellStart"/>
+      <w:r>
+        <w:rPr>
+          <w:rFonts w:hint="eastAsia"/>
+        </w:rPr>
+        <w:t>컨트랙트가</w:t>
+      </w:r>
+      <w:proofErr w:type="spellEnd"/>
+      <w:r>
+        <w:rPr>
+          <w:rFonts w:hint="eastAsia"/>
+        </w:rPr>
+        <w:t xml:space="preserve"> 실행되어</w:t>
       </w:r>
       <w:r>
         <w:rPr>
@@ -12973,6 +13635,8 @@
     <w:p>
       <w:pPr>
         <w:pStyle w:val="2"/>
+        <w:spacing w:before="120"/>
+        <w:ind w:left="578" w:hanging="578"/>
       </w:pPr>
       <w:bookmarkStart w:id="31" w:name="_Toc96293637"/>
       <w:bookmarkStart w:id="32" w:name="_Toc96468937"/>
@@ -13830,7 +14494,7 @@
       </w:tr>
       <w:tr>
         <w:trPr>
-          <w:trHeight w:val="351"/>
+          <w:trHeight w:val="312"/>
         </w:trPr>
         <w:tc>
           <w:tcPr>
@@ -14157,7 +14821,7 @@
       </w:tr>
       <w:tr>
         <w:trPr>
-          <w:trHeight w:val="349"/>
+          <w:trHeight w:val="312"/>
         </w:trPr>
         <w:tc>
           <w:tcPr>
@@ -14472,7 +15136,7 @@
       </w:tr>
       <w:tr>
         <w:trPr>
-          <w:trHeight w:val="349"/>
+          <w:trHeight w:val="312"/>
         </w:trPr>
         <w:tc>
           <w:tcPr>
@@ -14791,7 +15455,7 @@
       </w:tr>
       <w:tr>
         <w:trPr>
-          <w:trHeight w:val="351"/>
+          <w:trHeight w:val="312"/>
         </w:trPr>
         <w:tc>
           <w:tcPr>
@@ -14813,8 +15477,9 @@
                 <w:szCs w:val="18"/>
                 <w:fitText w:val="1701" w:id="-1568357632"/>
               </w:rPr>
-              <w:t xml:space="preserve">스마트 컨트랙트 </w:t>
+              <w:t xml:space="preserve">스마트 </w:t>
             </w:r>
+            <w:proofErr w:type="spellStart"/>
             <w:r>
               <w:rPr>
                 <w:rFonts w:hint="eastAsia"/>
@@ -14824,6 +15489,29 @@
                 <w:szCs w:val="18"/>
                 <w:fitText w:val="1701" w:id="-1568357632"/>
               </w:rPr>
+              <w:t>컨트랙트</w:t>
+            </w:r>
+            <w:proofErr w:type="spellEnd"/>
+            <w:r>
+              <w:rPr>
+                <w:rFonts w:hint="eastAsia"/>
+                <w:spacing w:val="1"/>
+                <w:w w:val="94"/>
+                <w:sz w:val="18"/>
+                <w:szCs w:val="18"/>
+                <w:fitText w:val="1701" w:id="-1568357632"/>
+              </w:rPr>
+              <w:t xml:space="preserve"> </w:t>
+            </w:r>
+            <w:r>
+              <w:rPr>
+                <w:rFonts w:hint="eastAsia"/>
+                <w:spacing w:val="1"/>
+                <w:w w:val="94"/>
+                <w:sz w:val="18"/>
+                <w:szCs w:val="18"/>
+                <w:fitText w:val="1701" w:id="-1568357632"/>
+              </w:rPr>
               <w:t>설</w:t>
             </w:r>
             <w:r>
@@ -15130,7 +15818,7 @@
       </w:tr>
       <w:tr>
         <w:trPr>
-          <w:trHeight w:val="349"/>
+          <w:trHeight w:val="312"/>
         </w:trPr>
         <w:tc>
           <w:tcPr>
@@ -15445,7 +16133,7 @@
       </w:tr>
       <w:tr>
         <w:trPr>
-          <w:trHeight w:val="349"/>
+          <w:trHeight w:val="312"/>
         </w:trPr>
         <w:tc>
           <w:tcPr>
@@ -15760,7 +16448,7 @@
       </w:tr>
       <w:tr>
         <w:trPr>
-          <w:trHeight w:val="349"/>
+          <w:trHeight w:val="312"/>
         </w:trPr>
         <w:tc>
           <w:tcPr>
@@ -16077,7 +16765,7 @@
       <w:bookmarkEnd w:id="33"/>
       <w:tr>
         <w:trPr>
-          <w:trHeight w:val="351"/>
+          <w:trHeight w:val="312"/>
         </w:trPr>
         <w:tc>
           <w:tcPr>
@@ -16393,7 +17081,7 @@
       </w:tr>
       <w:tr>
         <w:trPr>
-          <w:trHeight w:val="351"/>
+          <w:trHeight w:val="312"/>
         </w:trPr>
         <w:tc>
           <w:tcPr>
@@ -16415,7 +17103,31 @@
                 <w:szCs w:val="18"/>
                 <w:fitText w:val="1701" w:id="-1568357631"/>
               </w:rPr>
-              <w:t>스마트 컨트랙트 개</w:t>
+              <w:t xml:space="preserve">스마트 </w:t>
+            </w:r>
+            <w:proofErr w:type="spellStart"/>
+            <w:r>
+              <w:rPr>
+                <w:rFonts w:hint="eastAsia"/>
+                <w:spacing w:val="1"/>
+                <w:w w:val="94"/>
+                <w:sz w:val="18"/>
+                <w:szCs w:val="18"/>
+                <w:fitText w:val="1701" w:id="-1568357631"/>
+              </w:rPr>
+              <w:t>컨트랙트</w:t>
+            </w:r>
+            <w:proofErr w:type="spellEnd"/>
+            <w:r>
+              <w:rPr>
+                <w:rFonts w:hint="eastAsia"/>
+                <w:spacing w:val="1"/>
+                <w:w w:val="94"/>
+                <w:sz w:val="18"/>
+                <w:szCs w:val="18"/>
+                <w:fitText w:val="1701" w:id="-1568357631"/>
+              </w:rPr>
+              <w:t xml:space="preserve"> 개</w:t>
             </w:r>
             <w:r>
               <w:rPr>
@@ -16727,7 +17439,7 @@
       </w:tr>
       <w:tr>
         <w:trPr>
-          <w:trHeight w:val="349"/>
+          <w:trHeight w:val="312"/>
         </w:trPr>
         <w:tc>
           <w:tcPr>
@@ -17048,7 +17760,7 @@
       </w:tr>
       <w:tr>
         <w:trPr>
-          <w:trHeight w:val="351"/>
+          <w:trHeight w:val="312"/>
         </w:trPr>
         <w:tc>
           <w:tcPr>
@@ -17369,7 +18081,7 @@
       </w:tr>
       <w:tr>
         <w:trPr>
-          <w:trHeight w:val="349"/>
+          <w:trHeight w:val="312"/>
         </w:trPr>
         <w:tc>
           <w:tcPr>
@@ -17388,7 +18100,7 @@
                 <w:sz w:val="18"/>
                 <w:szCs w:val="18"/>
               </w:rPr>
-              <w:t>추가 연구</w:t>
+              <w:t>기능/통합 테스트</w:t>
             </w:r>
           </w:p>
         </w:tc>
@@ -17473,71 +18185,35 @@
         <w:tc>
           <w:tcPr>
             <w:tcW w:w="0" w:type="auto"/>
-          </w:tcPr>
-          <w:p>
-            <w:pPr>
-              <w:rPr>
-                <w:sz w:val="20"/>
-                <w:szCs w:val="20"/>
-              </w:rPr>
-            </w:pPr>
-          </w:p>
-        </w:tc>
-        <w:tc>
-          <w:tcPr>
-            <w:tcW w:w="0" w:type="auto"/>
-          </w:tcPr>
-          <w:p>
-            <w:pPr>
-              <w:rPr>
-                <w:sz w:val="20"/>
-                <w:szCs w:val="20"/>
-              </w:rPr>
-            </w:pPr>
-          </w:p>
-        </w:tc>
-        <w:tc>
-          <w:tcPr>
-            <w:tcW w:w="0" w:type="auto"/>
-          </w:tcPr>
-          <w:p>
-            <w:pPr>
-              <w:rPr>
-                <w:sz w:val="20"/>
-                <w:szCs w:val="20"/>
-              </w:rPr>
-            </w:pPr>
-          </w:p>
-        </w:tc>
-        <w:tc>
-          <w:tcPr>
-            <w:tcW w:w="0" w:type="auto"/>
-          </w:tcPr>
-          <w:p>
-            <w:pPr>
-              <w:rPr>
-                <w:sz w:val="20"/>
-                <w:szCs w:val="20"/>
-              </w:rPr>
-            </w:pPr>
-          </w:p>
-        </w:tc>
-        <w:tc>
-          <w:tcPr>
-            <w:tcW w:w="0" w:type="auto"/>
-          </w:tcPr>
-          <w:p>
-            <w:pPr>
-              <w:rPr>
-                <w:sz w:val="20"/>
-                <w:szCs w:val="20"/>
-              </w:rPr>
-            </w:pPr>
-          </w:p>
-        </w:tc>
-        <w:tc>
-          <w:tcPr>
-            <w:tcW w:w="0" w:type="auto"/>
+            <w:shd w:val="clear" w:color="auto" w:fill="auto"/>
+          </w:tcPr>
+          <w:p>
+            <w:pPr>
+              <w:rPr>
+                <w:sz w:val="20"/>
+                <w:szCs w:val="20"/>
+              </w:rPr>
+            </w:pPr>
+          </w:p>
+        </w:tc>
+        <w:tc>
+          <w:tcPr>
+            <w:tcW w:w="0" w:type="auto"/>
+            <w:shd w:val="clear" w:color="auto" w:fill="auto"/>
+          </w:tcPr>
+          <w:p>
+            <w:pPr>
+              <w:rPr>
+                <w:sz w:val="20"/>
+                <w:szCs w:val="20"/>
+              </w:rPr>
+            </w:pPr>
+          </w:p>
+        </w:tc>
+        <w:tc>
+          <w:tcPr>
+            <w:tcW w:w="0" w:type="auto"/>
+            <w:shd w:val="clear" w:color="auto" w:fill="auto"/>
           </w:tcPr>
           <w:p>
             <w:pPr>
@@ -17565,6 +18241,34 @@
         <w:tc>
           <w:tcPr>
             <w:tcW w:w="0" w:type="auto"/>
+            <w:shd w:val="clear" w:color="auto" w:fill="auto"/>
+          </w:tcPr>
+          <w:p>
+            <w:pPr>
+              <w:rPr>
+                <w:sz w:val="20"/>
+                <w:szCs w:val="20"/>
+              </w:rPr>
+            </w:pPr>
+          </w:p>
+        </w:tc>
+        <w:tc>
+          <w:tcPr>
+            <w:tcW w:w="0" w:type="auto"/>
+            <w:shd w:val="clear" w:color="auto" w:fill="auto"/>
+          </w:tcPr>
+          <w:p>
+            <w:pPr>
+              <w:rPr>
+                <w:sz w:val="20"/>
+                <w:szCs w:val="20"/>
+              </w:rPr>
+            </w:pPr>
+          </w:p>
+        </w:tc>
+        <w:tc>
+          <w:tcPr>
+            <w:tcW w:w="0" w:type="auto"/>
             <w:shd w:val="clear" w:color="auto" w:fill="7F7F7F" w:themeFill="text1" w:themeFillTint="80"/>
           </w:tcPr>
           <w:p>
@@ -17579,7 +18283,21 @@
         <w:tc>
           <w:tcPr>
             <w:tcW w:w="0" w:type="auto"/>
-            <w:shd w:val="clear" w:color="auto" w:fill="7F7F7F" w:themeFill="text1" w:themeFillTint="80"/>
+            <w:shd w:val="clear" w:color="auto" w:fill="auto"/>
+          </w:tcPr>
+          <w:p>
+            <w:pPr>
+              <w:rPr>
+                <w:sz w:val="20"/>
+                <w:szCs w:val="20"/>
+              </w:rPr>
+            </w:pPr>
+          </w:p>
+        </w:tc>
+        <w:tc>
+          <w:tcPr>
+            <w:tcW w:w="0" w:type="auto"/>
+            <w:shd w:val="clear" w:color="auto" w:fill="auto"/>
           </w:tcPr>
           <w:p>
             <w:pPr>
@@ -17686,7 +18404,7 @@
       </w:tr>
       <w:tr>
         <w:trPr>
-          <w:trHeight w:val="349"/>
+          <w:trHeight w:val="312"/>
         </w:trPr>
         <w:tc>
           <w:tcPr>
@@ -17705,7 +18423,7 @@
                 <w:sz w:val="18"/>
                 <w:szCs w:val="18"/>
               </w:rPr>
-              <w:t>최종보고서</w:t>
+              <w:t>추가 연구</w:t>
             </w:r>
           </w:p>
         </w:tc>
@@ -17868,6 +18586,7 @@
         <w:tc>
           <w:tcPr>
             <w:tcW w:w="0" w:type="auto"/>
+            <w:shd w:val="clear" w:color="auto" w:fill="7F7F7F" w:themeFill="text1" w:themeFillTint="80"/>
           </w:tcPr>
           <w:p>
             <w:pPr>
@@ -18002,7 +18721,7 @@
       </w:tr>
       <w:tr>
         <w:trPr>
-          <w:trHeight w:val="349"/>
+          <w:trHeight w:val="312"/>
         </w:trPr>
         <w:tc>
           <w:tcPr>
@@ -18021,7 +18740,7 @@
                 <w:sz w:val="18"/>
                 <w:szCs w:val="18"/>
               </w:rPr>
-              <w:t>최종 발표</w:t>
+              <w:t>최종보고서</w:t>
             </w:r>
           </w:p>
         </w:tc>
@@ -18197,58 +18916,6 @@
         <w:tc>
           <w:tcPr>
             <w:tcW w:w="0" w:type="auto"/>
-          </w:tcPr>
-          <w:p>
-            <w:pPr>
-              <w:rPr>
-                <w:sz w:val="20"/>
-                <w:szCs w:val="20"/>
-              </w:rPr>
-            </w:pPr>
-          </w:p>
-        </w:tc>
-        <w:tc>
-          <w:tcPr>
-            <w:tcW w:w="0" w:type="auto"/>
-          </w:tcPr>
-          <w:p>
-            <w:pPr>
-              <w:rPr>
-                <w:sz w:val="20"/>
-                <w:szCs w:val="20"/>
-              </w:rPr>
-            </w:pPr>
-          </w:p>
-        </w:tc>
-        <w:tc>
-          <w:tcPr>
-            <w:tcW w:w="0" w:type="auto"/>
-          </w:tcPr>
-          <w:p>
-            <w:pPr>
-              <w:rPr>
-                <w:sz w:val="20"/>
-                <w:szCs w:val="20"/>
-              </w:rPr>
-            </w:pPr>
-          </w:p>
-        </w:tc>
-        <w:tc>
-          <w:tcPr>
-            <w:tcW w:w="0" w:type="auto"/>
-          </w:tcPr>
-          <w:p>
-            <w:pPr>
-              <w:rPr>
-                <w:sz w:val="20"/>
-                <w:szCs w:val="20"/>
-              </w:rPr>
-            </w:pPr>
-          </w:p>
-        </w:tc>
-        <w:tc>
-          <w:tcPr>
-            <w:tcW w:w="0" w:type="auto"/>
             <w:shd w:val="clear" w:color="auto" w:fill="7F7F7F" w:themeFill="text1" w:themeFillTint="80"/>
           </w:tcPr>
           <w:p>
@@ -18292,6 +18959,58 @@
           <w:tcPr>
             <w:tcW w:w="0" w:type="auto"/>
             <w:shd w:val="clear" w:color="auto" w:fill="7F7F7F" w:themeFill="text1" w:themeFillTint="80"/>
+          </w:tcPr>
+          <w:p>
+            <w:pPr>
+              <w:rPr>
+                <w:sz w:val="20"/>
+                <w:szCs w:val="20"/>
+              </w:rPr>
+            </w:pPr>
+          </w:p>
+        </w:tc>
+        <w:tc>
+          <w:tcPr>
+            <w:tcW w:w="0" w:type="auto"/>
+          </w:tcPr>
+          <w:p>
+            <w:pPr>
+              <w:rPr>
+                <w:sz w:val="20"/>
+                <w:szCs w:val="20"/>
+              </w:rPr>
+            </w:pPr>
+          </w:p>
+        </w:tc>
+        <w:tc>
+          <w:tcPr>
+            <w:tcW w:w="0" w:type="auto"/>
+          </w:tcPr>
+          <w:p>
+            <w:pPr>
+              <w:rPr>
+                <w:sz w:val="20"/>
+                <w:szCs w:val="20"/>
+              </w:rPr>
+            </w:pPr>
+          </w:p>
+        </w:tc>
+        <w:tc>
+          <w:tcPr>
+            <w:tcW w:w="0" w:type="auto"/>
+          </w:tcPr>
+          <w:p>
+            <w:pPr>
+              <w:rPr>
+                <w:sz w:val="20"/>
+                <w:szCs w:val="20"/>
+              </w:rPr>
+            </w:pPr>
+          </w:p>
+        </w:tc>
+        <w:tc>
+          <w:tcPr>
+            <w:tcW w:w="0" w:type="auto"/>
           </w:tcPr>
           <w:p>
             <w:pPr>
@@ -18318,7 +19037,323 @@
       </w:tr>
       <w:tr>
         <w:trPr>
-          <w:trHeight w:val="356"/>
+          <w:trHeight w:val="312"/>
+        </w:trPr>
+        <w:tc>
+          <w:tcPr>
+            <w:tcW w:w="1881" w:type="dxa"/>
+          </w:tcPr>
+          <w:p>
+            <w:pPr>
+              <w:rPr>
+                <w:sz w:val="18"/>
+                <w:szCs w:val="18"/>
+              </w:rPr>
+            </w:pPr>
+            <w:r>
+              <w:rPr>
+                <w:rFonts w:hint="eastAsia"/>
+                <w:sz w:val="18"/>
+                <w:szCs w:val="18"/>
+              </w:rPr>
+              <w:t>최종 발표</w:t>
+            </w:r>
+          </w:p>
+        </w:tc>
+        <w:tc>
+          <w:tcPr>
+            <w:tcW w:w="0" w:type="auto"/>
+          </w:tcPr>
+          <w:p>
+            <w:pPr>
+              <w:rPr>
+                <w:sz w:val="20"/>
+                <w:szCs w:val="20"/>
+              </w:rPr>
+            </w:pPr>
+          </w:p>
+        </w:tc>
+        <w:tc>
+          <w:tcPr>
+            <w:tcW w:w="0" w:type="auto"/>
+          </w:tcPr>
+          <w:p>
+            <w:pPr>
+              <w:rPr>
+                <w:sz w:val="20"/>
+                <w:szCs w:val="20"/>
+              </w:rPr>
+            </w:pPr>
+          </w:p>
+        </w:tc>
+        <w:tc>
+          <w:tcPr>
+            <w:tcW w:w="0" w:type="auto"/>
+          </w:tcPr>
+          <w:p>
+            <w:pPr>
+              <w:rPr>
+                <w:sz w:val="20"/>
+                <w:szCs w:val="20"/>
+              </w:rPr>
+            </w:pPr>
+          </w:p>
+        </w:tc>
+        <w:tc>
+          <w:tcPr>
+            <w:tcW w:w="0" w:type="auto"/>
+          </w:tcPr>
+          <w:p>
+            <w:pPr>
+              <w:rPr>
+                <w:sz w:val="20"/>
+                <w:szCs w:val="20"/>
+              </w:rPr>
+            </w:pPr>
+          </w:p>
+        </w:tc>
+        <w:tc>
+          <w:tcPr>
+            <w:tcW w:w="0" w:type="auto"/>
+          </w:tcPr>
+          <w:p>
+            <w:pPr>
+              <w:rPr>
+                <w:sz w:val="20"/>
+                <w:szCs w:val="20"/>
+              </w:rPr>
+            </w:pPr>
+          </w:p>
+        </w:tc>
+        <w:tc>
+          <w:tcPr>
+            <w:tcW w:w="0" w:type="auto"/>
+          </w:tcPr>
+          <w:p>
+            <w:pPr>
+              <w:rPr>
+                <w:sz w:val="20"/>
+                <w:szCs w:val="20"/>
+              </w:rPr>
+            </w:pPr>
+          </w:p>
+        </w:tc>
+        <w:tc>
+          <w:tcPr>
+            <w:tcW w:w="0" w:type="auto"/>
+          </w:tcPr>
+          <w:p>
+            <w:pPr>
+              <w:rPr>
+                <w:sz w:val="20"/>
+                <w:szCs w:val="20"/>
+              </w:rPr>
+            </w:pPr>
+          </w:p>
+        </w:tc>
+        <w:tc>
+          <w:tcPr>
+            <w:tcW w:w="0" w:type="auto"/>
+          </w:tcPr>
+          <w:p>
+            <w:pPr>
+              <w:rPr>
+                <w:sz w:val="20"/>
+                <w:szCs w:val="20"/>
+              </w:rPr>
+            </w:pPr>
+          </w:p>
+        </w:tc>
+        <w:tc>
+          <w:tcPr>
+            <w:tcW w:w="0" w:type="auto"/>
+          </w:tcPr>
+          <w:p>
+            <w:pPr>
+              <w:rPr>
+                <w:sz w:val="20"/>
+                <w:szCs w:val="20"/>
+              </w:rPr>
+            </w:pPr>
+          </w:p>
+        </w:tc>
+        <w:tc>
+          <w:tcPr>
+            <w:tcW w:w="0" w:type="auto"/>
+          </w:tcPr>
+          <w:p>
+            <w:pPr>
+              <w:rPr>
+                <w:sz w:val="20"/>
+                <w:szCs w:val="20"/>
+              </w:rPr>
+            </w:pPr>
+          </w:p>
+        </w:tc>
+        <w:tc>
+          <w:tcPr>
+            <w:tcW w:w="0" w:type="auto"/>
+          </w:tcPr>
+          <w:p>
+            <w:pPr>
+              <w:rPr>
+                <w:sz w:val="20"/>
+                <w:szCs w:val="20"/>
+              </w:rPr>
+            </w:pPr>
+          </w:p>
+        </w:tc>
+        <w:tc>
+          <w:tcPr>
+            <w:tcW w:w="0" w:type="auto"/>
+          </w:tcPr>
+          <w:p>
+            <w:pPr>
+              <w:rPr>
+                <w:sz w:val="20"/>
+                <w:szCs w:val="20"/>
+              </w:rPr>
+            </w:pPr>
+          </w:p>
+        </w:tc>
+        <w:tc>
+          <w:tcPr>
+            <w:tcW w:w="0" w:type="auto"/>
+          </w:tcPr>
+          <w:p>
+            <w:pPr>
+              <w:rPr>
+                <w:sz w:val="20"/>
+                <w:szCs w:val="20"/>
+              </w:rPr>
+            </w:pPr>
+          </w:p>
+        </w:tc>
+        <w:tc>
+          <w:tcPr>
+            <w:tcW w:w="0" w:type="auto"/>
+          </w:tcPr>
+          <w:p>
+            <w:pPr>
+              <w:rPr>
+                <w:sz w:val="20"/>
+                <w:szCs w:val="20"/>
+              </w:rPr>
+            </w:pPr>
+          </w:p>
+        </w:tc>
+        <w:tc>
+          <w:tcPr>
+            <w:tcW w:w="0" w:type="auto"/>
+          </w:tcPr>
+          <w:p>
+            <w:pPr>
+              <w:rPr>
+                <w:sz w:val="20"/>
+                <w:szCs w:val="20"/>
+              </w:rPr>
+            </w:pPr>
+          </w:p>
+        </w:tc>
+        <w:tc>
+          <w:tcPr>
+            <w:tcW w:w="0" w:type="auto"/>
+          </w:tcPr>
+          <w:p>
+            <w:pPr>
+              <w:rPr>
+                <w:sz w:val="20"/>
+                <w:szCs w:val="20"/>
+              </w:rPr>
+            </w:pPr>
+          </w:p>
+        </w:tc>
+        <w:tc>
+          <w:tcPr>
+            <w:tcW w:w="0" w:type="auto"/>
+          </w:tcPr>
+          <w:p>
+            <w:pPr>
+              <w:rPr>
+                <w:sz w:val="20"/>
+                <w:szCs w:val="20"/>
+              </w:rPr>
+            </w:pPr>
+          </w:p>
+        </w:tc>
+        <w:tc>
+          <w:tcPr>
+            <w:tcW w:w="0" w:type="auto"/>
+            <w:shd w:val="clear" w:color="auto" w:fill="7F7F7F" w:themeFill="text1" w:themeFillTint="80"/>
+          </w:tcPr>
+          <w:p>
+            <w:pPr>
+              <w:rPr>
+                <w:sz w:val="20"/>
+                <w:szCs w:val="20"/>
+              </w:rPr>
+            </w:pPr>
+          </w:p>
+        </w:tc>
+        <w:tc>
+          <w:tcPr>
+            <w:tcW w:w="0" w:type="auto"/>
+            <w:shd w:val="clear" w:color="auto" w:fill="7F7F7F" w:themeFill="text1" w:themeFillTint="80"/>
+          </w:tcPr>
+          <w:p>
+            <w:pPr>
+              <w:rPr>
+                <w:sz w:val="20"/>
+                <w:szCs w:val="20"/>
+              </w:rPr>
+            </w:pPr>
+          </w:p>
+        </w:tc>
+        <w:tc>
+          <w:tcPr>
+            <w:tcW w:w="0" w:type="auto"/>
+            <w:shd w:val="clear" w:color="auto" w:fill="7F7F7F" w:themeFill="text1" w:themeFillTint="80"/>
+          </w:tcPr>
+          <w:p>
+            <w:pPr>
+              <w:rPr>
+                <w:sz w:val="20"/>
+                <w:szCs w:val="20"/>
+              </w:rPr>
+            </w:pPr>
+          </w:p>
+        </w:tc>
+        <w:tc>
+          <w:tcPr>
+            <w:tcW w:w="0" w:type="auto"/>
+            <w:shd w:val="clear" w:color="auto" w:fill="7F7F7F" w:themeFill="text1" w:themeFillTint="80"/>
+          </w:tcPr>
+          <w:p>
+            <w:pPr>
+              <w:rPr>
+                <w:sz w:val="20"/>
+                <w:szCs w:val="20"/>
+              </w:rPr>
+            </w:pPr>
+          </w:p>
+        </w:tc>
+        <w:tc>
+          <w:tcPr>
+            <w:tcW w:w="0" w:type="auto"/>
+          </w:tcPr>
+          <w:p>
+            <w:pPr>
+              <w:rPr>
+                <w:sz w:val="20"/>
+                <w:szCs w:val="20"/>
+              </w:rPr>
+            </w:pPr>
+          </w:p>
+        </w:tc>
+      </w:tr>
+      <w:tr>
+        <w:trPr>
+          <w:trHeight w:val="312"/>
         </w:trPr>
         <w:tc>
           <w:tcPr>
@@ -18654,14 +19689,33 @@
       <w:r>
         <w:t xml:space="preserve">표 </w:t>
       </w:r>
-      <w:fldSimple w:instr=" SEQ 표 \* ARABIC ">
-        <w:r>
-          <w:rPr>
-            <w:noProof/>
-          </w:rPr>
-          <w:t>4</w:t>
-        </w:r>
-      </w:fldSimple>
+      <w:r>
+        <w:fldChar w:fldCharType="begin"/>
+      </w:r>
+      <w:r>
+        <w:instrText xml:space="preserve"> SEQ </w:instrText>
+      </w:r>
+      <w:r>
+        <w:instrText>표</w:instrText>
+      </w:r>
+      <w:r>
+        <w:instrText xml:space="preserve"> \* ARABIC </w:instrText>
+      </w:r>
+      <w:r>
+        <w:fldChar w:fldCharType="separate"/>
+      </w:r>
+      <w:r>
+        <w:rPr>
+          <w:noProof/>
+        </w:rPr>
+        <w:t>4</w:t>
+      </w:r>
+      <w:r>
+        <w:rPr>
+          <w:noProof/>
+        </w:rPr>
+        <w:fldChar w:fldCharType="end"/>
+      </w:r>
       <w:r>
         <w:t xml:space="preserve"> </w:t>
       </w:r>
@@ -18675,7 +19729,7 @@
     <w:p>
       <w:pPr>
         <w:pStyle w:val="2"/>
-        <w:spacing w:before="120"/>
+        <w:spacing w:before="80"/>
         <w:ind w:left="578" w:hanging="578"/>
       </w:pPr>
       <w:bookmarkStart w:id="34" w:name="_Toc96293638"/>
@@ -18776,7 +19830,21 @@
               <w:rPr>
                 <w:rFonts w:hint="eastAsia"/>
               </w:rPr>
-              <w:t>스마트 컨트랙트 개발</w:t>
+              <w:t xml:space="preserve">스마트 </w:t>
+            </w:r>
+            <w:proofErr w:type="spellStart"/>
+            <w:r>
+              <w:rPr>
+                <w:rFonts w:hint="eastAsia"/>
+              </w:rPr>
+              <w:t>컨트랙트</w:t>
+            </w:r>
+            <w:proofErr w:type="spellEnd"/>
+            <w:r>
+              <w:rPr>
+                <w:rFonts w:hint="eastAsia"/>
+              </w:rPr>
+              <w:t xml:space="preserve"> 개발</w:t>
             </w:r>
             <w:r>
               <w:rPr>
@@ -19086,14 +20154,33 @@
       <w:r>
         <w:t xml:space="preserve">표 </w:t>
       </w:r>
-      <w:fldSimple w:instr=" SEQ 표 \* ARABIC ">
-        <w:r>
-          <w:rPr>
-            <w:noProof/>
-          </w:rPr>
-          <w:t>5</w:t>
-        </w:r>
-      </w:fldSimple>
+      <w:r>
+        <w:fldChar w:fldCharType="begin"/>
+      </w:r>
+      <w:r>
+        <w:instrText xml:space="preserve"> SEQ </w:instrText>
+      </w:r>
+      <w:r>
+        <w:instrText>표</w:instrText>
+      </w:r>
+      <w:r>
+        <w:instrText xml:space="preserve"> \* ARABIC </w:instrText>
+      </w:r>
+      <w:r>
+        <w:fldChar w:fldCharType="separate"/>
+      </w:r>
+      <w:r>
+        <w:rPr>
+          <w:noProof/>
+        </w:rPr>
+        <w:t>5</w:t>
+      </w:r>
+      <w:r>
+        <w:rPr>
+          <w:noProof/>
+        </w:rPr>
+        <w:fldChar w:fldCharType="end"/>
+      </w:r>
       <w:r>
         <w:t xml:space="preserve"> </w:t>
       </w:r>

</xml_diff>